<commit_message>
added 2 and 3 chapters
</commit_message>
<xml_diff>
--- a/Курсовая.docx
+++ b/Курсовая.docx
@@ -895,11 +895,10 @@
           <w:r>
             <w:fldChar w:fldCharType="separate"/>
           </w:r>
-          <w:hyperlink w:anchor="_Toc162304615" w:history="1">
+          <w:hyperlink w:anchor="_Toc162388800" w:history="1">
             <w:r>
               <w:rPr>
                 <w:rStyle w:val="a4"/>
-                <w:b/>
               </w:rPr>
               <w:t>ВВЕДЕНИЕ</w:t>
             </w:r>
@@ -919,7 +918,7 @@
               <w:rPr>
                 <w:webHidden/>
               </w:rPr>
-              <w:instrText xml:space="preserve"> PAGEREF _Toc162304615 \h </w:instrText>
+              <w:instrText xml:space="preserve"> PAGEREF _Toc162388800 \h </w:instrText>
             </w:r>
             <w:r>
               <w:rPr>
@@ -957,11 +956,10 @@
               <w14:ligatures w14:val="standardContextual"/>
             </w:rPr>
           </w:pPr>
-          <w:hyperlink w:anchor="_Toc162304616" w:history="1">
+          <w:hyperlink w:anchor="_Toc162388801" w:history="1">
             <w:r>
               <w:rPr>
                 <w:rStyle w:val="a4"/>
-                <w:b/>
               </w:rPr>
               <w:t>1 БАЗЫ ДАННЫХ</w:t>
             </w:r>
@@ -981,7 +979,7 @@
               <w:rPr>
                 <w:webHidden/>
               </w:rPr>
-              <w:instrText xml:space="preserve"> PAGEREF _Toc162304616 \h </w:instrText>
+              <w:instrText xml:space="preserve"> PAGEREF _Toc162388801 \h </w:instrText>
             </w:r>
             <w:r>
               <w:rPr>
@@ -1011,6 +1009,7 @@
         <w:p>
           <w:pPr>
             <w:pStyle w:val="2"/>
+            <w:spacing w:after="0"/>
             <w:rPr>
               <w:rFonts w:asciiTheme="minorHAnsi" w:eastAsiaTheme="minorEastAsia" w:hAnsiTheme="minorHAnsi" w:cstheme="minorBidi"/>
               <w:noProof/>
@@ -1020,7 +1019,7 @@
               <w14:ligatures w14:val="standardContextual"/>
             </w:rPr>
           </w:pPr>
-          <w:hyperlink w:anchor="_Toc162304617" w:history="1">
+          <w:hyperlink w:anchor="_Toc162388802" w:history="1">
             <w:r>
               <w:rPr>
                 <w:rStyle w:val="a4"/>
@@ -1048,7 +1047,7 @@
                 <w:noProof/>
                 <w:webHidden/>
               </w:rPr>
-              <w:instrText xml:space="preserve"> PAGEREF _Toc162304617 \h </w:instrText>
+              <w:instrText xml:space="preserve"> PAGEREF _Toc162388802 \h </w:instrText>
             </w:r>
             <w:r>
               <w:rPr>
@@ -1082,6 +1081,7 @@
         <w:p>
           <w:pPr>
             <w:pStyle w:val="2"/>
+            <w:spacing w:after="0"/>
             <w:rPr>
               <w:rFonts w:asciiTheme="minorHAnsi" w:eastAsiaTheme="minorEastAsia" w:hAnsiTheme="minorHAnsi" w:cstheme="minorBidi"/>
               <w:noProof/>
@@ -1091,7 +1091,7 @@
               <w14:ligatures w14:val="standardContextual"/>
             </w:rPr>
           </w:pPr>
-          <w:hyperlink w:anchor="_Toc162304618" w:history="1">
+          <w:hyperlink w:anchor="_Toc162388803" w:history="1">
             <w:r>
               <w:rPr>
                 <w:rStyle w:val="a4"/>
@@ -1119,7 +1119,7 @@
                 <w:noProof/>
                 <w:webHidden/>
               </w:rPr>
-              <w:instrText xml:space="preserve"> PAGEREF _Toc162304618 \h </w:instrText>
+              <w:instrText xml:space="preserve"> PAGEREF _Toc162388803 \h </w:instrText>
             </w:r>
             <w:r>
               <w:rPr>
@@ -1140,6 +1140,78 @@
                 <w:webHidden/>
               </w:rPr>
               <w:t>7</w:t>
+            </w:r>
+            <w:r>
+              <w:rPr>
+                <w:noProof/>
+                <w:webHidden/>
+              </w:rPr>
+              <w:fldChar w:fldCharType="end"/>
+            </w:r>
+          </w:hyperlink>
+        </w:p>
+        <w:p>
+          <w:pPr>
+            <w:pStyle w:val="2"/>
+            <w:spacing w:after="0"/>
+            <w:rPr>
+              <w:rFonts w:asciiTheme="minorHAnsi" w:eastAsiaTheme="minorEastAsia" w:hAnsiTheme="minorHAnsi" w:cstheme="minorBidi"/>
+              <w:noProof/>
+              <w:kern w:val="2"/>
+              <w:sz w:val="22"/>
+              <w:szCs w:val="22"/>
+              <w14:ligatures w14:val="standardContextual"/>
+            </w:rPr>
+          </w:pPr>
+          <w:hyperlink w:anchor="_Toc162388804" w:history="1">
+            <w:r>
+              <w:rPr>
+                <w:rStyle w:val="a4"/>
+                <w:noProof/>
+                <w:lang w:bidi="ru-RU"/>
+              </w:rPr>
+              <w:t>1.3 …</w:t>
+            </w:r>
+            <w:r>
+              <w:rPr>
+                <w:noProof/>
+                <w:webHidden/>
+              </w:rPr>
+              <w:tab/>
+            </w:r>
+            <w:r>
+              <w:rPr>
+                <w:noProof/>
+                <w:webHidden/>
+              </w:rPr>
+              <w:fldChar w:fldCharType="begin"/>
+            </w:r>
+            <w:r>
+              <w:rPr>
+                <w:noProof/>
+                <w:webHidden/>
+              </w:rPr>
+              <w:instrText xml:space="preserve"> PAGEREF _Toc162388804 \h </w:instrText>
+            </w:r>
+            <w:r>
+              <w:rPr>
+                <w:noProof/>
+                <w:webHidden/>
+              </w:rPr>
+            </w:r>
+            <w:r>
+              <w:rPr>
+                <w:noProof/>
+                <w:webHidden/>
+              </w:rPr>
+              <w:fldChar w:fldCharType="separate"/>
+            </w:r>
+            <w:r>
+              <w:rPr>
+                <w:noProof/>
+                <w:webHidden/>
+              </w:rPr>
+              <w:t>11</w:t>
             </w:r>
             <w:r>
               <w:rPr>
@@ -1161,11 +1233,10 @@
               <w14:ligatures w14:val="standardContextual"/>
             </w:rPr>
           </w:pPr>
-          <w:hyperlink w:anchor="_Toc162304619" w:history="1">
+          <w:hyperlink w:anchor="_Toc162388805" w:history="1">
             <w:r>
               <w:rPr>
                 <w:rStyle w:val="a4"/>
-                <w:b/>
               </w:rPr>
               <w:t>2 ПЛАТФОРМА ПРОГРАММНОГО ОБЕСПЕЧЕНИЯ</w:t>
             </w:r>
@@ -1185,7 +1256,7 @@
               <w:rPr>
                 <w:webHidden/>
               </w:rPr>
-              <w:instrText xml:space="preserve"> PAGEREF _Toc162304619 \h </w:instrText>
+              <w:instrText xml:space="preserve"> PAGEREF _Toc162388805 \h </w:instrText>
             </w:r>
             <w:r>
               <w:rPr>
@@ -1206,6 +1277,238 @@
             </w:r>
             <w:r>
               <w:rPr>
+                <w:webHidden/>
+              </w:rPr>
+              <w:fldChar w:fldCharType="end"/>
+            </w:r>
+          </w:hyperlink>
+        </w:p>
+        <w:p>
+          <w:pPr>
+            <w:pStyle w:val="2"/>
+            <w:spacing w:after="0"/>
+            <w:rPr>
+              <w:rFonts w:asciiTheme="minorHAnsi" w:eastAsiaTheme="minorEastAsia" w:hAnsiTheme="minorHAnsi" w:cstheme="minorBidi"/>
+              <w:noProof/>
+              <w:kern w:val="2"/>
+              <w:sz w:val="22"/>
+              <w:szCs w:val="22"/>
+              <w14:ligatures w14:val="standardContextual"/>
+            </w:rPr>
+          </w:pPr>
+          <w:hyperlink w:anchor="_Toc162388806" w:history="1">
+            <w:r>
+              <w:rPr>
+                <w:rStyle w:val="a4"/>
+                <w:noProof/>
+                <w:lang w:bidi="ru-RU"/>
+              </w:rPr>
+              <w:t>2.1</w:t>
+            </w:r>
+            <w:r>
+              <w:rPr>
+                <w:rStyle w:val="a4"/>
+                <w:noProof/>
+                <w:lang w:val="en-US" w:bidi="ru-RU"/>
+              </w:rPr>
+              <w:t xml:space="preserve"> Linux</w:t>
+            </w:r>
+            <w:r>
+              <w:rPr>
+                <w:noProof/>
+                <w:webHidden/>
+              </w:rPr>
+              <w:tab/>
+            </w:r>
+            <w:r>
+              <w:rPr>
+                <w:noProof/>
+                <w:webHidden/>
+              </w:rPr>
+              <w:fldChar w:fldCharType="begin"/>
+            </w:r>
+            <w:r>
+              <w:rPr>
+                <w:noProof/>
+                <w:webHidden/>
+              </w:rPr>
+              <w:instrText xml:space="preserve"> PAGEREF _Toc162388806 \h </w:instrText>
+            </w:r>
+            <w:r>
+              <w:rPr>
+                <w:noProof/>
+                <w:webHidden/>
+              </w:rPr>
+            </w:r>
+            <w:r>
+              <w:rPr>
+                <w:noProof/>
+                <w:webHidden/>
+              </w:rPr>
+              <w:fldChar w:fldCharType="separate"/>
+            </w:r>
+            <w:r>
+              <w:rPr>
+                <w:noProof/>
+                <w:webHidden/>
+              </w:rPr>
+              <w:t>12</w:t>
+            </w:r>
+            <w:r>
+              <w:rPr>
+                <w:noProof/>
+                <w:webHidden/>
+              </w:rPr>
+              <w:fldChar w:fldCharType="end"/>
+            </w:r>
+          </w:hyperlink>
+        </w:p>
+        <w:p>
+          <w:pPr>
+            <w:pStyle w:val="2"/>
+            <w:spacing w:after="0"/>
+            <w:rPr>
+              <w:rFonts w:asciiTheme="minorHAnsi" w:eastAsiaTheme="minorEastAsia" w:hAnsiTheme="minorHAnsi" w:cstheme="minorBidi"/>
+              <w:noProof/>
+              <w:kern w:val="2"/>
+              <w:sz w:val="22"/>
+              <w:szCs w:val="22"/>
+              <w14:ligatures w14:val="standardContextual"/>
+            </w:rPr>
+          </w:pPr>
+          <w:hyperlink w:anchor="_Toc162388807" w:history="1">
+            <w:r>
+              <w:rPr>
+                <w:rStyle w:val="a4"/>
+                <w:noProof/>
+                <w:lang w:bidi="ru-RU"/>
+              </w:rPr>
+              <w:t xml:space="preserve">2.2 Устройство диска в </w:t>
+            </w:r>
+            <w:r>
+              <w:rPr>
+                <w:rStyle w:val="a4"/>
+                <w:noProof/>
+                <w:lang w:val="en-US" w:bidi="ru-RU"/>
+              </w:rPr>
+              <w:t>Linux</w:t>
+            </w:r>
+            <w:r>
+              <w:rPr>
+                <w:noProof/>
+                <w:webHidden/>
+              </w:rPr>
+              <w:tab/>
+            </w:r>
+            <w:r>
+              <w:rPr>
+                <w:noProof/>
+                <w:webHidden/>
+              </w:rPr>
+              <w:fldChar w:fldCharType="begin"/>
+            </w:r>
+            <w:r>
+              <w:rPr>
+                <w:noProof/>
+                <w:webHidden/>
+              </w:rPr>
+              <w:instrText xml:space="preserve"> PAGEREF _Toc162388807 \h </w:instrText>
+            </w:r>
+            <w:r>
+              <w:rPr>
+                <w:noProof/>
+                <w:webHidden/>
+              </w:rPr>
+            </w:r>
+            <w:r>
+              <w:rPr>
+                <w:noProof/>
+                <w:webHidden/>
+              </w:rPr>
+              <w:fldChar w:fldCharType="separate"/>
+            </w:r>
+            <w:r>
+              <w:rPr>
+                <w:noProof/>
+                <w:webHidden/>
+              </w:rPr>
+              <w:t>13</w:t>
+            </w:r>
+            <w:r>
+              <w:rPr>
+                <w:noProof/>
+                <w:webHidden/>
+              </w:rPr>
+              <w:fldChar w:fldCharType="end"/>
+            </w:r>
+          </w:hyperlink>
+        </w:p>
+        <w:p>
+          <w:pPr>
+            <w:pStyle w:val="2"/>
+            <w:spacing w:after="0"/>
+            <w:rPr>
+              <w:rFonts w:asciiTheme="minorHAnsi" w:eastAsiaTheme="minorEastAsia" w:hAnsiTheme="minorHAnsi" w:cstheme="minorBidi"/>
+              <w:noProof/>
+              <w:kern w:val="2"/>
+              <w:sz w:val="22"/>
+              <w:szCs w:val="22"/>
+              <w14:ligatures w14:val="standardContextual"/>
+            </w:rPr>
+          </w:pPr>
+          <w:hyperlink w:anchor="_Toc162388808" w:history="1">
+            <w:r>
+              <w:rPr>
+                <w:rStyle w:val="a4"/>
+                <w:noProof/>
+                <w:lang w:bidi="ru-RU"/>
+              </w:rPr>
+              <w:t>2.3 Файловая система</w:t>
+            </w:r>
+            <w:r>
+              <w:rPr>
+                <w:noProof/>
+                <w:webHidden/>
+              </w:rPr>
+              <w:tab/>
+            </w:r>
+            <w:r>
+              <w:rPr>
+                <w:noProof/>
+                <w:webHidden/>
+              </w:rPr>
+              <w:fldChar w:fldCharType="begin"/>
+            </w:r>
+            <w:r>
+              <w:rPr>
+                <w:noProof/>
+                <w:webHidden/>
+              </w:rPr>
+              <w:instrText xml:space="preserve"> PAGEREF _Toc162388808 \h </w:instrText>
+            </w:r>
+            <w:r>
+              <w:rPr>
+                <w:noProof/>
+                <w:webHidden/>
+              </w:rPr>
+            </w:r>
+            <w:r>
+              <w:rPr>
+                <w:noProof/>
+                <w:webHidden/>
+              </w:rPr>
+              <w:fldChar w:fldCharType="separate"/>
+            </w:r>
+            <w:r>
+              <w:rPr>
+                <w:noProof/>
+                <w:webHidden/>
+              </w:rPr>
+              <w:t>16</w:t>
+            </w:r>
+            <w:r>
+              <w:rPr>
+                <w:noProof/>
                 <w:webHidden/>
               </w:rPr>
               <w:fldChar w:fldCharType="end"/>
@@ -1223,11 +1526,10 @@
               <w14:ligatures w14:val="standardContextual"/>
             </w:rPr>
           </w:pPr>
-          <w:hyperlink w:anchor="_Toc162304620" w:history="1">
+          <w:hyperlink w:anchor="_Toc162388809" w:history="1">
             <w:r>
               <w:rPr>
                 <w:rStyle w:val="a4"/>
-                <w:b/>
               </w:rPr>
               <w:t>3 СТРУКТУРНЫЙ ЯЗЫК ЗАПРОСОВ</w:t>
             </w:r>
@@ -1247,7 +1549,7 @@
               <w:rPr>
                 <w:webHidden/>
               </w:rPr>
-              <w:instrText xml:space="preserve"> PAGEREF _Toc162304620 \h </w:instrText>
+              <w:instrText xml:space="preserve"> PAGEREF _Toc162388809 \h </w:instrText>
             </w:r>
             <w:r>
               <w:rPr>
@@ -1264,10 +1566,162 @@
               <w:rPr>
                 <w:webHidden/>
               </w:rPr>
-              <w:t>12</w:t>
-            </w:r>
-            <w:r>
-              <w:rPr>
+              <w:t>18</w:t>
+            </w:r>
+            <w:r>
+              <w:rPr>
+                <w:webHidden/>
+              </w:rPr>
+              <w:fldChar w:fldCharType="end"/>
+            </w:r>
+          </w:hyperlink>
+        </w:p>
+        <w:p>
+          <w:pPr>
+            <w:pStyle w:val="2"/>
+            <w:spacing w:after="0"/>
+            <w:rPr>
+              <w:rFonts w:asciiTheme="minorHAnsi" w:eastAsiaTheme="minorEastAsia" w:hAnsiTheme="minorHAnsi" w:cstheme="minorBidi"/>
+              <w:noProof/>
+              <w:kern w:val="2"/>
+              <w:sz w:val="22"/>
+              <w:szCs w:val="22"/>
+              <w14:ligatures w14:val="standardContextual"/>
+            </w:rPr>
+          </w:pPr>
+          <w:hyperlink w:anchor="_Toc162388810" w:history="1">
+            <w:r>
+              <w:rPr>
+                <w:rStyle w:val="a4"/>
+                <w:noProof/>
+                <w:lang w:bidi="ru-RU"/>
+              </w:rPr>
+              <w:t>3.1 Общая информация про язык запросов</w:t>
+            </w:r>
+            <w:r>
+              <w:rPr>
+                <w:noProof/>
+                <w:webHidden/>
+              </w:rPr>
+              <w:tab/>
+            </w:r>
+            <w:r>
+              <w:rPr>
+                <w:noProof/>
+                <w:webHidden/>
+              </w:rPr>
+              <w:fldChar w:fldCharType="begin"/>
+            </w:r>
+            <w:r>
+              <w:rPr>
+                <w:noProof/>
+                <w:webHidden/>
+              </w:rPr>
+              <w:instrText xml:space="preserve"> PAGEREF _Toc162388810 \h </w:instrText>
+            </w:r>
+            <w:r>
+              <w:rPr>
+                <w:noProof/>
+                <w:webHidden/>
+              </w:rPr>
+            </w:r>
+            <w:r>
+              <w:rPr>
+                <w:noProof/>
+                <w:webHidden/>
+              </w:rPr>
+              <w:fldChar w:fldCharType="separate"/>
+            </w:r>
+            <w:r>
+              <w:rPr>
+                <w:noProof/>
+                <w:webHidden/>
+              </w:rPr>
+              <w:t>18</w:t>
+            </w:r>
+            <w:r>
+              <w:rPr>
+                <w:noProof/>
+                <w:webHidden/>
+              </w:rPr>
+              <w:fldChar w:fldCharType="end"/>
+            </w:r>
+          </w:hyperlink>
+        </w:p>
+        <w:p>
+          <w:pPr>
+            <w:pStyle w:val="2"/>
+            <w:spacing w:after="0"/>
+            <w:rPr>
+              <w:rFonts w:asciiTheme="minorHAnsi" w:eastAsiaTheme="minorEastAsia" w:hAnsiTheme="minorHAnsi" w:cstheme="minorBidi"/>
+              <w:noProof/>
+              <w:kern w:val="2"/>
+              <w:sz w:val="22"/>
+              <w:szCs w:val="22"/>
+              <w14:ligatures w14:val="standardContextual"/>
+            </w:rPr>
+          </w:pPr>
+          <w:hyperlink w:anchor="_Toc162388811" w:history="1">
+            <w:r>
+              <w:rPr>
+                <w:rStyle w:val="a4"/>
+                <w:noProof/>
+                <w:lang w:bidi="ru-RU"/>
+              </w:rPr>
+              <w:t xml:space="preserve">3.2 Достоинства и недостатки </w:t>
+            </w:r>
+            <w:r>
+              <w:rPr>
+                <w:rStyle w:val="a4"/>
+                <w:noProof/>
+                <w:lang w:val="en-US" w:bidi="ru-RU"/>
+              </w:rPr>
+              <w:t>SQL</w:t>
+            </w:r>
+            <w:r>
+              <w:rPr>
+                <w:noProof/>
+                <w:webHidden/>
+              </w:rPr>
+              <w:tab/>
+            </w:r>
+            <w:r>
+              <w:rPr>
+                <w:noProof/>
+                <w:webHidden/>
+              </w:rPr>
+              <w:fldChar w:fldCharType="begin"/>
+            </w:r>
+            <w:r>
+              <w:rPr>
+                <w:noProof/>
+                <w:webHidden/>
+              </w:rPr>
+              <w:instrText xml:space="preserve"> PAGEREF _Toc162388811 \h </w:instrText>
+            </w:r>
+            <w:r>
+              <w:rPr>
+                <w:noProof/>
+                <w:webHidden/>
+              </w:rPr>
+            </w:r>
+            <w:r>
+              <w:rPr>
+                <w:noProof/>
+                <w:webHidden/>
+              </w:rPr>
+              <w:fldChar w:fldCharType="separate"/>
+            </w:r>
+            <w:r>
+              <w:rPr>
+                <w:noProof/>
+                <w:webHidden/>
+              </w:rPr>
+              <w:t>19</w:t>
+            </w:r>
+            <w:r>
+              <w:rPr>
+                <w:noProof/>
                 <w:webHidden/>
               </w:rPr>
               <w:fldChar w:fldCharType="end"/>
@@ -1285,13 +1739,12 @@
               <w14:ligatures w14:val="standardContextual"/>
             </w:rPr>
           </w:pPr>
-          <w:hyperlink w:anchor="_Toc162304621" w:history="1">
+          <w:hyperlink w:anchor="_Toc162388812" w:history="1">
             <w:r>
               <w:rPr>
                 <w:rStyle w:val="a4"/>
-                <w:b/>
-              </w:rPr>
-              <w:t>4 ПРОЕКТИРОВАНИЕ ФУНКЦИОНАЛЬНЫХ ВОЗМОЖНОСТЕЙ ПРОГРАММЫ</w:t>
+              </w:rPr>
+              <w:t>СПИСОК ЛИТЕРАТУРНЫХ ИСТОЧНИКОВ</w:t>
             </w:r>
             <w:r>
               <w:rPr>
@@ -1309,7 +1762,7 @@
               <w:rPr>
                 <w:webHidden/>
               </w:rPr>
-              <w:instrText xml:space="preserve"> PAGEREF _Toc162304621 \h </w:instrText>
+              <w:instrText xml:space="preserve"> PAGEREF _Toc162388812 \h </w:instrText>
             </w:r>
             <w:r>
               <w:rPr>
@@ -1326,69 +1779,7 @@
               <w:rPr>
                 <w:webHidden/>
               </w:rPr>
-              <w:t>12</w:t>
-            </w:r>
-            <w:r>
-              <w:rPr>
-                <w:webHidden/>
-              </w:rPr>
-              <w:fldChar w:fldCharType="end"/>
-            </w:r>
-          </w:hyperlink>
-        </w:p>
-        <w:p>
-          <w:pPr>
-            <w:pStyle w:val="11"/>
-            <w:rPr>
-              <w:rFonts w:asciiTheme="minorHAnsi" w:eastAsiaTheme="minorEastAsia" w:hAnsiTheme="minorHAnsi" w:cstheme="minorBidi"/>
-              <w:kern w:val="2"/>
-              <w:sz w:val="22"/>
-              <w:szCs w:val="22"/>
-              <w14:ligatures w14:val="standardContextual"/>
-            </w:rPr>
-          </w:pPr>
-          <w:hyperlink w:anchor="_Toc162304622" w:history="1">
-            <w:r>
-              <w:rPr>
-                <w:rStyle w:val="a4"/>
-                <w:b/>
-              </w:rPr>
-              <w:t>5 ВЗАИМОДЕЙСТВИЕ С РАЗРАБОТАННОЙ БАЗОЙ ДАННЫХ</w:t>
-            </w:r>
-            <w:r>
-              <w:rPr>
-                <w:webHidden/>
-              </w:rPr>
-              <w:tab/>
-            </w:r>
-            <w:r>
-              <w:rPr>
-                <w:webHidden/>
-              </w:rPr>
-              <w:fldChar w:fldCharType="begin"/>
-            </w:r>
-            <w:r>
-              <w:rPr>
-                <w:webHidden/>
-              </w:rPr>
-              <w:instrText xml:space="preserve"> PAGEREF _Toc162304622 \h </w:instrText>
-            </w:r>
-            <w:r>
-              <w:rPr>
-                <w:webHidden/>
-              </w:rPr>
-            </w:r>
-            <w:r>
-              <w:rPr>
-                <w:webHidden/>
-              </w:rPr>
-              <w:fldChar w:fldCharType="separate"/>
-            </w:r>
-            <w:r>
-              <w:rPr>
-                <w:webHidden/>
-              </w:rPr>
-              <w:t>12</w:t>
+              <w:t>22</w:t>
             </w:r>
             <w:r>
               <w:rPr>
@@ -1438,7 +1829,7 @@
           <w:color w:val="000000"/>
         </w:rPr>
       </w:pPr>
-      <w:bookmarkStart w:id="0" w:name="_Toc162304615"/>
+      <w:bookmarkStart w:id="0" w:name="_Toc162388800"/>
       <w:r>
         <w:rPr>
           <w:rFonts w:ascii="Times New Roman" w:eastAsia="Times New Roman" w:hAnsi="Times New Roman" w:cs="Times New Roman"/>
@@ -1545,7 +1936,7 @@
           <w:color w:val="000000"/>
         </w:rPr>
       </w:pPr>
-      <w:bookmarkStart w:id="1" w:name="_Toc162304616"/>
+      <w:bookmarkStart w:id="1" w:name="_Toc162388801"/>
       <w:r>
         <w:rPr>
           <w:rFonts w:ascii="Times New Roman" w:eastAsia="Times New Roman" w:hAnsi="Times New Roman" w:cs="Times New Roman"/>
@@ -1562,7 +1953,7 @@
       <w:pPr>
         <w:pStyle w:val="2-"/>
       </w:pPr>
-      <w:bookmarkStart w:id="2" w:name="_Toc162304617"/>
+      <w:bookmarkStart w:id="2" w:name="_Toc162388802"/>
       <w:r>
         <w:t>Общая информация</w:t>
       </w:r>
@@ -2135,7 +2526,7 @@
       <w:pPr>
         <w:pStyle w:val="2-"/>
       </w:pPr>
-      <w:bookmarkStart w:id="3" w:name="_Toc162304618"/>
+      <w:bookmarkStart w:id="3" w:name="_Toc162388803"/>
       <w:r>
         <w:lastRenderedPageBreak/>
         <w:t>Классификация баз данных</w:t>
@@ -2658,9 +3049,11 @@
       <w:pPr>
         <w:pStyle w:val="2-"/>
       </w:pPr>
+      <w:bookmarkStart w:id="4" w:name="_Toc162388804"/>
       <w:r>
         <w:t>…</w:t>
       </w:r>
+      <w:bookmarkEnd w:id="4"/>
     </w:p>
     <w:p>
       <w:pPr>
@@ -2689,6 +3082,7 @@
           <w:color w:val="000000"/>
         </w:rPr>
       </w:pPr>
+      <w:bookmarkStart w:id="5" w:name="_Toc162388805"/>
       <w:r>
         <w:rPr>
           <w:rFonts w:ascii="Times New Roman" w:eastAsia="Times New Roman" w:hAnsi="Times New Roman" w:cs="Times New Roman"/>
@@ -2698,6 +3092,7 @@
         <w:lastRenderedPageBreak/>
         <w:t>ПЛАТФОРМА ПРОГРАММНОГО ОБЕСПЕЧЕНИЯ</w:t>
       </w:r>
+      <w:bookmarkEnd w:id="5"/>
     </w:p>
     <w:p>
       <w:pPr>
@@ -2713,12 +3108,14 @@
       <w:pPr>
         <w:pStyle w:val="2-"/>
       </w:pPr>
+      <w:bookmarkStart w:id="6" w:name="_Toc162388806"/>
       <w:r>
         <w:rPr>
           <w:lang w:val="en-US"/>
         </w:rPr>
         <w:t>Linux</w:t>
       </w:r>
+      <w:bookmarkEnd w:id="6"/>
     </w:p>
     <w:p>
       <w:pPr>
@@ -2750,66 +3147,81 @@
     <w:p>
       <w:pPr>
         <w:jc w:val="both"/>
+      </w:pPr>
+      <w:r>
+        <w:t xml:space="preserve">Первоначально Линус Торвальдс не хотел продавать свою разработку. И не хотел, чтобы её продавал кто-то другой. Это было чётко прописано в уведомлении об авторских правах, помещённом в файл COPYING самой первой версии — 0.01. Причём требование Линуса налагало значительно более жёсткие ограничения на распространение Linux, чем те, которые провозглашались в лицензии GNU: не разрешалось взимать никаких денег за передачу или использование Linux. Но уже в феврале 1992-го года к нему стали обращаться за разрешением брать плату за распространение дискет с Linux, чтобы покрыть временные затраты и стоимость дискет. Кроме того, необходимо было считаться и с тем, что при создании Linux использовалось множество свободно распространяемых по интернету инструментов, самым важным из которых был компилятор GCC. </w:t>
+      </w:r>
+    </w:p>
+    <w:p>
+      <w:pPr>
+        <w:jc w:val="both"/>
+      </w:pPr>
+      <w:r>
+        <w:t xml:space="preserve">Авторские права на него оговорены в общественной лицензии GPL, которую изобрёл Ричард </w:t>
+      </w:r>
+      <w:proofErr w:type="spellStart"/>
+      <w:r>
+        <w:t>Столлман</w:t>
+      </w:r>
+      <w:proofErr w:type="spellEnd"/>
+      <w:r>
+        <w:t>. Торвальдсу пришлось пересмотреть свое заявление об авторских правах, и, начиная с версии 0.12, он тоже перешёл на использование лицензии GPL.</w:t>
+      </w:r>
+    </w:p>
+    <w:p>
+      <w:pPr>
+        <w:jc w:val="both"/>
+      </w:pPr>
+      <w:r>
+        <w:t xml:space="preserve">С технической точки зрения, Linux представляет собой только ядро Unix-подобной операционной системы, отвечающее за взаимодействие с аппаратной частью компьютера и выполнение таких задач, как распределение памяти, выделение процессорного времени различным программам и так далее. </w:t>
+      </w:r>
+    </w:p>
+    <w:p>
+      <w:pPr>
+        <w:jc w:val="both"/>
+      </w:pPr>
+      <w:r>
+        <w:t xml:space="preserve">Кроме ядра, операционная система включает в себя множество различных утилит, которые служат для организации взаимодействия пользователя с системой. Успех Linux как операционной системы во многом обусловлен тем, что к 1991-му году в рамках проекта GNU уже было разработано множество утилит, свободно распространяемых в интернете. Проекту GNU не хватало ядра, а ядро, скорее всего, осталось бы невостребованным, если бы отсутствовали необходимые для работы утилиты. Линус Торвальдс оказался со своей разработкой в нужном месте в нужное время. И Ричард </w:t>
+      </w:r>
+      <w:proofErr w:type="spellStart"/>
+      <w:r>
+        <w:t>Столлман</w:t>
+      </w:r>
+      <w:proofErr w:type="spellEnd"/>
+      <w:r>
+        <w:t xml:space="preserve"> прав, когда настаивает на том, что операционную </w:t>
+      </w:r>
+      <w:r>
+        <w:lastRenderedPageBreak/>
+        <w:t>систему следует называть не Linux, а GNU/Linux. Но название Linux исторически закрепилось за этой ОС.</w:t>
+      </w:r>
+    </w:p>
+    <w:p>
+      <w:pPr>
+        <w:jc w:val="both"/>
+      </w:pPr>
+      <w:r>
         <w:rPr>
           <w:lang w:val="en-US"/>
         </w:rPr>
-      </w:pPr>
-      <w:r>
-        <w:t xml:space="preserve">Первоначально Линус Торвальдс не хотел продавать свою разработку. И не хотел, чтобы её продавал кто-то другой. Это было чётко прописано в уведомлении об авторских правах, помещённом в файл COPYING самой первой версии — 0.01. Причём требование Линуса налагало значительно более жёсткие ограничения на распространение Linux, чем те, которые провозглашались в лицензии GNU: не разрешалось взимать никаких денег за передачу или использование Linux. Но уже в феврале 1992-го года к нему стали обращаться за разрешением брать плату за распространение дискет с Linux, чтобы покрыть временные затраты и стоимость дискет. Кроме того, необходимо было считаться и с тем, что при создании Linux использовалось множество свободно распространяемых по интернету инструментов, самым важным из которых был компилятор GCC. </w:t>
-      </w:r>
-    </w:p>
-    <w:p>
-      <w:pPr>
-        <w:jc w:val="both"/>
-      </w:pPr>
-      <w:r>
-        <w:t xml:space="preserve">Авторские права на него оговорены в общественной лицензии GPL, которую изобрёл Ричард </w:t>
-      </w:r>
-      <w:proofErr w:type="spellStart"/>
-      <w:r>
-        <w:t>Столлман</w:t>
-      </w:r>
-      <w:proofErr w:type="spellEnd"/>
-      <w:r>
-        <w:t>. Торвальдсу пришлось пересмотреть свое заявление об авторских правах, и, начиная с версии 0.12, он тоже перешёл на использование лицензии GPL.</w:t>
-      </w:r>
-    </w:p>
-    <w:p>
-      <w:pPr>
-        <w:jc w:val="both"/>
+        <w:t>Linux</w:t>
+      </w:r>
+      <w:r>
+        <w:t xml:space="preserve"> является модульной и гибкой платформой, которая поддерживает различные архитектуры и аппаратное обеспечение. Он может работать на серверах, настольных компьютерах, мобильных устройствах, встроенных системах и даже на суперкомпьютерах. Благодаря этой универсальности </w:t>
+      </w:r>
+      <w:r>
         <w:rPr>
           <w:lang w:val="en-US"/>
         </w:rPr>
-      </w:pPr>
-      <w:r>
-        <w:t xml:space="preserve">С технической точки зрения, Linux представляет собой только ядро Unix-подобной операционной системы, отвечающее за взаимодействие с аппаратной частью компьютера и выполнение таких задач, как распределение памяти, выделение процессорного времени различным программам и так далее. </w:t>
-      </w:r>
-    </w:p>
-    <w:p>
-      <w:pPr>
-        <w:jc w:val="both"/>
-      </w:pPr>
-      <w:r>
-        <w:t xml:space="preserve">Кроме ядра, операционная система включает в себя множество различных утилит, которые служат для организации взаимодействия пользователя с системой. Успех Linux как операционной системы во многом обусловлен тем, что к 1991-му году в рамках проекта GNU уже было разработано множество утилит, свободно распространяемых в интернете. Проекту GNU не хватало ядра, а ядро, скорее всего, осталось бы невостребованным, если бы отсутствовали необходимые для работы утилиты. Линус Торвальдс оказался со своей разработкой в нужном месте в нужное время. И Ричард </w:t>
-      </w:r>
-      <w:proofErr w:type="spellStart"/>
-      <w:r>
-        <w:t>Столлман</w:t>
-      </w:r>
-      <w:proofErr w:type="spellEnd"/>
-      <w:r>
-        <w:t xml:space="preserve"> прав, когда настаивает на том, что операционную </w:t>
-      </w:r>
-      <w:r>
-        <w:lastRenderedPageBreak/>
-        <w:t>систему следует называть не Linux, а GNU/Linux. Но название Linux исторически закрепилось за этой ОС</w:t>
-      </w:r>
-      <w:r>
-        <w:t>.</w:t>
-      </w:r>
-    </w:p>
-    <w:p>
-      <w:pPr>
+        <w:t>Linux</w:t>
+      </w:r>
+      <w:r>
+        <w:t xml:space="preserve"> нашел применение в различных областях, включая веб-серверы, базы данных, научные исследования, разработку программного обеспечения, мультимедиа, мобильные устройства и многое другое.</w:t>
+      </w:r>
+    </w:p>
+    <w:p>
+      <w:pPr>
+        <w:ind w:firstLine="708"/>
         <w:jc w:val="both"/>
       </w:pPr>
       <w:r>
@@ -2819,16 +3231,37 @@
         <w:t>Linux</w:t>
       </w:r>
       <w:r>
-        <w:t xml:space="preserve"> является модульной и гибкой платформой, которая поддерживает различные архитектуры и аппаратное обеспечение. Он может работать на серверах, настольных компьютерах, мобильных устройствах, встроенных системах и даже на суперкомпьютерах. Благодаря этой универсальности </w:t>
+        <w:t xml:space="preserve"> имеет мощную командную строку, которая предоставляет пользователю множество инструментов для управления системой и выполнения задач. Кроме того, существует множество графических сред разработки (</w:t>
       </w:r>
       <w:r>
         <w:rPr>
           <w:lang w:val="en-US"/>
         </w:rPr>
+        <w:t>IDE</w:t>
+      </w:r>
+      <w:r>
+        <w:t xml:space="preserve">) и интерфейсов пользователя, которые делают работу с </w:t>
+      </w:r>
+      <w:r>
+        <w:rPr>
+          <w:lang w:val="en-US"/>
+        </w:rPr>
         <w:t>Linux</w:t>
       </w:r>
       <w:r>
-        <w:t xml:space="preserve"> нашел применение в различных областях, включая веб-серверы, базы данных, научные исследования, разработку программного обеспечения, мультимедиа, мобильные устройства и многое другое.</w:t>
+        <w:t xml:space="preserve"> более удобной для начинающих пользователей.</w:t>
+      </w:r>
+      <w:r>
+        <w:t xml:space="preserve"> </w:t>
+      </w:r>
+      <w:r>
+        <w:rPr>
+          <w:lang w:val="en-US"/>
+        </w:rPr>
+        <w:t>Linux</w:t>
+      </w:r>
+      <w:r>
+        <w:t xml:space="preserve"> также поддерживает большое количество программного обеспечения. Существует обширный выбор приложений для различных задач, включая офисные пакеты, браузеры, мультимедийные инструменты, графические редакторы, разработчикам программного обеспечения и многое другое. Большинство из них доступны бесплатно и имеют открытый исходный код.</w:t>
       </w:r>
     </w:p>
     <w:p>
@@ -2837,22 +3270,40 @@
         <w:jc w:val="both"/>
       </w:pPr>
       <w:r>
+        <w:t xml:space="preserve">В целом, </w:t>
+      </w:r>
+      <w:r>
         <w:rPr>
           <w:lang w:val="en-US"/>
         </w:rPr>
         <w:t>Linux</w:t>
       </w:r>
       <w:r>
-        <w:t xml:space="preserve"> имеет мощную командную строку, которая предоставляет пользователю множество инструментов для управления системой и выполнения задач. Кроме того, существует множество графических сред разработки (</w:t>
+        <w:t xml:space="preserve"> представляет собой мощную и гибкую платформу программного обеспечения, которая обеспечивает большую свободу и контроль над компьютерной системой. Благодаря своей открытой природе и активному сообществу разработчиков, </w:t>
       </w:r>
       <w:r>
         <w:rPr>
           <w:lang w:val="en-US"/>
         </w:rPr>
-        <w:t>IDE</w:t>
-      </w:r>
-      <w:r>
-        <w:t xml:space="preserve">) и интерфейсов пользователя, которые делают работу с </w:t>
+        <w:t>Linux</w:t>
+      </w:r>
+      <w:r>
+        <w:t xml:space="preserve"> продолжает развиваться и оставаться одним из главных игроков в мире операционных систем.</w:t>
+      </w:r>
+    </w:p>
+    <w:p>
+      <w:pPr>
+        <w:ind w:firstLine="708"/>
+        <w:jc w:val="both"/>
+      </w:pPr>
+    </w:p>
+    <w:p>
+      <w:pPr>
+        <w:pStyle w:val="2-"/>
+      </w:pPr>
+      <w:bookmarkStart w:id="7" w:name="_Toc162388807"/>
+      <w:r>
+        <w:t xml:space="preserve">Устройство диска в </w:t>
       </w:r>
       <w:r>
         <w:rPr>
@@ -2860,68 +3311,7 @@
         </w:rPr>
         <w:t>Linux</w:t>
       </w:r>
-      <w:r>
-        <w:t xml:space="preserve"> более удобной для начинающих пользователей.</w:t>
-      </w:r>
-      <w:r>
-        <w:t xml:space="preserve"> </w:t>
-      </w:r>
-      <w:r>
-        <w:rPr>
-          <w:lang w:val="en-US"/>
-        </w:rPr>
-        <w:t>Linux</w:t>
-      </w:r>
-      <w:r>
-        <w:t xml:space="preserve"> также поддерживает большое количество программного обеспечения. Существует обширный выбор приложений для различных задач, включая офисные пакеты, браузеры, мультимедийные инструменты, графические редакторы, разработчикам программного обеспечения и многое другое. Большинство из них доступны бесплатно и имеют открытый исходный код.</w:t>
-      </w:r>
-    </w:p>
-    <w:p>
-      <w:pPr>
-        <w:ind w:firstLine="708"/>
-        <w:jc w:val="both"/>
-      </w:pPr>
-      <w:r>
-        <w:t xml:space="preserve">В целом, </w:t>
-      </w:r>
-      <w:r>
-        <w:rPr>
-          <w:lang w:val="en-US"/>
-        </w:rPr>
-        <w:t>Linux</w:t>
-      </w:r>
-      <w:r>
-        <w:t xml:space="preserve"> представляет собой мощную и гибкую платформу программного обеспечения, которая обеспечивает большую свободу и контроль над компьютерной системой. Благодаря своей открытой природе и активному сообществу разработчиков, </w:t>
-      </w:r>
-      <w:r>
-        <w:rPr>
-          <w:lang w:val="en-US"/>
-        </w:rPr>
-        <w:t>Linux</w:t>
-      </w:r>
-      <w:r>
-        <w:t xml:space="preserve"> продолжает развиваться и оставаться одним из главных игроков в мире операционных систем.</w:t>
-      </w:r>
-    </w:p>
-    <w:p>
-      <w:pPr>
-        <w:ind w:firstLine="708"/>
-        <w:jc w:val="both"/>
-      </w:pPr>
-    </w:p>
-    <w:p>
-      <w:pPr>
-        <w:pStyle w:val="2-"/>
-      </w:pPr>
-      <w:r>
-        <w:t xml:space="preserve">Устройство диска в </w:t>
-      </w:r>
-      <w:r>
-        <w:rPr>
-          <w:lang w:val="en-US"/>
-        </w:rPr>
-        <w:t>Linux</w:t>
-      </w:r>
+      <w:bookmarkEnd w:id="7"/>
     </w:p>
     <w:p>
       <w:pPr>
@@ -2930,7 +3320,7 @@
           <w:ilvl w:val="0"/>
           <w:numId w:val="0"/>
         </w:numPr>
-        <w:ind w:left="5959" w:hanging="5250"/>
+        <w:ind w:left="5959"/>
         <w:rPr>
           <w:lang w:val="en-US"/>
         </w:rPr>
@@ -3058,22 +3448,10 @@
       </w:r>
       <w:r>
         <w:lastRenderedPageBreak/>
-        <w:t>Форматирование диска создает файловую систему, позволяющую хранить файлы и каталоги.</w:t>
-      </w:r>
-      <w:r>
-        <w:t xml:space="preserve"> </w:t>
-      </w:r>
-      <w:r>
-        <w:t xml:space="preserve">На </w:t>
-      </w:r>
-      <w:r>
-        <w:t xml:space="preserve">рисунке 2.1 </w:t>
-      </w:r>
-      <w:r>
-        <w:t>приведена схема типичного диска в Linux</w:t>
-      </w:r>
-      <w:r>
-        <w:t>.</w:t>
+        <w:t xml:space="preserve">Форматирование диска создает файловую систему, позволяющую хранить файлы и каталоги. </w:t>
+      </w:r>
+      <w:r>
+        <w:t>На рисунке 2.1 приведена схема типичного диска в Linux.</w:t>
       </w:r>
     </w:p>
     <w:p>
@@ -3088,6 +3466,9 @@
         <w:jc w:val="center"/>
       </w:pPr>
       <w:r>
+        <w:rPr>
+          <w:noProof/>
+        </w:rPr>
         <w:drawing>
           <wp:inline distT="0" distB="0" distL="0" distR="0" wp14:anchorId="4E1D96CC" wp14:editId="327005FD">
             <wp:extent cx="3648075" cy="2822247"/>
@@ -3173,58 +3554,10 @@
         <w:jc w:val="both"/>
       </w:pPr>
       <w:r>
-        <w:t xml:space="preserve">Хотя ядро и позволяет иметь одновременный доступ ко всему диску и к одному из его разделов, </w:t>
-      </w:r>
-      <w:r>
-        <w:t xml:space="preserve">этого </w:t>
-      </w:r>
-      <w:r>
-        <w:t>не придется делать, если только не</w:t>
-      </w:r>
-      <w:r>
-        <w:t>т цели</w:t>
-      </w:r>
-      <w:r>
-        <w:t xml:space="preserve"> </w:t>
-      </w:r>
-      <w:r>
-        <w:t xml:space="preserve">скопировать </w:t>
-      </w:r>
-      <w:r>
-        <w:t>весь диск.</w:t>
-      </w:r>
-      <w:r>
-        <w:t xml:space="preserve"> </w:t>
-      </w:r>
-      <w:r>
-        <w:t>Как можно заметить на рис</w:t>
-      </w:r>
-      <w:r>
-        <w:t>унке</w:t>
-      </w:r>
-      <w:r>
-        <w:t> </w:t>
-      </w:r>
-      <w:r>
-        <w:t>2</w:t>
-      </w:r>
-      <w:r>
-        <w:t xml:space="preserve">.1, если </w:t>
-      </w:r>
-      <w:r>
-        <w:t xml:space="preserve">пользователю </w:t>
-      </w:r>
-      <w:r>
-        <w:t xml:space="preserve">необходим доступ к данным в файле, </w:t>
-      </w:r>
-      <w:r>
-        <w:t>ему</w:t>
-      </w:r>
-      <w:r>
-        <w:t xml:space="preserve"> потребуется выяснить из таблицы разделов расположение соответствующего раздела, а затем отыскать в базе данных файловой системы этого раздела желаемый файл с данными</w:t>
-      </w:r>
-      <w:r>
-        <w:t>.</w:t>
+        <w:t>Хотя ядро и позволяет иметь одновременный доступ ко всему диску и к одному из его разделов, этого не придется делать, если только нет цели скопировать весь диск.</w:t>
+      </w:r>
+      <w:r>
+        <w:t xml:space="preserve"> Как можно заметить на рисунке 2.1, если пользователю необходим доступ к данным в файле, ему потребуется выяснить из таблицы разделов расположение соответствующего раздела, а затем отыскать в базе данных файловой системы этого раздела желаемый файл с данными.</w:t>
       </w:r>
     </w:p>
     <w:p>
@@ -3234,40 +3567,7 @@
         <w:jc w:val="both"/>
       </w:pPr>
       <w:r>
-        <w:t>Чтобы обращаться к данным на диске, ядро Linux использует систему слоев, показанную на рис</w:t>
-      </w:r>
-      <w:r>
-        <w:t>унке</w:t>
-      </w:r>
-      <w:r>
-        <w:t> </w:t>
-      </w:r>
-      <w:r>
-        <w:t>2</w:t>
-      </w:r>
-      <w:r>
-        <w:t xml:space="preserve">.2. Подсистема SCSI и все </w:t>
-      </w:r>
-      <w:r>
-        <w:t xml:space="preserve">связанное с ней </w:t>
-      </w:r>
-      <w:r>
-        <w:t xml:space="preserve">представлены в виде одного контейнера. </w:t>
-      </w:r>
-      <w:r>
-        <w:t>Следует о</w:t>
-      </w:r>
-      <w:r>
-        <w:t>брат</w:t>
-      </w:r>
-      <w:r>
-        <w:t>ить</w:t>
-      </w:r>
-      <w:r>
-        <w:t xml:space="preserve"> внимание на то, что с дисками можно работать как с помощью файловой системы, так и непосредственно через дисковые устройства</w:t>
-      </w:r>
-      <w:r>
-        <w:t>.</w:t>
+        <w:t>Чтобы обращаться к данным на диске, ядро Linux использует систему слоев, показанную на рисунке 2.2. Подсистема SCSI и все связанное с ней представлены в виде одного контейнера. Следует обратить внимание на то, что с дисками можно работать как с помощью файловой системы, так и непосредственно через дисковые устройства.</w:t>
       </w:r>
     </w:p>
     <w:p>
@@ -3288,6 +3588,7 @@
           <w:rFonts w:eastAsia="Microsoft Sans Serif" w:cs="Microsoft Sans Serif"/>
           <w:b/>
           <w:bCs/>
+          <w:noProof/>
           <w:color w:val="000000"/>
           <w:lang w:bidi="ru-RU"/>
         </w:rPr>
@@ -3349,22 +3650,7 @@
         <w:jc w:val="center"/>
       </w:pPr>
       <w:r>
-        <w:t>Рисунок 2.</w:t>
-      </w:r>
-      <w:r>
-        <w:t>2</w:t>
-      </w:r>
-      <w:r>
-        <w:t xml:space="preserve"> – Схема </w:t>
-      </w:r>
-      <w:r>
-        <w:t xml:space="preserve">доступа ядра к </w:t>
-      </w:r>
-      <w:r>
-        <w:t>диск</w:t>
-      </w:r>
-      <w:r>
-        <w:t>у</w:t>
+        <w:t>Рисунок 2.2 – Схема доступа ядра к диску</w:t>
       </w:r>
     </w:p>
     <w:p>
@@ -3446,16 +3732,7 @@
         <w:jc w:val="both"/>
       </w:pPr>
       <w:r>
-        <w:t>Просмотр таблиц разделов</w:t>
-      </w:r>
-      <w:r>
-        <w:t xml:space="preserve"> – </w:t>
-      </w:r>
-      <w:r>
-        <w:t>операция сравнительно простая и безвредная. Изменение таблиц разделов также осуществляется довольно просто, однако при таком типе изменений диска могут возникнуть опасности</w:t>
-      </w:r>
-      <w:r>
-        <w:t>:</w:t>
+        <w:t>Просмотр таблиц разделов – операция сравнительно простая и безвредная. Изменение таблиц разделов также осуществляется довольно просто, однако при таком типе изменений диска могут возникнуть опасности:</w:t>
       </w:r>
     </w:p>
     <w:p>
@@ -3470,25 +3747,7 @@
         <w:jc w:val="both"/>
       </w:pPr>
       <w:r>
-        <w:t>Изменение таблицы разделов сильно усложняет восстановление любых данных в удаляемых разделах, поскольку при этом меняется начальная точка привязки файловой системы. Обязательно</w:t>
-      </w:r>
-      <w:r>
-        <w:t xml:space="preserve"> нужно</w:t>
-      </w:r>
-      <w:r>
-        <w:t xml:space="preserve"> создават</w:t>
-      </w:r>
-      <w:r>
-        <w:t>ь</w:t>
-      </w:r>
-      <w:r>
-        <w:t xml:space="preserve"> резервную копию диска, на котором меня</w:t>
-      </w:r>
-      <w:r>
-        <w:t>ются</w:t>
-      </w:r>
-      <w:r>
-        <w:t xml:space="preserve"> разделы, если он содержит важную информацию.</w:t>
+        <w:t>Изменение таблицы разделов сильно усложняет восстановление любых данных в удаляемых разделах, поскольку при этом меняется начальная точка привязки файловой системы. Обязательно нужно создавать резервную копию диска, на котором меняются разделы, если он содержит важную информацию.</w:t>
       </w:r>
     </w:p>
     <w:p>
@@ -3503,16 +3762,7 @@
         <w:jc w:val="both"/>
       </w:pPr>
       <w:r>
-        <w:t>Следует у</w:t>
-      </w:r>
-      <w:r>
-        <w:t>бедит</w:t>
-      </w:r>
-      <w:r>
-        <w:t>ся</w:t>
-      </w:r>
-      <w:r>
-        <w:t xml:space="preserve"> в том, что на целевом диске ни один из разделов в данный момент не используется. Это важно, поскольку в большинстве версий Linux автоматически монтируется любая обнаруженная файловая система.</w:t>
+        <w:t>Следует убедится в том, что на целевом диске ни один из разделов в данный момент не используется. Это важно, поскольку в большинстве версий Linux автоматически монтируется любая обнаруженная файловая система.</w:t>
       </w:r>
     </w:p>
     <w:p>
@@ -3528,10 +3778,12 @@
       <w:pPr>
         <w:pStyle w:val="2-"/>
       </w:pPr>
+      <w:bookmarkStart w:id="8" w:name="_Toc162388808"/>
       <w:r>
         <w:lastRenderedPageBreak/>
         <w:t>Файловая система</w:t>
       </w:r>
+      <w:bookmarkEnd w:id="8"/>
     </w:p>
     <w:p>
       <w:pPr>
@@ -3546,15 +3798,12 @@
     <w:p>
       <w:pPr>
         <w:jc w:val="both"/>
-      </w:pPr>
-      <w:r>
-        <w:t xml:space="preserve">Последним звеном между ядром и пространством пользователя для дисков обычно является файловая система. С ней </w:t>
-      </w:r>
-      <w:r>
-        <w:t xml:space="preserve">помогают </w:t>
-      </w:r>
-      <w:r>
-        <w:t xml:space="preserve">взаимодействовать, такие команды, как </w:t>
+        <w:rPr>
+          <w:lang w:val="en-US"/>
+        </w:rPr>
+      </w:pPr>
+      <w:r>
+        <w:t xml:space="preserve">Последним звеном между ядром и пространством пользователя для дисков обычно является файловая система. С ней помогают взаимодействовать, такие команды, как </w:t>
       </w:r>
       <w:proofErr w:type="spellStart"/>
       <w:r>
@@ -3580,12 +3829,1421 @@
       <w:r>
         <w:t>. Как отмечалось ранее, файловая система является разновидностью базы данных; она поддерживает структуру, призванную трансформировать простое блочное устройство в замысловатую иерархию файлов и подкаталогов, которую пользователи способны понять</w:t>
       </w:r>
-    </w:p>
-    <w:p>
-      <w:pPr>
+      <w:r>
+        <w:t>.</w:t>
+      </w:r>
+    </w:p>
+    <w:p>
+      <w:pPr>
+        <w:jc w:val="both"/>
+        <w:rPr>
+          <w:lang w:val="en-US"/>
+        </w:rPr>
+      </w:pPr>
+      <w:r>
+        <w:t>В свое время файловые системы, располагавшиеся на дисках и других физических устройствах, использовались исключительно для хранения данных. Однако</w:t>
+      </w:r>
+      <w:r>
+        <w:t xml:space="preserve"> </w:t>
+      </w:r>
+      <w:r>
+        <w:t xml:space="preserve">древовидная структура каталогов, а также интерфейс ввода-вывода довольно гибки, поэтому теперь файловые системы выполняют множество задач, например роль системных интерфейсов. Файловые системы традиционно реализованы внутри ядра, однако инновационный протокол </w:t>
+      </w:r>
+      <w:r>
+        <w:rPr>
+          <w:b/>
+          <w:bCs/>
+        </w:rPr>
+        <w:t>9P</w:t>
+      </w:r>
+      <w:r>
+        <w:t xml:space="preserve"> </w:t>
+      </w:r>
+      <w:r>
+        <w:t xml:space="preserve">из операционной системы </w:t>
+      </w:r>
+      <w:r>
+        <w:rPr>
+          <w:b/>
+          <w:bCs/>
+        </w:rPr>
+        <w:t>Plan 9</w:t>
+      </w:r>
+      <w:r>
+        <w:t xml:space="preserve"> способствовал разработке файловых систем в пространстве пользователя. Функция FUSE (</w:t>
+      </w:r>
+      <w:r>
+        <w:rPr>
+          <w:i/>
+          <w:iCs/>
+        </w:rPr>
+        <w:t xml:space="preserve">File System </w:t>
+      </w:r>
+      <w:proofErr w:type="spellStart"/>
+      <w:r>
+        <w:rPr>
+          <w:i/>
+          <w:iCs/>
+        </w:rPr>
+        <w:t>in</w:t>
+      </w:r>
+      <w:proofErr w:type="spellEnd"/>
+      <w:r>
+        <w:rPr>
+          <w:i/>
+          <w:iCs/>
+        </w:rPr>
+        <w:t xml:space="preserve"> User Space</w:t>
+      </w:r>
+      <w:r>
+        <w:t>, файловая система в пространстве пользователя) позволяет применять такие файловые системы в Linux.</w:t>
+      </w:r>
+    </w:p>
+    <w:p>
+      <w:pPr>
+        <w:jc w:val="both"/>
+        <w:rPr>
+          <w:lang w:val="en-US"/>
+        </w:rPr>
+      </w:pPr>
+      <w:r>
+        <w:t>В Linux включена поддержка таких файловых систем, как «родные» разработки, оптимизированные для Linux, «чужеродные» типы, например семейство Windows FAT, универсальные файловые системы вроде ISO 9660 и</w:t>
+      </w:r>
+      <w:r>
+        <w:t xml:space="preserve"> </w:t>
+      </w:r>
+      <w:r>
+        <w:t>множество других. В приведенном ниже списке перечислены наиболее распространенные типы файловых систем для хранения данных. Имена типов систем, как их определяет Linux, приведены в скобках после названия файловых систем.</w:t>
+      </w:r>
+    </w:p>
+    <w:p>
+      <w:pPr>
+        <w:pStyle w:val="a3"/>
+        <w:numPr>
+          <w:ilvl w:val="0"/>
+          <w:numId w:val="9"/>
+        </w:numPr>
+        <w:ind w:left="0" w:firstLine="709"/>
+        <w:jc w:val="both"/>
+      </w:pPr>
+      <w:r>
+        <w:t>Четвертая расширенная файловая система (ext4) является текущей реализацией в линейке «родных» для Linux файловых систем. Вторая расширенная файловая система (ext2) долгое время была системой по умолчанию в системах</w:t>
+      </w:r>
+      <w:r>
+        <w:t xml:space="preserve"> </w:t>
+      </w:r>
+      <w:r>
+        <w:t>Linux, которые испытывали влияние традиционных файловых систем Unix, таких как файловая система Unix (UFS, Unix File System) и быстрая файловая система (FFS,</w:t>
+      </w:r>
+      <w:r>
+        <w:t xml:space="preserve"> </w:t>
+      </w:r>
+      <w:r>
+        <w:t>Fast</w:t>
+      </w:r>
+      <w:r>
+        <w:t xml:space="preserve"> </w:t>
+      </w:r>
+      <w:r>
+        <w:t xml:space="preserve">File System). В третьей расширенной файловой системе (ext3) появился режим журналирования (небольшой кэш за пределами нормальной структуры данных файловой системы) для улучшения целостности данных и ускорения загрузки системы. Файловая система ext4 является дальнейшим улучшением, с поддержкой файлов большего размера по сравнению с допустимым в системах ext2 или ext3, а также большего количества подкаталогов. Среди расширенных файловых систем присутствует некоторая доля обратной совместимости. </w:t>
+      </w:r>
+      <w:r>
+        <w:lastRenderedPageBreak/>
+        <w:t>Например, можно смонтировать систему ext2 как ext3 или наоборот, а также смонтировать файловые системы ext2 и ext3 как ext4, однако нельзя смонтировать файловую систему ext4 как ext2 или ext3</w:t>
+      </w:r>
+      <w:r>
+        <w:t xml:space="preserve"> (</w:t>
+      </w:r>
+      <w:r>
+        <w:t>рисунок 2.3)</w:t>
+      </w:r>
+      <w:r>
+        <w:t>.</w:t>
+      </w:r>
+    </w:p>
+    <w:p>
+      <w:pPr>
+        <w:pStyle w:val="a3"/>
+        <w:ind w:left="709" w:firstLine="0"/>
+        <w:jc w:val="both"/>
+        <w:rPr>
+          <w:noProof/>
+        </w:rPr>
+      </w:pPr>
+    </w:p>
+    <w:p>
+      <w:pPr>
+        <w:pStyle w:val="a3"/>
+        <w:ind w:left="0" w:firstLine="0"/>
+        <w:jc w:val="center"/>
+      </w:pPr>
+      <w:r>
+        <w:rPr>
+          <w:noProof/>
+        </w:rPr>
+        <w:drawing>
+          <wp:inline distT="0" distB="0" distL="0" distR="0" wp14:anchorId="2A21DBEA" wp14:editId="74E5E047">
+            <wp:extent cx="4533900" cy="2859960"/>
+            <wp:effectExtent l="19050" t="19050" r="19050" b="17145"/>
+            <wp:docPr id="1013633155" name="Рисунок 1"/>
+            <wp:cNvGraphicFramePr>
+              <a:graphicFrameLocks xmlns:a="http://schemas.openxmlformats.org/drawingml/2006/main" noChangeAspect="1"/>
+            </wp:cNvGraphicFramePr>
+            <a:graphic xmlns:a="http://schemas.openxmlformats.org/drawingml/2006/main">
+              <a:graphicData uri="http://schemas.openxmlformats.org/drawingml/2006/picture">
+                <pic:pic xmlns:pic="http://schemas.openxmlformats.org/drawingml/2006/picture">
+                  <pic:nvPicPr>
+                    <pic:cNvPr id="0" name="Picture 1"/>
+                    <pic:cNvPicPr>
+                      <a:picLocks noChangeAspect="1" noChangeArrowheads="1"/>
+                    </pic:cNvPicPr>
+                  </pic:nvPicPr>
+                  <pic:blipFill rotWithShape="1">
+                    <a:blip r:embed="rId11">
+                      <a:extLst>
+                        <a:ext uri="{28A0092B-C50C-407E-A947-70E740481C1C}">
+                          <a14:useLocalDpi xmlns:a14="http://schemas.microsoft.com/office/drawing/2010/main" val="0"/>
+                        </a:ext>
+                      </a:extLst>
+                    </a:blip>
+                    <a:srcRect l="1764" t="2351" r="1379" b="16216"/>
+                    <a:stretch/>
+                  </pic:blipFill>
+                  <pic:spPr bwMode="auto">
+                    <a:xfrm>
+                      <a:off x="0" y="0"/>
+                      <a:ext cx="4548310" cy="2869050"/>
+                    </a:xfrm>
+                    <a:prstGeom prst="rect">
+                      <a:avLst/>
+                    </a:prstGeom>
+                    <a:noFill/>
+                    <a:ln>
+                      <a:solidFill>
+                        <a:schemeClr val="tx1"/>
+                      </a:solidFill>
+                    </a:ln>
+                    <a:extLst>
+                      <a:ext uri="{53640926-AAD7-44D8-BBD7-CCE9431645EC}">
+                        <a14:shadowObscured xmlns:a14="http://schemas.microsoft.com/office/drawing/2010/main"/>
+                      </a:ext>
+                    </a:extLst>
+                  </pic:spPr>
+                </pic:pic>
+              </a:graphicData>
+            </a:graphic>
+          </wp:inline>
+        </w:drawing>
+      </w:r>
+    </w:p>
+    <w:p>
+      <w:pPr>
+        <w:pStyle w:val="a3"/>
+        <w:ind w:left="0" w:firstLine="0"/>
+        <w:jc w:val="center"/>
+      </w:pPr>
+    </w:p>
+    <w:p>
+      <w:pPr>
+        <w:ind w:firstLine="0"/>
+        <w:jc w:val="center"/>
+      </w:pPr>
+      <w:r>
+        <w:t xml:space="preserve">Рисунок 2.2 – Схема </w:t>
+      </w:r>
+      <w:r>
+        <w:t xml:space="preserve">файловой системы </w:t>
+      </w:r>
+      <w:r>
+        <w:rPr>
+          <w:lang w:val="en-US"/>
+        </w:rPr>
+        <w:t>ext4</w:t>
+      </w:r>
+    </w:p>
+    <w:p>
+      <w:pPr>
+        <w:pStyle w:val="a3"/>
+        <w:ind w:left="0" w:firstLine="0"/>
+        <w:jc w:val="center"/>
+      </w:pPr>
+    </w:p>
+    <w:p>
+      <w:pPr>
+        <w:pStyle w:val="a3"/>
+        <w:numPr>
+          <w:ilvl w:val="0"/>
+          <w:numId w:val="9"/>
+        </w:numPr>
+        <w:ind w:left="0" w:firstLine="709"/>
+        <w:jc w:val="both"/>
+        <w:rPr>
+          <w:lang w:val="en-US"/>
+        </w:rPr>
+      </w:pPr>
+      <w:r>
+        <w:t xml:space="preserve">Файловая система ISO 9660 (iso9660) — это стандарт для дисков CD-ROM. Большинство дисков CD-ROM использует какой-либо вариант стандарта ISO 9660. </w:t>
+      </w:r>
+    </w:p>
+    <w:p>
+      <w:pPr>
+        <w:pStyle w:val="a3"/>
+        <w:numPr>
+          <w:ilvl w:val="0"/>
+          <w:numId w:val="9"/>
+        </w:numPr>
+        <w:ind w:left="0" w:firstLine="709"/>
+        <w:jc w:val="both"/>
+      </w:pPr>
+      <w:r>
+        <w:t>Файловые системы FAT (</w:t>
+      </w:r>
+      <w:proofErr w:type="spellStart"/>
+      <w:r>
+        <w:t>msdos</w:t>
+      </w:r>
+      <w:proofErr w:type="spellEnd"/>
+      <w:r>
+        <w:t xml:space="preserve">, </w:t>
+      </w:r>
+      <w:proofErr w:type="spellStart"/>
+      <w:r>
+        <w:t>vfat</w:t>
+      </w:r>
+      <w:proofErr w:type="spellEnd"/>
+      <w:r>
+        <w:t xml:space="preserve">, </w:t>
+      </w:r>
+      <w:proofErr w:type="spellStart"/>
+      <w:r>
+        <w:t>umsdos</w:t>
+      </w:r>
+      <w:proofErr w:type="spellEnd"/>
+      <w:r>
+        <w:t xml:space="preserve">) относятся к системам Microsoft. Простой тип </w:t>
+      </w:r>
+      <w:proofErr w:type="spellStart"/>
+      <w:r>
+        <w:t>msdos</w:t>
+      </w:r>
+      <w:proofErr w:type="spellEnd"/>
+      <w:r>
+        <w:t xml:space="preserve"> поддерживает весьма примитивное унылое многообразие систем MS-DOS. Для большинства современных файловых систем Windows следует использовать тип </w:t>
+      </w:r>
+      <w:proofErr w:type="spellStart"/>
+      <w:r>
+        <w:t>vfat</w:t>
+      </w:r>
+      <w:proofErr w:type="spellEnd"/>
+      <w:r>
+        <w:t>, чтобы получить возможность полного доступа</w:t>
+      </w:r>
+      <w:r>
+        <w:t xml:space="preserve"> </w:t>
+      </w:r>
+      <w:r>
+        <w:t xml:space="preserve">из OC Linux. Редко используемый тип </w:t>
+      </w:r>
+      <w:proofErr w:type="spellStart"/>
+      <w:r>
+        <w:t>umsdos</w:t>
+      </w:r>
+      <w:proofErr w:type="spellEnd"/>
+      <w:r>
+        <w:t xml:space="preserve"> представляет интерес для Linux: в нем есть поддержка таких особенностей Unix, как символические ссылки, которые находятся над файловой системой MS-DOS.</w:t>
+      </w:r>
+    </w:p>
+    <w:p>
+      <w:pPr>
+        <w:pStyle w:val="a3"/>
+        <w:numPr>
+          <w:ilvl w:val="0"/>
+          <w:numId w:val="9"/>
+        </w:numPr>
+        <w:ind w:left="0" w:firstLine="709"/>
+        <w:jc w:val="both"/>
+      </w:pPr>
+      <w:r>
+        <w:t>Тип HFS+ (</w:t>
+      </w:r>
+      <w:proofErr w:type="spellStart"/>
+      <w:r>
+        <w:t>hfsplus</w:t>
+      </w:r>
+      <w:proofErr w:type="spellEnd"/>
+      <w:r>
+        <w:t>) является стандартом Apple, который используется в большинстве компьютеров Macintosh.</w:t>
+      </w:r>
+    </w:p>
+    <w:p>
+      <w:pPr>
+        <w:jc w:val="both"/>
+      </w:pPr>
+      <w:r>
+        <w:t>Хотя расширенные файловые системы были абсолютно пригодны для применения обычными пользователями, в технологии файловых систем были произведены многочисленные улучшения, причем такие, что даже система ext4 не может ими воспользоваться в силу требований обратной совместимости. Эти улучшения относятся главным образом к расширяемости системы.</w:t>
+      </w:r>
+    </w:p>
+    <w:p>
+      <w:pPr>
+        <w:spacing w:after="160" w:line="259" w:lineRule="auto"/>
+        <w:ind w:firstLine="0"/>
+      </w:pPr>
+      <w:r>
+        <w:br w:type="page"/>
+      </w:r>
+    </w:p>
+    <w:p>
+      <w:pPr>
+        <w:pStyle w:val="1"/>
+        <w:numPr>
+          <w:ilvl w:val="0"/>
+          <w:numId w:val="1"/>
+        </w:numPr>
+        <w:spacing w:before="0"/>
+        <w:ind w:firstLine="289"/>
+        <w:rPr>
+          <w:rFonts w:ascii="Times New Roman" w:eastAsia="Times New Roman" w:hAnsi="Times New Roman" w:cs="Times New Roman"/>
+          <w:b/>
+          <w:color w:val="000000"/>
+        </w:rPr>
+      </w:pPr>
+      <w:bookmarkStart w:id="9" w:name="_Toc162388809"/>
+      <w:r>
+        <w:rPr>
+          <w:rFonts w:ascii="Times New Roman" w:eastAsia="Times New Roman" w:hAnsi="Times New Roman" w:cs="Times New Roman"/>
+          <w:b/>
+          <w:color w:val="000000"/>
+        </w:rPr>
+        <w:lastRenderedPageBreak/>
+        <w:t>СТРУКТУРНЫЙ ЯЗЫК ЗАПРОСОВ</w:t>
+      </w:r>
+      <w:bookmarkEnd w:id="9"/>
+    </w:p>
+    <w:p>
+      <w:pPr>
+        <w:ind w:firstLine="0"/>
+      </w:pPr>
+    </w:p>
+    <w:p>
+      <w:pPr>
+        <w:pStyle w:val="2-"/>
+      </w:pPr>
+      <w:bookmarkStart w:id="10" w:name="_Toc162388810"/>
+      <w:r>
+        <w:t>Общая информация про язык запросов</w:t>
+      </w:r>
+      <w:bookmarkEnd w:id="10"/>
+    </w:p>
+    <w:p>
+      <w:pPr>
+        <w:ind w:firstLine="0"/>
+      </w:pPr>
+    </w:p>
+    <w:p>
+      <w:pPr>
+        <w:jc w:val="both"/>
+      </w:pPr>
+      <w:r>
+        <w:t>SQL (</w:t>
+      </w:r>
+      <w:proofErr w:type="spellStart"/>
+      <w:r>
+        <w:t>Structured</w:t>
+      </w:r>
+      <w:proofErr w:type="spellEnd"/>
+      <w:r>
+        <w:t xml:space="preserve"> </w:t>
+      </w:r>
+      <w:proofErr w:type="spellStart"/>
+      <w:r>
+        <w:t>Query</w:t>
+      </w:r>
+      <w:proofErr w:type="spellEnd"/>
+      <w:r>
+        <w:t xml:space="preserve"> Language) – структурированный язык запросов – является инструментом, предназначенным для выборки и обработки информации, содержащейся в компьютерной базе данных. SQL является языком программирования, применяемым для организации взаимодействия пользователя с базой данных (рис</w:t>
+      </w:r>
+      <w:r>
+        <w:t>унок 3.1</w:t>
+      </w:r>
+      <w:r>
+        <w:t xml:space="preserve">). </w:t>
+      </w:r>
+    </w:p>
+    <w:p/>
+    <w:p>
+      <w:pPr>
+        <w:ind w:firstLine="0"/>
+        <w:jc w:val="center"/>
+        <w:rPr>
+          <w:lang w:val="en-US"/>
+        </w:rPr>
+      </w:pPr>
+      <w:r>
+        <w:rPr>
+          <w:noProof/>
+        </w:rPr>
+        <w:drawing>
+          <wp:inline distT="0" distB="0" distL="0" distR="0" wp14:anchorId="2CEF7329" wp14:editId="3E7A3932">
+            <wp:extent cx="4038600" cy="2571750"/>
+            <wp:effectExtent l="0" t="0" r="0" b="0"/>
+            <wp:docPr id="1587291951" name="Рисунок 2"/>
+            <wp:cNvGraphicFramePr>
+              <a:graphicFrameLocks xmlns:a="http://schemas.openxmlformats.org/drawingml/2006/main" noChangeAspect="1"/>
+            </wp:cNvGraphicFramePr>
+            <a:graphic xmlns:a="http://schemas.openxmlformats.org/drawingml/2006/main">
+              <a:graphicData uri="http://schemas.openxmlformats.org/drawingml/2006/picture">
+                <pic:pic xmlns:pic="http://schemas.openxmlformats.org/drawingml/2006/picture">
+                  <pic:nvPicPr>
+                    <pic:cNvPr id="0" name="Picture 3"/>
+                    <pic:cNvPicPr>
+                      <a:picLocks noChangeAspect="1" noChangeArrowheads="1"/>
+                    </pic:cNvPicPr>
+                  </pic:nvPicPr>
+                  <pic:blipFill>
+                    <a:blip r:embed="rId12">
+                      <a:extLst>
+                        <a:ext uri="{28A0092B-C50C-407E-A947-70E740481C1C}">
+                          <a14:useLocalDpi xmlns:a14="http://schemas.microsoft.com/office/drawing/2010/main" val="0"/>
+                        </a:ext>
+                      </a:extLst>
+                    </a:blip>
+                    <a:srcRect/>
+                    <a:stretch>
+                      <a:fillRect/>
+                    </a:stretch>
+                  </pic:blipFill>
+                  <pic:spPr bwMode="auto">
+                    <a:xfrm>
+                      <a:off x="0" y="0"/>
+                      <a:ext cx="4038600" cy="2571750"/>
+                    </a:xfrm>
+                    <a:prstGeom prst="rect">
+                      <a:avLst/>
+                    </a:prstGeom>
+                    <a:noFill/>
+                    <a:ln>
+                      <a:noFill/>
+                    </a:ln>
+                  </pic:spPr>
+                </pic:pic>
+              </a:graphicData>
+            </a:graphic>
+          </wp:inline>
+        </w:drawing>
+      </w:r>
+    </w:p>
+    <w:p>
+      <w:pPr>
+        <w:ind w:firstLine="0"/>
+        <w:jc w:val="center"/>
+        <w:rPr>
+          <w:lang w:val="en-US"/>
+        </w:rPr>
+      </w:pPr>
+    </w:p>
+    <w:p>
+      <w:pPr>
+        <w:ind w:firstLine="0"/>
+        <w:jc w:val="center"/>
+        <w:rPr>
+          <w:lang w:val="en-US"/>
+        </w:rPr>
+      </w:pPr>
+      <w:r>
+        <w:t xml:space="preserve">Рисунок </w:t>
+      </w:r>
+      <w:r>
+        <w:t>3</w:t>
+      </w:r>
+      <w:r>
+        <w:t>.</w:t>
+      </w:r>
+      <w:r>
+        <w:t>1</w:t>
+      </w:r>
+      <w:r>
+        <w:t xml:space="preserve"> – </w:t>
+      </w:r>
+      <w:r>
+        <w:t xml:space="preserve">Взаимодействие с базой данных с помощью </w:t>
+      </w:r>
+      <w:r>
+        <w:rPr>
+          <w:lang w:val="en-US"/>
+        </w:rPr>
+        <w:t>SQL</w:t>
+      </w:r>
+    </w:p>
+    <w:p>
+      <w:pPr>
+        <w:ind w:firstLine="0"/>
+      </w:pPr>
+    </w:p>
+    <w:p>
+      <w:pPr>
+        <w:jc w:val="both"/>
+      </w:pPr>
+      <w:r>
+        <w:t>SQL работает только с реляционными базами данных и предоставляет пользователю следующие функциональные возможности</w:t>
+      </w:r>
+      <w:r>
+        <w:t>:</w:t>
+      </w:r>
+    </w:p>
+    <w:p>
+      <w:pPr>
+        <w:pStyle w:val="a3"/>
+        <w:numPr>
+          <w:ilvl w:val="0"/>
+          <w:numId w:val="12"/>
+        </w:numPr>
+        <w:ind w:left="0" w:firstLine="709"/>
+        <w:jc w:val="both"/>
+      </w:pPr>
+      <w:r>
+        <w:t>изменение структуры представления данных;</w:t>
+      </w:r>
+    </w:p>
+    <w:p>
+      <w:pPr>
+        <w:pStyle w:val="a3"/>
+        <w:numPr>
+          <w:ilvl w:val="0"/>
+          <w:numId w:val="12"/>
+        </w:numPr>
+        <w:ind w:left="0" w:firstLine="709"/>
+        <w:jc w:val="both"/>
+      </w:pPr>
+      <w:r>
+        <w:t>выборка данных из базы данных;</w:t>
+      </w:r>
+    </w:p>
+    <w:p>
+      <w:pPr>
+        <w:pStyle w:val="a3"/>
+        <w:numPr>
+          <w:ilvl w:val="0"/>
+          <w:numId w:val="12"/>
+        </w:numPr>
+        <w:ind w:left="0" w:firstLine="709"/>
+        <w:jc w:val="both"/>
+      </w:pPr>
+      <w:r>
+        <w:t>обработка базы данных, т. е. добавление новых данных, изменение, удаление имеющихся данных;</w:t>
+      </w:r>
+    </w:p>
+    <w:p>
+      <w:pPr>
+        <w:pStyle w:val="a3"/>
+        <w:numPr>
+          <w:ilvl w:val="0"/>
+          <w:numId w:val="12"/>
+        </w:numPr>
+        <w:ind w:left="0" w:firstLine="709"/>
+        <w:jc w:val="both"/>
+      </w:pPr>
+      <w:r>
+        <w:t>управление доступом к базе данных;</w:t>
+      </w:r>
+    </w:p>
+    <w:p>
+      <w:pPr>
+        <w:pStyle w:val="a3"/>
+        <w:numPr>
+          <w:ilvl w:val="0"/>
+          <w:numId w:val="12"/>
+        </w:numPr>
+        <w:ind w:left="0" w:firstLine="709"/>
+        <w:jc w:val="both"/>
+      </w:pPr>
+      <w:r>
+        <w:t>совместное использование базы данных пользователями, работающими параллельно;</w:t>
+      </w:r>
+    </w:p>
+    <w:p>
+      <w:pPr>
+        <w:pStyle w:val="a3"/>
+        <w:numPr>
+          <w:ilvl w:val="0"/>
+          <w:numId w:val="12"/>
+        </w:numPr>
         <w:spacing w:line="259" w:lineRule="auto"/>
-        <w:jc w:val="both"/>
-      </w:pPr>
+        <w:ind w:left="0" w:firstLine="709"/>
+        <w:jc w:val="both"/>
+      </w:pPr>
+      <w:r>
+        <w:t>обеспечение целостности базы данных.</w:t>
+      </w:r>
+    </w:p>
+    <w:p>
+      <w:pPr>
+        <w:spacing w:line="259" w:lineRule="auto"/>
+        <w:ind w:firstLine="708"/>
+        <w:jc w:val="both"/>
+      </w:pPr>
+      <w:r>
+        <w:t xml:space="preserve">SQL – это не полноценный компьютерный язык типа PASCAL, C++, JAVA. Еще раз отметим, что SQL, также как и QBE, является непроцедурным языком. С помощью SQL описываются свойства и взаимосвязи сущностей (объектов, переменных и т. п.), но не алгоритмы решения задачи. Он не содержит условных операторов, операторов цикла, организации подпрограмм, </w:t>
+      </w:r>
+      <w:r>
+        <w:lastRenderedPageBreak/>
+        <w:t>ввода-вывода и т. п. В связи с этим SQL автономно не используется. Инструкции SQL встраиваются в программу, написанную на традиционном языке программирования и дают возможность получить доступ к базам данных. Кроме того, из таких языков, С, C++, JAVA инструкции SQL можно посылать СУБД в явном виде, используя интерфейс вызовов функций.</w:t>
+      </w:r>
+    </w:p>
+    <w:p>
+      <w:pPr>
+        <w:spacing w:line="259" w:lineRule="auto"/>
+        <w:ind w:firstLine="708"/>
+        <w:jc w:val="both"/>
+      </w:pPr>
+      <w:r>
+        <w:t>Язык SQL является многофункциональным языком. Во-первых, SQL используется в качестве языка интерактивных запросов пользователей с целью выборки данных и в качестве встроенного языка программирования баз данных. Кроме того, SQL используется в качестве языка администрирования БД для определения структуры базы данных и управления доступом к данным, находящимся на сервере; в качестве языка создания приложений клиент/сервер, доступа к данным в среде Internet, распределенных баз данных.</w:t>
+      </w:r>
+    </w:p>
+    <w:p>
+      <w:pPr>
+        <w:spacing w:line="259" w:lineRule="auto"/>
+        <w:ind w:firstLine="708"/>
+        <w:jc w:val="both"/>
+      </w:pPr>
+      <w:r>
+        <w:t>С помощью SQL можно динамически изменять и расширять структуру базы данных даже в то время, когда пользователи работают с ее содержимым. Таким образом, SQL обеспечивает максимальную гибкость. Статические языки определения данных запрещают доступ к БД во время изменения ее структуры</w:t>
+      </w:r>
+      <w:r>
+        <w:t>.</w:t>
+      </w:r>
+    </w:p>
+    <w:p>
+      <w:pPr>
+        <w:spacing w:line="259" w:lineRule="auto"/>
+        <w:ind w:firstLine="708"/>
+        <w:jc w:val="both"/>
+        <w:rPr>
+          <w:lang w:val="en-US"/>
+        </w:rPr>
+      </w:pPr>
+    </w:p>
+    <w:p>
+      <w:pPr>
+        <w:pStyle w:val="2-"/>
+      </w:pPr>
+      <w:bookmarkStart w:id="11" w:name="_Toc162388811"/>
+      <w:r>
+        <w:t xml:space="preserve">Достоинства и недостатки </w:t>
+      </w:r>
+      <w:r>
+        <w:rPr>
+          <w:lang w:val="en-US"/>
+        </w:rPr>
+        <w:t>SQL</w:t>
+      </w:r>
+      <w:bookmarkEnd w:id="11"/>
+    </w:p>
+    <w:p>
+      <w:pPr>
+        <w:pStyle w:val="2-"/>
+        <w:numPr>
+          <w:ilvl w:val="0"/>
+          <w:numId w:val="0"/>
+        </w:numPr>
+        <w:ind w:left="5959" w:hanging="5250"/>
+        <w:rPr>
+          <w:lang w:val="en-US"/>
+        </w:rPr>
+      </w:pPr>
+    </w:p>
+    <w:p>
+      <w:pPr>
+        <w:jc w:val="both"/>
+        <w:rPr>
+          <w:lang w:val="en-US"/>
+        </w:rPr>
+      </w:pPr>
+      <w:r>
+        <w:t>Язык SQL является основой многих СУБД, т.к. отвечает за физическое структурирование и запись данных на диск, а также за чтение данных с диска, позволяет принимать SQL-запросы от других компонентов СУБД и пользовательских приложений. Таким образом, SQL - мощный инструмент, который обеспечивает пользователям, программам и вычислительным системам доступ к информации, содержащейся в реляционных базах данных.</w:t>
+      </w:r>
+    </w:p>
+    <w:p>
+      <w:pPr>
+        <w:jc w:val="both"/>
+        <w:rPr>
+          <w:lang w:val="en-US"/>
+        </w:rPr>
+      </w:pPr>
+      <w:r>
+        <w:t>Основные достоинства языка SQL заключаются в следующем:</w:t>
+      </w:r>
+    </w:p>
+    <w:p>
+      <w:pPr>
+        <w:pStyle w:val="a3"/>
+        <w:numPr>
+          <w:ilvl w:val="0"/>
+          <w:numId w:val="14"/>
+        </w:numPr>
+        <w:ind w:left="0" w:firstLine="709"/>
+        <w:jc w:val="both"/>
+      </w:pPr>
+      <w:r>
+        <w:rPr>
+          <w:i/>
+          <w:iCs/>
+          <w:lang w:val="en-US"/>
+        </w:rPr>
+        <w:t>C</w:t>
+      </w:r>
+      <w:proofErr w:type="spellStart"/>
+      <w:r>
+        <w:rPr>
+          <w:i/>
+          <w:iCs/>
+        </w:rPr>
+        <w:t>тандартность</w:t>
+      </w:r>
+      <w:proofErr w:type="spellEnd"/>
+      <w:r>
+        <w:t xml:space="preserve"> </w:t>
+      </w:r>
+      <w:r>
+        <w:t>–</w:t>
+      </w:r>
+      <w:r>
+        <w:t xml:space="preserve"> как уже было сказано, использование языка SQL в программах стандартизировано международными организациями</w:t>
+      </w:r>
+    </w:p>
+    <w:p>
+      <w:pPr>
+        <w:pStyle w:val="a3"/>
+        <w:numPr>
+          <w:ilvl w:val="0"/>
+          <w:numId w:val="14"/>
+        </w:numPr>
+        <w:ind w:left="0" w:firstLine="709"/>
+        <w:jc w:val="both"/>
+      </w:pPr>
+      <w:r>
+        <w:rPr>
+          <w:i/>
+          <w:iCs/>
+        </w:rPr>
+        <w:t>Н</w:t>
+      </w:r>
+      <w:r>
+        <w:rPr>
+          <w:i/>
+          <w:iCs/>
+        </w:rPr>
+        <w:t>езависимость от конкретных СУБД</w:t>
+      </w:r>
+      <w:r>
+        <w:t xml:space="preserve"> </w:t>
+      </w:r>
+      <w:r>
+        <w:t>–</w:t>
+      </w:r>
+      <w:r>
+        <w:t xml:space="preserve"> все распространенные СУБД используют SQL, т.к. реляционную базу данных можно перенести с одной СУБД на другую с минимальными доработками;</w:t>
+      </w:r>
+    </w:p>
+    <w:p>
+      <w:pPr>
+        <w:pStyle w:val="a3"/>
+        <w:numPr>
+          <w:ilvl w:val="0"/>
+          <w:numId w:val="14"/>
+        </w:numPr>
+        <w:ind w:left="0" w:firstLine="709"/>
+        <w:jc w:val="both"/>
+      </w:pPr>
+      <w:r>
+        <w:rPr>
+          <w:i/>
+          <w:iCs/>
+        </w:rPr>
+        <w:t>В</w:t>
+      </w:r>
+      <w:r>
+        <w:rPr>
+          <w:i/>
+          <w:iCs/>
+        </w:rPr>
+        <w:t>озможность переноса с одной вычислительной системы на другую</w:t>
+      </w:r>
+      <w:r>
+        <w:t xml:space="preserve"> </w:t>
+      </w:r>
+      <w:r>
+        <w:t>–</w:t>
+      </w:r>
+      <w:r>
+        <w:t xml:space="preserve"> СУБД может быть ориентирована на различные вычислительные системы, однако приложения, созданные с помощью SQL, допускают использование как для локальных БД, так и для крупных многопользовательских систем;</w:t>
+      </w:r>
+    </w:p>
+    <w:p>
+      <w:pPr>
+        <w:pStyle w:val="a3"/>
+        <w:numPr>
+          <w:ilvl w:val="0"/>
+          <w:numId w:val="14"/>
+        </w:numPr>
+        <w:ind w:left="0" w:firstLine="709"/>
+        <w:jc w:val="both"/>
+      </w:pPr>
+      <w:r>
+        <w:rPr>
+          <w:i/>
+          <w:iCs/>
+        </w:rPr>
+        <w:t>Р</w:t>
+      </w:r>
+      <w:r>
+        <w:rPr>
+          <w:i/>
+          <w:iCs/>
+        </w:rPr>
+        <w:t>еляционная основа языка</w:t>
+      </w:r>
+      <w:r>
+        <w:t xml:space="preserve"> </w:t>
+      </w:r>
+      <w:r>
+        <w:t>–</w:t>
+      </w:r>
+      <w:r>
+        <w:t xml:space="preserve"> SQL является языком реляционных БД, поэтому он стал популярным тогда, когда получила широкое распространение реляционная модель представления данных. Табличная структура реляционной БД хорошо понятна, а потому язык SQL прост для изучения</w:t>
+      </w:r>
+      <w:r>
+        <w:t>;</w:t>
+      </w:r>
+    </w:p>
+    <w:p>
+      <w:pPr>
+        <w:pStyle w:val="a3"/>
+        <w:numPr>
+          <w:ilvl w:val="0"/>
+          <w:numId w:val="14"/>
+        </w:numPr>
+        <w:ind w:left="0" w:firstLine="709"/>
+        <w:jc w:val="both"/>
+      </w:pPr>
+      <w:r>
+        <w:rPr>
+          <w:i/>
+          <w:iCs/>
+        </w:rPr>
+        <w:lastRenderedPageBreak/>
+        <w:t>В</w:t>
+      </w:r>
+      <w:r>
+        <w:rPr>
+          <w:i/>
+          <w:iCs/>
+        </w:rPr>
+        <w:t>озможность создания интерактивных запросов</w:t>
+      </w:r>
+      <w:r>
+        <w:t xml:space="preserve"> </w:t>
+      </w:r>
+      <w:r>
+        <w:t>–</w:t>
+      </w:r>
+      <w:r>
+        <w:t xml:space="preserve"> SQL обеспечивает пользователям немедленный доступ к данным, при этом в интерактивном режиме можно получить результат запроса за очень короткое время без написания сложной программы;</w:t>
+      </w:r>
+    </w:p>
+    <w:p>
+      <w:pPr>
+        <w:pStyle w:val="a3"/>
+        <w:numPr>
+          <w:ilvl w:val="0"/>
+          <w:numId w:val="14"/>
+        </w:numPr>
+        <w:ind w:left="0" w:firstLine="709"/>
+        <w:jc w:val="both"/>
+      </w:pPr>
+      <w:r>
+        <w:rPr>
+          <w:i/>
+          <w:iCs/>
+        </w:rPr>
+        <w:t>В</w:t>
+      </w:r>
+      <w:r>
+        <w:rPr>
+          <w:i/>
+          <w:iCs/>
+        </w:rPr>
+        <w:t>озможность программного доступа к БД</w:t>
+      </w:r>
+      <w:r>
+        <w:t xml:space="preserve"> </w:t>
+      </w:r>
+      <w:r>
+        <w:t>–</w:t>
+      </w:r>
+      <w:r>
+        <w:t xml:space="preserve"> язык SQL легко использовать в приложениях, которым необходимо обращаться к базам данных. Одни и те же операторы SQL употребляются как для интерактивного, так и программного доступа, поэтому части программ, содержащие обращение к БД, можно вначале проверить в интерактивном режиме, а затем встраивать в программу;</w:t>
+      </w:r>
+    </w:p>
+    <w:p>
+      <w:pPr>
+        <w:pStyle w:val="a3"/>
+        <w:numPr>
+          <w:ilvl w:val="0"/>
+          <w:numId w:val="14"/>
+        </w:numPr>
+        <w:ind w:left="0" w:firstLine="709"/>
+        <w:jc w:val="both"/>
+      </w:pPr>
+      <w:r>
+        <w:rPr>
+          <w:i/>
+          <w:iCs/>
+        </w:rPr>
+        <w:t>О</w:t>
+      </w:r>
+      <w:r>
+        <w:rPr>
+          <w:i/>
+          <w:iCs/>
+        </w:rPr>
+        <w:t>беспечение различного представления данных</w:t>
+      </w:r>
+      <w:r>
+        <w:t xml:space="preserve"> </w:t>
+      </w:r>
+      <w:r>
+        <w:t>–</w:t>
+      </w:r>
+      <w:r>
+        <w:t xml:space="preserve"> с помощью SQL можно представить такую структуру данных, что тот или иной пользователь будет видеть различные их представления. Кроме того, данные из разных частей БД могут быть скомбинированы и представлены в виде одной простой таблицы, а значит, представления пригодны для усиления защиты БД и ее настройки под конкретные требования отдельных пользователей;</w:t>
+      </w:r>
+    </w:p>
+    <w:p>
+      <w:pPr>
+        <w:pStyle w:val="a3"/>
+        <w:numPr>
+          <w:ilvl w:val="0"/>
+          <w:numId w:val="14"/>
+        </w:numPr>
+        <w:ind w:left="0" w:firstLine="709"/>
+        <w:jc w:val="both"/>
+      </w:pPr>
+      <w:r>
+        <w:rPr>
+          <w:i/>
+          <w:iCs/>
+        </w:rPr>
+        <w:t>В</w:t>
+      </w:r>
+      <w:r>
+        <w:rPr>
+          <w:i/>
+          <w:iCs/>
+        </w:rPr>
+        <w:t>озможность динамического изменения и расширения структуры БД</w:t>
+      </w:r>
+      <w:r>
+        <w:t xml:space="preserve"> </w:t>
+      </w:r>
+      <w:r>
+        <w:t>–</w:t>
+      </w:r>
+      <w:r>
+        <w:t xml:space="preserve"> язык SQL позволяет манипулировать структурой БД, тем самым обеспечивая гибкость с точки зрения приспособленности БД к изменяющимся требованиям предметной области;</w:t>
+      </w:r>
+    </w:p>
+    <w:p>
+      <w:pPr>
+        <w:pStyle w:val="a3"/>
+        <w:numPr>
+          <w:ilvl w:val="0"/>
+          <w:numId w:val="14"/>
+        </w:numPr>
+        <w:ind w:left="0" w:firstLine="709"/>
+        <w:jc w:val="both"/>
+      </w:pPr>
+      <w:r>
+        <w:rPr>
+          <w:i/>
+          <w:iCs/>
+        </w:rPr>
+        <w:t>П</w:t>
+      </w:r>
+      <w:r>
+        <w:rPr>
+          <w:i/>
+          <w:iCs/>
+        </w:rPr>
+        <w:t>оддержка архитектуры клиент-сервер</w:t>
+      </w:r>
+      <w:r>
+        <w:t xml:space="preserve"> </w:t>
+      </w:r>
+      <w:r>
+        <w:t>–</w:t>
+      </w:r>
+      <w:r>
+        <w:t xml:space="preserve"> SQL </w:t>
+      </w:r>
+      <w:r>
+        <w:t>–</w:t>
+      </w:r>
+      <w:r>
+        <w:t xml:space="preserve"> одно из лучших средств для реализации приложений на платформе клиент-сервер. SQL служит связующим звеном между взаимодействующей с пользователем клиентской системой и серверной системой, управляющей БД, позволяя каждой из них сосредоточиться на выполнении своих функций.</w:t>
+      </w:r>
+    </w:p>
+    <w:p>
+      <w:pPr>
+        <w:ind w:firstLine="708"/>
+        <w:jc w:val="both"/>
+      </w:pPr>
+      <w:r>
+        <w:t>Язык SQL может использоваться широким кругом специалистов, включая администраторов баз данных, прикладных программистов и множество других конечных пользователей.</w:t>
+      </w:r>
+      <w:r>
+        <w:t xml:space="preserve"> </w:t>
+      </w:r>
+      <w:r>
+        <w:t xml:space="preserve">Язык SQL </w:t>
+      </w:r>
+      <w:r>
+        <w:t xml:space="preserve">– </w:t>
+      </w:r>
+      <w:r>
+        <w:t>первый и пока единственный стандартный язык для работы с базами данных, который получил достаточно широкое распространение. Практически все крупнейшие разработчики СУБД в настоящее время создают свои продукты с использованием языка SQL либо с SQL-интерфейсом.</w:t>
+      </w:r>
+    </w:p>
+    <w:p>
+      <w:pPr>
+        <w:spacing w:line="259" w:lineRule="auto"/>
+        <w:ind w:firstLine="708"/>
+        <w:jc w:val="both"/>
+      </w:pPr>
+      <w:r>
+        <w:t>Но также, несмотря на количество своих достоинств и преимуществ, структурный язык запросов имеет и ряд недостатков:</w:t>
+      </w:r>
+    </w:p>
+    <w:p>
+      <w:pPr>
+        <w:pStyle w:val="a3"/>
+        <w:numPr>
+          <w:ilvl w:val="0"/>
+          <w:numId w:val="15"/>
+        </w:numPr>
+        <w:spacing w:line="259" w:lineRule="auto"/>
+        <w:ind w:left="0" w:firstLine="709"/>
+        <w:jc w:val="both"/>
+      </w:pPr>
+      <w:r>
+        <w:t>Несоответствие реляционной модели данных</w:t>
+      </w:r>
+      <w:r>
+        <w:t xml:space="preserve"> – с</w:t>
+      </w:r>
+      <w:r>
+        <w:t xml:space="preserve">оздатели реляционной модели данных Эдгар Кодд, Кристофер </w:t>
+      </w:r>
+      <w:proofErr w:type="spellStart"/>
+      <w:r>
+        <w:t>Дейт</w:t>
+      </w:r>
+      <w:proofErr w:type="spellEnd"/>
+      <w:r>
+        <w:t xml:space="preserve"> и их сторонники указывают на то, что SQL не является истинно реляционным языком. В опубликованном Кристофером </w:t>
+      </w:r>
+      <w:proofErr w:type="spellStart"/>
+      <w:r>
+        <w:t>Дейтом</w:t>
+      </w:r>
+      <w:proofErr w:type="spellEnd"/>
+      <w:r>
+        <w:t xml:space="preserve"> и Хью </w:t>
+      </w:r>
+      <w:proofErr w:type="spellStart"/>
+      <w:r>
+        <w:t>Дарвеном</w:t>
+      </w:r>
+      <w:proofErr w:type="spellEnd"/>
+      <w:r>
+        <w:t xml:space="preserve"> Третьем </w:t>
+      </w:r>
+      <w:proofErr w:type="spellStart"/>
+      <w:r>
+        <w:t>Манифестеони</w:t>
+      </w:r>
+      <w:proofErr w:type="spellEnd"/>
+      <w:r>
+        <w:t xml:space="preserve"> излагают </w:t>
+      </w:r>
+      <w:r>
+        <w:lastRenderedPageBreak/>
+        <w:t xml:space="preserve">принципы СУБД следующего поколения и предлагают язык </w:t>
+      </w:r>
+      <w:proofErr w:type="spellStart"/>
+      <w:r>
+        <w:t>Tutorial</w:t>
+      </w:r>
+      <w:proofErr w:type="spellEnd"/>
+      <w:r>
+        <w:t xml:space="preserve"> D, который является подлинно реляционным.</w:t>
+      </w:r>
+    </w:p>
+    <w:p>
+      <w:pPr>
+        <w:pStyle w:val="a3"/>
+        <w:numPr>
+          <w:ilvl w:val="0"/>
+          <w:numId w:val="15"/>
+        </w:numPr>
+        <w:spacing w:line="259" w:lineRule="auto"/>
+        <w:ind w:left="0" w:firstLine="709"/>
+        <w:jc w:val="both"/>
+      </w:pPr>
+      <w:r>
+        <w:t>Сложность</w:t>
+      </w:r>
+      <w:r>
+        <w:t xml:space="preserve"> – х</w:t>
+      </w:r>
+      <w:r>
+        <w:t>отя SQL и задумывался как средство работы конечного пользователя, в конце концов он стал настолько сложным, что превратился в инструмент программиста.</w:t>
+      </w:r>
+    </w:p>
+    <w:p>
+      <w:pPr>
+        <w:pStyle w:val="a3"/>
+        <w:numPr>
+          <w:ilvl w:val="0"/>
+          <w:numId w:val="15"/>
+        </w:numPr>
+        <w:spacing w:line="259" w:lineRule="auto"/>
+        <w:ind w:left="0" w:firstLine="709"/>
+        <w:jc w:val="both"/>
+      </w:pPr>
+      <w:r>
+        <w:t>Отступления от стандартов</w:t>
+      </w:r>
+      <w:r>
+        <w:t xml:space="preserve"> – н</w:t>
+      </w:r>
+      <w:r>
+        <w:t xml:space="preserve">есмотря на наличие международного стандарта ANSI SQL-92, многие компании, занимающиеся разработкой СУБД (например, Oracle, </w:t>
+      </w:r>
+      <w:proofErr w:type="spellStart"/>
+      <w:r>
+        <w:t>Sybase</w:t>
+      </w:r>
+      <w:proofErr w:type="spellEnd"/>
+      <w:r>
+        <w:t>, Microsoft, MySQL AB), вносят изменения в язык SQL, применяемый в разрабатываемой СУБД, тем самым отступая от стандарта. Таким образом, появляются специфичные для каждой конкретной СУБД диалекты языка SQL.</w:t>
+      </w:r>
+    </w:p>
+    <w:p>
+      <w:pPr>
+        <w:pStyle w:val="a3"/>
+        <w:numPr>
+          <w:ilvl w:val="0"/>
+          <w:numId w:val="15"/>
+        </w:numPr>
+        <w:ind w:left="0" w:firstLine="709"/>
+        <w:jc w:val="both"/>
+      </w:pPr>
+      <w:r>
+        <w:t>Ограничения производительности</w:t>
+      </w:r>
+      <w:r>
+        <w:t xml:space="preserve"> –</w:t>
+      </w:r>
+      <w:r>
+        <w:t xml:space="preserve"> </w:t>
+      </w:r>
+      <w:r>
+        <w:t>в</w:t>
+      </w:r>
+      <w:r>
+        <w:t xml:space="preserve"> некоторых случаях SQL может быть неэффективным с точки зрения производительности. Сложные запросы, особенно при работе с большими объемами данных, могут требовать большого количества ресурсов и занимать много времени для выполнения. Неправильно спроектированная база данных или неправильно написанный SQL-запрос могут привести к медленной работе или даже блокировкам базы данных.</w:t>
+      </w:r>
+    </w:p>
+    <w:p>
+      <w:pPr>
+        <w:pStyle w:val="a3"/>
+        <w:ind w:left="0"/>
+        <w:jc w:val="both"/>
+      </w:pPr>
+      <w:r>
+        <w:t xml:space="preserve">В целом, SQL </w:t>
+      </w:r>
+      <w:r>
+        <w:t>–</w:t>
+      </w:r>
+      <w:r>
+        <w:t xml:space="preserve"> мощный и широко используемый язык для работы с реляционными базами данных. Он обладает множеством преимуществ, </w:t>
+      </w:r>
+      <w:r>
+        <w:t xml:space="preserve">но </w:t>
+      </w:r>
+      <w:r>
+        <w:t>также имеет некоторые недостатки,</w:t>
+      </w:r>
+      <w:r>
+        <w:t xml:space="preserve"> и даже н</w:t>
+      </w:r>
+      <w:r>
+        <w:t xml:space="preserve">есмотря на </w:t>
+      </w:r>
+      <w:r>
+        <w:t>них</w:t>
+      </w:r>
+      <w:r>
+        <w:t>, многие из них могут быть преодолены с помощью правильного подхода, использования оптимизаций и дополнительных инструментов. SQL остается одним из наиболее популярных и широко применяемых языков для работы с данными, и его преимущества перевешивают недостатки в большинстве сценариев.</w:t>
+      </w:r>
+    </w:p>
+    <w:p>
+      <w:pPr>
+        <w:pStyle w:val="a3"/>
+        <w:ind w:left="0" w:firstLine="708"/>
+        <w:jc w:val="both"/>
+      </w:pPr>
+      <w:r>
+        <w:t>Важно разумно использовать SQL, учитывая его ограничения и особенности конкретной задачи или проекта. Иногда может потребоваться комбинировать SQL с другими инструментами или языками программирования для эффективной обработки данных и выполнения сложных задач.</w:t>
+      </w:r>
+    </w:p>
+    <w:p>
+      <w:pPr>
+        <w:spacing w:after="160" w:line="259" w:lineRule="auto"/>
+      </w:pPr>
+      <w:r>
+        <w:br w:type="page"/>
+      </w:r>
+    </w:p>
+    <w:p>
+      <w:pPr>
+        <w:pStyle w:val="1"/>
+        <w:spacing w:before="0"/>
+        <w:jc w:val="center"/>
+        <w:rPr>
+          <w:rFonts w:ascii="Times New Roman" w:eastAsia="Times New Roman" w:hAnsi="Times New Roman" w:cs="Times New Roman"/>
+          <w:b/>
+          <w:color w:val="000000"/>
+        </w:rPr>
+      </w:pPr>
+      <w:bookmarkStart w:id="12" w:name="_Toc153131814"/>
+      <w:bookmarkStart w:id="13" w:name="_Toc162388812"/>
+      <w:r>
+        <w:rPr>
+          <w:rFonts w:ascii="Times New Roman" w:eastAsia="Times New Roman" w:hAnsi="Times New Roman" w:cs="Times New Roman"/>
+          <w:b/>
+          <w:color w:val="000000"/>
+        </w:rPr>
+        <w:lastRenderedPageBreak/>
+        <w:t>СПИСОК ЛИТЕРАТУРНЫХ ИСТОЧНИКОВ</w:t>
+      </w:r>
+      <w:bookmarkEnd w:id="12"/>
+      <w:bookmarkEnd w:id="13"/>
+    </w:p>
+    <w:p>
+      <w:pPr>
+        <w:pStyle w:val="a3"/>
+        <w:numPr>
+          <w:ilvl w:val="0"/>
+          <w:numId w:val="10"/>
+        </w:numPr>
+        <w:ind w:left="0" w:firstLine="709"/>
+        <w:jc w:val="both"/>
+      </w:pPr>
+      <w:r>
+        <w:t>Уорд, Брайан Внутреннее устройство Linux / Брайан Уорд. – Санкт-Петербург: Питер, 2016. – 384 с.</w:t>
+      </w:r>
+    </w:p>
+    <w:p>
+      <w:pPr>
+        <w:pStyle w:val="a3"/>
+        <w:numPr>
+          <w:ilvl w:val="0"/>
+          <w:numId w:val="10"/>
+        </w:numPr>
+        <w:ind w:left="0" w:firstLine="709"/>
+        <w:jc w:val="both"/>
+      </w:pPr>
+      <w:r>
+        <w:t>Волк, В.К. Базы данных</w:t>
+      </w:r>
+      <w:r>
+        <w:t>. Устройство баз данных</w:t>
+      </w:r>
+      <w:r>
+        <w:t xml:space="preserve"> / В.К. Волк. – Санкт-Петербург: Лань, 2020. – 244 с.</w:t>
+      </w:r>
+    </w:p>
+    <w:p>
+      <w:pPr>
+        <w:pStyle w:val="a3"/>
+        <w:numPr>
+          <w:ilvl w:val="0"/>
+          <w:numId w:val="10"/>
+        </w:numPr>
+        <w:ind w:left="0" w:firstLine="709"/>
+        <w:jc w:val="both"/>
+      </w:pPr>
+      <w:r>
+        <w:t>Карпова, И.П. Базы данных / И.П. Карпова. – М.: Питер, 2013. – 240</w:t>
+      </w:r>
+      <w:r>
+        <w:t xml:space="preserve"> </w:t>
+      </w:r>
+      <w:r>
+        <w:t>с.</w:t>
+      </w:r>
+    </w:p>
+    <w:p>
+      <w:pPr>
+        <w:pStyle w:val="a3"/>
+        <w:numPr>
+          <w:ilvl w:val="0"/>
+          <w:numId w:val="10"/>
+        </w:numPr>
+        <w:ind w:left="0" w:firstLine="709"/>
+        <w:jc w:val="both"/>
+      </w:pPr>
+      <w:r>
+        <w:t>Баканов, М.В. Системы управления базами данных / М.В. Баканов, В.В. Романова, Т.П. Крюкова. – Кемерово: Кем, 2010. – 166 с.</w:t>
+      </w:r>
+    </w:p>
+    <w:p>
+      <w:pPr>
+        <w:pStyle w:val="a3"/>
+        <w:numPr>
+          <w:ilvl w:val="0"/>
+          <w:numId w:val="10"/>
+        </w:numPr>
+        <w:ind w:left="0" w:firstLine="709"/>
+        <w:jc w:val="both"/>
+      </w:pPr>
+      <w:r>
+        <w:t>Комаров, В. И. Путеводитель по базам данных / В. И. Комаров, В.В. Романова, Т.П. Крюкова. – М.: ДМК-Пресс, 2024. – 540 с.</w:t>
+      </w:r>
+    </w:p>
+    <w:p>
+      <w:pPr>
+        <w:pStyle w:val="a3"/>
+        <w:numPr>
+          <w:ilvl w:val="0"/>
+          <w:numId w:val="10"/>
+        </w:numPr>
+        <w:ind w:left="0" w:firstLine="709"/>
+        <w:jc w:val="both"/>
+      </w:pPr>
+      <w:r>
+        <w:t xml:space="preserve">Хейн, Т. Unix и Linux. Руководство системного оператора / Т. Хейн, Э. </w:t>
+      </w:r>
+      <w:proofErr w:type="spellStart"/>
+      <w:r>
+        <w:t>Немет</w:t>
+      </w:r>
+      <w:proofErr w:type="spellEnd"/>
+      <w:r>
+        <w:t>, Г. Снайдер. – М.: “И.Д. Вильямс”, 2012. – 1312 с.</w:t>
+      </w:r>
     </w:p>
     <w:sectPr>
       <w:pgSz w:w="11906" w:h="16838" w:code="9"/>
@@ -3602,7 +5260,7 @@
   <w:abstractNum w:abstractNumId="0" w15:restartNumberingAfterBreak="0">
     <w:nsid w:val="03730AAF"/>
     <w:multiLevelType w:val="multilevel"/>
-    <w:tmpl w:val="4D6C7B7A"/>
+    <w:tmpl w:val="64127800"/>
     <w:lvl w:ilvl="0">
       <w:start w:val="1"/>
       <w:numFmt w:val="decimal"/>
@@ -3808,6 +5466,186 @@
     </w:lvl>
   </w:abstractNum>
   <w:abstractNum w:abstractNumId="2" w15:restartNumberingAfterBreak="0">
+    <w:nsid w:val="14FA607D"/>
+    <w:multiLevelType w:val="hybridMultilevel"/>
+    <w:tmpl w:val="B900C08E"/>
+    <w:lvl w:ilvl="0" w:tplc="536A8A68">
+      <w:start w:val="1"/>
+      <w:numFmt w:val="decimal"/>
+      <w:suff w:val="space"/>
+      <w:lvlText w:val="%1"/>
+      <w:lvlJc w:val="left"/>
+      <w:pPr>
+        <w:ind w:left="1428" w:hanging="360"/>
+      </w:pPr>
+      <w:rPr>
+        <w:rFonts w:hint="default"/>
+      </w:rPr>
+    </w:lvl>
+    <w:lvl w:ilvl="1" w:tplc="04190019" w:tentative="1">
+      <w:start w:val="1"/>
+      <w:numFmt w:val="lowerLetter"/>
+      <w:lvlText w:val="%2."/>
+      <w:lvlJc w:val="left"/>
+      <w:pPr>
+        <w:ind w:left="2149" w:hanging="360"/>
+      </w:pPr>
+    </w:lvl>
+    <w:lvl w:ilvl="2" w:tplc="0419001B" w:tentative="1">
+      <w:start w:val="1"/>
+      <w:numFmt w:val="lowerRoman"/>
+      <w:lvlText w:val="%3."/>
+      <w:lvlJc w:val="right"/>
+      <w:pPr>
+        <w:ind w:left="2869" w:hanging="180"/>
+      </w:pPr>
+    </w:lvl>
+    <w:lvl w:ilvl="3" w:tplc="0419000F" w:tentative="1">
+      <w:start w:val="1"/>
+      <w:numFmt w:val="decimal"/>
+      <w:lvlText w:val="%4."/>
+      <w:lvlJc w:val="left"/>
+      <w:pPr>
+        <w:ind w:left="3589" w:hanging="360"/>
+      </w:pPr>
+    </w:lvl>
+    <w:lvl w:ilvl="4" w:tplc="04190019" w:tentative="1">
+      <w:start w:val="1"/>
+      <w:numFmt w:val="lowerLetter"/>
+      <w:lvlText w:val="%5."/>
+      <w:lvlJc w:val="left"/>
+      <w:pPr>
+        <w:ind w:left="4309" w:hanging="360"/>
+      </w:pPr>
+    </w:lvl>
+    <w:lvl w:ilvl="5" w:tplc="0419001B" w:tentative="1">
+      <w:start w:val="1"/>
+      <w:numFmt w:val="lowerRoman"/>
+      <w:lvlText w:val="%6."/>
+      <w:lvlJc w:val="right"/>
+      <w:pPr>
+        <w:ind w:left="5029" w:hanging="180"/>
+      </w:pPr>
+    </w:lvl>
+    <w:lvl w:ilvl="6" w:tplc="0419000F" w:tentative="1">
+      <w:start w:val="1"/>
+      <w:numFmt w:val="decimal"/>
+      <w:lvlText w:val="%7."/>
+      <w:lvlJc w:val="left"/>
+      <w:pPr>
+        <w:ind w:left="5749" w:hanging="360"/>
+      </w:pPr>
+    </w:lvl>
+    <w:lvl w:ilvl="7" w:tplc="04190019" w:tentative="1">
+      <w:start w:val="1"/>
+      <w:numFmt w:val="lowerLetter"/>
+      <w:lvlText w:val="%8."/>
+      <w:lvlJc w:val="left"/>
+      <w:pPr>
+        <w:ind w:left="6469" w:hanging="360"/>
+      </w:pPr>
+    </w:lvl>
+    <w:lvl w:ilvl="8" w:tplc="0419001B" w:tentative="1">
+      <w:start w:val="1"/>
+      <w:numFmt w:val="lowerRoman"/>
+      <w:lvlText w:val="%9."/>
+      <w:lvlJc w:val="right"/>
+      <w:pPr>
+        <w:ind w:left="7189" w:hanging="180"/>
+      </w:pPr>
+    </w:lvl>
+  </w:abstractNum>
+  <w:abstractNum w:abstractNumId="3" w15:restartNumberingAfterBreak="0">
+    <w:nsid w:val="1D075C56"/>
+    <w:multiLevelType w:val="hybridMultilevel"/>
+    <w:tmpl w:val="09A455CC"/>
+    <w:lvl w:ilvl="0" w:tplc="9D207556">
+      <w:start w:val="1"/>
+      <w:numFmt w:val="decimal"/>
+      <w:suff w:val="space"/>
+      <w:lvlText w:val="[%1]"/>
+      <w:lvlJc w:val="left"/>
+      <w:pPr>
+        <w:ind w:left="1429" w:hanging="360"/>
+      </w:pPr>
+      <w:rPr>
+        <w:rFonts w:hint="default"/>
+      </w:rPr>
+    </w:lvl>
+    <w:lvl w:ilvl="1" w:tplc="04190019">
+      <w:start w:val="1"/>
+      <w:numFmt w:val="lowerLetter"/>
+      <w:lvlText w:val="%2."/>
+      <w:lvlJc w:val="left"/>
+      <w:pPr>
+        <w:ind w:left="2149" w:hanging="360"/>
+      </w:pPr>
+    </w:lvl>
+    <w:lvl w:ilvl="2" w:tplc="0419001B" w:tentative="1">
+      <w:start w:val="1"/>
+      <w:numFmt w:val="lowerRoman"/>
+      <w:lvlText w:val="%3."/>
+      <w:lvlJc w:val="right"/>
+      <w:pPr>
+        <w:ind w:left="2869" w:hanging="180"/>
+      </w:pPr>
+    </w:lvl>
+    <w:lvl w:ilvl="3" w:tplc="0419000F" w:tentative="1">
+      <w:start w:val="1"/>
+      <w:numFmt w:val="decimal"/>
+      <w:lvlText w:val="%4."/>
+      <w:lvlJc w:val="left"/>
+      <w:pPr>
+        <w:ind w:left="3589" w:hanging="360"/>
+      </w:pPr>
+    </w:lvl>
+    <w:lvl w:ilvl="4" w:tplc="04190019" w:tentative="1">
+      <w:start w:val="1"/>
+      <w:numFmt w:val="lowerLetter"/>
+      <w:lvlText w:val="%5."/>
+      <w:lvlJc w:val="left"/>
+      <w:pPr>
+        <w:ind w:left="4309" w:hanging="360"/>
+      </w:pPr>
+    </w:lvl>
+    <w:lvl w:ilvl="5" w:tplc="0419001B" w:tentative="1">
+      <w:start w:val="1"/>
+      <w:numFmt w:val="lowerRoman"/>
+      <w:lvlText w:val="%6."/>
+      <w:lvlJc w:val="right"/>
+      <w:pPr>
+        <w:ind w:left="5029" w:hanging="180"/>
+      </w:pPr>
+    </w:lvl>
+    <w:lvl w:ilvl="6" w:tplc="0419000F" w:tentative="1">
+      <w:start w:val="1"/>
+      <w:numFmt w:val="decimal"/>
+      <w:lvlText w:val="%7."/>
+      <w:lvlJc w:val="left"/>
+      <w:pPr>
+        <w:ind w:left="5749" w:hanging="360"/>
+      </w:pPr>
+    </w:lvl>
+    <w:lvl w:ilvl="7" w:tplc="04190019" w:tentative="1">
+      <w:start w:val="1"/>
+      <w:numFmt w:val="lowerLetter"/>
+      <w:lvlText w:val="%8."/>
+      <w:lvlJc w:val="left"/>
+      <w:pPr>
+        <w:ind w:left="6469" w:hanging="360"/>
+      </w:pPr>
+    </w:lvl>
+    <w:lvl w:ilvl="8" w:tplc="0419001B" w:tentative="1">
+      <w:start w:val="1"/>
+      <w:numFmt w:val="lowerRoman"/>
+      <w:lvlText w:val="%9."/>
+      <w:lvlJc w:val="right"/>
+      <w:pPr>
+        <w:ind w:left="7189" w:hanging="180"/>
+      </w:pPr>
+    </w:lvl>
+  </w:abstractNum>
+  <w:abstractNum w:abstractNumId="4" w15:restartNumberingAfterBreak="0">
     <w:nsid w:val="1ED05472"/>
     <w:multiLevelType w:val="hybridMultilevel"/>
     <w:tmpl w:val="C6928C88"/>
@@ -3897,7 +5735,7 @@
       </w:pPr>
     </w:lvl>
   </w:abstractNum>
-  <w:abstractNum w:abstractNumId="3" w15:restartNumberingAfterBreak="0">
+  <w:abstractNum w:abstractNumId="5" w15:restartNumberingAfterBreak="0">
     <w:nsid w:val="30D75334"/>
     <w:multiLevelType w:val="hybridMultilevel"/>
     <w:tmpl w:val="6B54F53E"/>
@@ -3987,7 +5825,301 @@
       </w:pPr>
     </w:lvl>
   </w:abstractNum>
-  <w:abstractNum w:abstractNumId="4" w15:restartNumberingAfterBreak="0">
+  <w:abstractNum w:abstractNumId="6" w15:restartNumberingAfterBreak="0">
+    <w:nsid w:val="3B7E0602"/>
+    <w:multiLevelType w:val="hybridMultilevel"/>
+    <w:tmpl w:val="8E503B24"/>
+    <w:lvl w:ilvl="0" w:tplc="A4AA76F6">
+      <w:start w:val="1"/>
+      <w:numFmt w:val="decimal"/>
+      <w:suff w:val="space"/>
+      <w:lvlText w:val="%1"/>
+      <w:lvlJc w:val="left"/>
+      <w:pPr>
+        <w:ind w:left="1429" w:hanging="360"/>
+      </w:pPr>
+      <w:rPr>
+        <w:rFonts w:hint="default"/>
+      </w:rPr>
+    </w:lvl>
+    <w:lvl w:ilvl="1" w:tplc="04190019" w:tentative="1">
+      <w:start w:val="1"/>
+      <w:numFmt w:val="lowerLetter"/>
+      <w:lvlText w:val="%2."/>
+      <w:lvlJc w:val="left"/>
+      <w:pPr>
+        <w:ind w:left="2148" w:hanging="360"/>
+      </w:pPr>
+    </w:lvl>
+    <w:lvl w:ilvl="2" w:tplc="0419001B" w:tentative="1">
+      <w:start w:val="1"/>
+      <w:numFmt w:val="lowerRoman"/>
+      <w:lvlText w:val="%3."/>
+      <w:lvlJc w:val="right"/>
+      <w:pPr>
+        <w:ind w:left="2868" w:hanging="180"/>
+      </w:pPr>
+    </w:lvl>
+    <w:lvl w:ilvl="3" w:tplc="0419000F" w:tentative="1">
+      <w:start w:val="1"/>
+      <w:numFmt w:val="decimal"/>
+      <w:lvlText w:val="%4."/>
+      <w:lvlJc w:val="left"/>
+      <w:pPr>
+        <w:ind w:left="3588" w:hanging="360"/>
+      </w:pPr>
+    </w:lvl>
+    <w:lvl w:ilvl="4" w:tplc="04190019" w:tentative="1">
+      <w:start w:val="1"/>
+      <w:numFmt w:val="lowerLetter"/>
+      <w:lvlText w:val="%5."/>
+      <w:lvlJc w:val="left"/>
+      <w:pPr>
+        <w:ind w:left="4308" w:hanging="360"/>
+      </w:pPr>
+    </w:lvl>
+    <w:lvl w:ilvl="5" w:tplc="0419001B" w:tentative="1">
+      <w:start w:val="1"/>
+      <w:numFmt w:val="lowerRoman"/>
+      <w:lvlText w:val="%6."/>
+      <w:lvlJc w:val="right"/>
+      <w:pPr>
+        <w:ind w:left="5028" w:hanging="180"/>
+      </w:pPr>
+    </w:lvl>
+    <w:lvl w:ilvl="6" w:tplc="0419000F" w:tentative="1">
+      <w:start w:val="1"/>
+      <w:numFmt w:val="decimal"/>
+      <w:lvlText w:val="%7."/>
+      <w:lvlJc w:val="left"/>
+      <w:pPr>
+        <w:ind w:left="5748" w:hanging="360"/>
+      </w:pPr>
+    </w:lvl>
+    <w:lvl w:ilvl="7" w:tplc="04190019" w:tentative="1">
+      <w:start w:val="1"/>
+      <w:numFmt w:val="lowerLetter"/>
+      <w:lvlText w:val="%8."/>
+      <w:lvlJc w:val="left"/>
+      <w:pPr>
+        <w:ind w:left="6468" w:hanging="360"/>
+      </w:pPr>
+    </w:lvl>
+    <w:lvl w:ilvl="8" w:tplc="0419001B" w:tentative="1">
+      <w:start w:val="1"/>
+      <w:numFmt w:val="lowerRoman"/>
+      <w:lvlText w:val="%9."/>
+      <w:lvlJc w:val="right"/>
+      <w:pPr>
+        <w:ind w:left="7188" w:hanging="180"/>
+      </w:pPr>
+    </w:lvl>
+  </w:abstractNum>
+  <w:abstractNum w:abstractNumId="7" w15:restartNumberingAfterBreak="0">
+    <w:nsid w:val="3D8315CD"/>
+    <w:multiLevelType w:val="hybridMultilevel"/>
+    <w:tmpl w:val="18A25B98"/>
+    <w:lvl w:ilvl="0" w:tplc="59B04DFA">
+      <w:start w:val="1"/>
+      <w:numFmt w:val="decimal"/>
+      <w:suff w:val="space"/>
+      <w:lvlText w:val="%1"/>
+      <w:lvlJc w:val="left"/>
+      <w:pPr>
+        <w:ind w:left="1429" w:hanging="360"/>
+      </w:pPr>
+      <w:rPr>
+        <w:rFonts w:hint="default"/>
+      </w:rPr>
+    </w:lvl>
+    <w:lvl w:ilvl="1" w:tplc="04190019" w:tentative="1">
+      <w:start w:val="1"/>
+      <w:numFmt w:val="lowerLetter"/>
+      <w:lvlText w:val="%2."/>
+      <w:lvlJc w:val="left"/>
+      <w:pPr>
+        <w:ind w:left="2149" w:hanging="360"/>
+      </w:pPr>
+    </w:lvl>
+    <w:lvl w:ilvl="2" w:tplc="0419001B" w:tentative="1">
+      <w:start w:val="1"/>
+      <w:numFmt w:val="lowerRoman"/>
+      <w:lvlText w:val="%3."/>
+      <w:lvlJc w:val="right"/>
+      <w:pPr>
+        <w:ind w:left="2869" w:hanging="180"/>
+      </w:pPr>
+    </w:lvl>
+    <w:lvl w:ilvl="3" w:tplc="0419000F" w:tentative="1">
+      <w:start w:val="1"/>
+      <w:numFmt w:val="decimal"/>
+      <w:lvlText w:val="%4."/>
+      <w:lvlJc w:val="left"/>
+      <w:pPr>
+        <w:ind w:left="3589" w:hanging="360"/>
+      </w:pPr>
+    </w:lvl>
+    <w:lvl w:ilvl="4" w:tplc="04190019" w:tentative="1">
+      <w:start w:val="1"/>
+      <w:numFmt w:val="lowerLetter"/>
+      <w:lvlText w:val="%5."/>
+      <w:lvlJc w:val="left"/>
+      <w:pPr>
+        <w:ind w:left="4309" w:hanging="360"/>
+      </w:pPr>
+    </w:lvl>
+    <w:lvl w:ilvl="5" w:tplc="0419001B" w:tentative="1">
+      <w:start w:val="1"/>
+      <w:numFmt w:val="lowerRoman"/>
+      <w:lvlText w:val="%6."/>
+      <w:lvlJc w:val="right"/>
+      <w:pPr>
+        <w:ind w:left="5029" w:hanging="180"/>
+      </w:pPr>
+    </w:lvl>
+    <w:lvl w:ilvl="6" w:tplc="0419000F" w:tentative="1">
+      <w:start w:val="1"/>
+      <w:numFmt w:val="decimal"/>
+      <w:lvlText w:val="%7."/>
+      <w:lvlJc w:val="left"/>
+      <w:pPr>
+        <w:ind w:left="5749" w:hanging="360"/>
+      </w:pPr>
+    </w:lvl>
+    <w:lvl w:ilvl="7" w:tplc="04190019" w:tentative="1">
+      <w:start w:val="1"/>
+      <w:numFmt w:val="lowerLetter"/>
+      <w:lvlText w:val="%8."/>
+      <w:lvlJc w:val="left"/>
+      <w:pPr>
+        <w:ind w:left="6469" w:hanging="360"/>
+      </w:pPr>
+    </w:lvl>
+    <w:lvl w:ilvl="8" w:tplc="0419001B" w:tentative="1">
+      <w:start w:val="1"/>
+      <w:numFmt w:val="lowerRoman"/>
+      <w:lvlText w:val="%9."/>
+      <w:lvlJc w:val="right"/>
+      <w:pPr>
+        <w:ind w:left="7189" w:hanging="180"/>
+      </w:pPr>
+    </w:lvl>
+  </w:abstractNum>
+  <w:abstractNum w:abstractNumId="8" w15:restartNumberingAfterBreak="0">
+    <w:nsid w:val="512115FA"/>
+    <w:multiLevelType w:val="hybridMultilevel"/>
+    <w:tmpl w:val="46A8F2A8"/>
+    <w:lvl w:ilvl="0" w:tplc="395E5208">
+      <w:start w:val="1"/>
+      <w:numFmt w:val="bullet"/>
+      <w:suff w:val="space"/>
+      <w:lvlText w:val=""/>
+      <w:lvlJc w:val="left"/>
+      <w:pPr>
+        <w:ind w:left="1429" w:hanging="360"/>
+      </w:pPr>
+      <w:rPr>
+        <w:rFonts w:ascii="Symbol" w:hAnsi="Symbol" w:hint="default"/>
+      </w:rPr>
+    </w:lvl>
+    <w:lvl w:ilvl="1" w:tplc="04190003" w:tentative="1">
+      <w:start w:val="1"/>
+      <w:numFmt w:val="bullet"/>
+      <w:lvlText w:val="o"/>
+      <w:lvlJc w:val="left"/>
+      <w:pPr>
+        <w:ind w:left="1440" w:hanging="360"/>
+      </w:pPr>
+      <w:rPr>
+        <w:rFonts w:ascii="Courier New" w:hAnsi="Courier New" w:cs="Courier New" w:hint="default"/>
+      </w:rPr>
+    </w:lvl>
+    <w:lvl w:ilvl="2" w:tplc="04190005" w:tentative="1">
+      <w:start w:val="1"/>
+      <w:numFmt w:val="bullet"/>
+      <w:lvlText w:val=""/>
+      <w:lvlJc w:val="left"/>
+      <w:pPr>
+        <w:ind w:left="2160" w:hanging="360"/>
+      </w:pPr>
+      <w:rPr>
+        <w:rFonts w:ascii="Wingdings" w:hAnsi="Wingdings" w:hint="default"/>
+      </w:rPr>
+    </w:lvl>
+    <w:lvl w:ilvl="3" w:tplc="04190001" w:tentative="1">
+      <w:start w:val="1"/>
+      <w:numFmt w:val="bullet"/>
+      <w:lvlText w:val=""/>
+      <w:lvlJc w:val="left"/>
+      <w:pPr>
+        <w:ind w:left="2880" w:hanging="360"/>
+      </w:pPr>
+      <w:rPr>
+        <w:rFonts w:ascii="Symbol" w:hAnsi="Symbol" w:hint="default"/>
+      </w:rPr>
+    </w:lvl>
+    <w:lvl w:ilvl="4" w:tplc="04190003" w:tentative="1">
+      <w:start w:val="1"/>
+      <w:numFmt w:val="bullet"/>
+      <w:lvlText w:val="o"/>
+      <w:lvlJc w:val="left"/>
+      <w:pPr>
+        <w:ind w:left="3600" w:hanging="360"/>
+      </w:pPr>
+      <w:rPr>
+        <w:rFonts w:ascii="Courier New" w:hAnsi="Courier New" w:cs="Courier New" w:hint="default"/>
+      </w:rPr>
+    </w:lvl>
+    <w:lvl w:ilvl="5" w:tplc="04190005" w:tentative="1">
+      <w:start w:val="1"/>
+      <w:numFmt w:val="bullet"/>
+      <w:lvlText w:val=""/>
+      <w:lvlJc w:val="left"/>
+      <w:pPr>
+        <w:ind w:left="4320" w:hanging="360"/>
+      </w:pPr>
+      <w:rPr>
+        <w:rFonts w:ascii="Wingdings" w:hAnsi="Wingdings" w:hint="default"/>
+      </w:rPr>
+    </w:lvl>
+    <w:lvl w:ilvl="6" w:tplc="04190001" w:tentative="1">
+      <w:start w:val="1"/>
+      <w:numFmt w:val="bullet"/>
+      <w:lvlText w:val=""/>
+      <w:lvlJc w:val="left"/>
+      <w:pPr>
+        <w:ind w:left="5040" w:hanging="360"/>
+      </w:pPr>
+      <w:rPr>
+        <w:rFonts w:ascii="Symbol" w:hAnsi="Symbol" w:hint="default"/>
+      </w:rPr>
+    </w:lvl>
+    <w:lvl w:ilvl="7" w:tplc="04190003" w:tentative="1">
+      <w:start w:val="1"/>
+      <w:numFmt w:val="bullet"/>
+      <w:lvlText w:val="o"/>
+      <w:lvlJc w:val="left"/>
+      <w:pPr>
+        <w:ind w:left="5760" w:hanging="360"/>
+      </w:pPr>
+      <w:rPr>
+        <w:rFonts w:ascii="Courier New" w:hAnsi="Courier New" w:cs="Courier New" w:hint="default"/>
+      </w:rPr>
+    </w:lvl>
+    <w:lvl w:ilvl="8" w:tplc="04190005" w:tentative="1">
+      <w:start w:val="1"/>
+      <w:numFmt w:val="bullet"/>
+      <w:lvlText w:val=""/>
+      <w:lvlJc w:val="left"/>
+      <w:pPr>
+        <w:ind w:left="6480" w:hanging="360"/>
+      </w:pPr>
+      <w:rPr>
+        <w:rFonts w:ascii="Wingdings" w:hAnsi="Wingdings" w:hint="default"/>
+      </w:rPr>
+    </w:lvl>
+  </w:abstractNum>
+  <w:abstractNum w:abstractNumId="9" w15:restartNumberingAfterBreak="0">
     <w:nsid w:val="55FF6716"/>
     <w:multiLevelType w:val="multilevel"/>
     <w:tmpl w:val="CF3497C2"/>
@@ -4104,7 +6236,7 @@
       </w:rPr>
     </w:lvl>
   </w:abstractNum>
-  <w:abstractNum w:abstractNumId="5" w15:restartNumberingAfterBreak="0">
+  <w:abstractNum w:abstractNumId="10" w15:restartNumberingAfterBreak="0">
     <w:nsid w:val="70C751F3"/>
     <w:multiLevelType w:val="multilevel"/>
     <w:tmpl w:val="CF3497C2"/>
@@ -4225,16 +6357,16 @@
     <w:abstractNumId w:val="0"/>
   </w:num>
   <w:num w:numId="2" w16cid:durableId="295914588">
-    <w:abstractNumId w:val="2"/>
+    <w:abstractNumId w:val="4"/>
   </w:num>
   <w:num w:numId="3" w16cid:durableId="1185023175">
-    <w:abstractNumId w:val="3"/>
+    <w:abstractNumId w:val="5"/>
   </w:num>
   <w:num w:numId="4" w16cid:durableId="499008913">
-    <w:abstractNumId w:val="5"/>
+    <w:abstractNumId w:val="10"/>
   </w:num>
   <w:num w:numId="5" w16cid:durableId="43065386">
-    <w:abstractNumId w:val="4"/>
+    <w:abstractNumId w:val="9"/>
   </w:num>
   <w:num w:numId="6" w16cid:durableId="2039694949">
     <w:abstractNumId w:val="0"/>
@@ -4298,6 +6430,81 @@
   </w:num>
   <w:num w:numId="8" w16cid:durableId="1170022224">
     <w:abstractNumId w:val="1"/>
+  </w:num>
+  <w:num w:numId="9" w16cid:durableId="194969883">
+    <w:abstractNumId w:val="2"/>
+  </w:num>
+  <w:num w:numId="10" w16cid:durableId="1186015524">
+    <w:abstractNumId w:val="3"/>
+  </w:num>
+  <w:num w:numId="11" w16cid:durableId="1916473217">
+    <w:abstractNumId w:val="0"/>
+    <w:lvlOverride w:ilvl="0">
+      <w:startOverride w:val="1"/>
+    </w:lvlOverride>
+    <w:lvlOverride w:ilvl="1">
+      <w:startOverride w:val="1"/>
+    </w:lvlOverride>
+    <w:lvlOverride w:ilvl="2">
+      <w:startOverride w:val="1"/>
+    </w:lvlOverride>
+    <w:lvlOverride w:ilvl="3">
+      <w:startOverride w:val="1"/>
+    </w:lvlOverride>
+    <w:lvlOverride w:ilvl="4">
+      <w:startOverride w:val="1"/>
+    </w:lvlOverride>
+    <w:lvlOverride w:ilvl="5">
+      <w:startOverride w:val="1"/>
+    </w:lvlOverride>
+    <w:lvlOverride w:ilvl="6">
+      <w:startOverride w:val="1"/>
+    </w:lvlOverride>
+    <w:lvlOverride w:ilvl="7">
+      <w:startOverride w:val="1"/>
+    </w:lvlOverride>
+    <w:lvlOverride w:ilvl="8">
+      <w:startOverride w:val="1"/>
+    </w:lvlOverride>
+  </w:num>
+  <w:num w:numId="12" w16cid:durableId="218438432">
+    <w:abstractNumId w:val="8"/>
+  </w:num>
+  <w:num w:numId="13" w16cid:durableId="862868177">
+    <w:abstractNumId w:val="0"/>
+    <w:lvlOverride w:ilvl="0">
+      <w:startOverride w:val="1"/>
+    </w:lvlOverride>
+    <w:lvlOverride w:ilvl="1">
+      <w:startOverride w:val="1"/>
+    </w:lvlOverride>
+    <w:lvlOverride w:ilvl="2">
+      <w:startOverride w:val="1"/>
+    </w:lvlOverride>
+    <w:lvlOverride w:ilvl="3">
+      <w:startOverride w:val="1"/>
+    </w:lvlOverride>
+    <w:lvlOverride w:ilvl="4">
+      <w:startOverride w:val="1"/>
+    </w:lvlOverride>
+    <w:lvlOverride w:ilvl="5">
+      <w:startOverride w:val="1"/>
+    </w:lvlOverride>
+    <w:lvlOverride w:ilvl="6">
+      <w:startOverride w:val="1"/>
+    </w:lvlOverride>
+    <w:lvlOverride w:ilvl="7">
+      <w:startOverride w:val="1"/>
+    </w:lvlOverride>
+    <w:lvlOverride w:ilvl="8">
+      <w:startOverride w:val="1"/>
+    </w:lvlOverride>
+  </w:num>
+  <w:num w:numId="14" w16cid:durableId="1542935825">
+    <w:abstractNumId w:val="7"/>
+  </w:num>
+  <w:num w:numId="15" w16cid:durableId="1952669016">
+    <w:abstractNumId w:val="6"/>
   </w:num>
 </w:numbering>
 </file>
@@ -4786,7 +6993,7 @@
     <w:link w:val="2-0"/>
     <w:autoRedefine/>
     <w:qFormat/>
-    <w:rsid w:val="00132AC0"/>
+    <w:rsid w:val="00D71FA0"/>
     <w:pPr>
       <w:widowControl w:val="0"/>
       <w:numPr>
@@ -4809,7 +7016,7 @@
     <w:name w:val="2-Заголовок Знак"/>
     <w:basedOn w:val="a0"/>
     <w:link w:val="2-"/>
-    <w:rsid w:val="00132AC0"/>
+    <w:rsid w:val="00D71FA0"/>
     <w:rPr>
       <w:rFonts w:ascii="Times New Roman" w:eastAsia="Microsoft Sans Serif" w:hAnsi="Times New Roman" w:cs="Microsoft Sans Serif"/>
       <w:b/>

</xml_diff>

<commit_message>
added pdf + numeration
</commit_message>
<xml_diff>
--- a/Курсовая.docx
+++ b/Курсовая.docx
@@ -930,7 +930,7 @@
               <w:rPr>
                 <w:webHidden/>
               </w:rPr>
-              <w:t>3</w:t>
+              <w:t>4</w:t>
             </w:r>
             <w:r>
               <w:rPr>
@@ -1003,7 +1003,7 @@
               <w:rPr>
                 <w:webHidden/>
               </w:rPr>
-              <w:t>4</w:t>
+              <w:t>5</w:t>
             </w:r>
             <w:r>
               <w:rPr>
@@ -1074,7 +1074,7 @@
                 <w:noProof/>
                 <w:webHidden/>
               </w:rPr>
-              <w:t>4</w:t>
+              <w:t>5</w:t>
             </w:r>
             <w:r>
               <w:rPr>
@@ -1146,7 +1146,7 @@
                 <w:noProof/>
                 <w:webHidden/>
               </w:rPr>
-              <w:t>7</w:t>
+              <w:t>8</w:t>
             </w:r>
             <w:r>
               <w:rPr>
@@ -1218,7 +1218,7 @@
                 <w:noProof/>
                 <w:webHidden/>
               </w:rPr>
-              <w:t>11</w:t>
+              <w:t>12</w:t>
             </w:r>
             <w:r>
               <w:rPr>
@@ -1292,7 +1292,7 @@
               <w:rPr>
                 <w:webHidden/>
               </w:rPr>
-              <w:t>15</w:t>
+              <w:t>16</w:t>
             </w:r>
             <w:r>
               <w:rPr>
@@ -1371,7 +1371,7 @@
                 <w:noProof/>
                 <w:webHidden/>
               </w:rPr>
-              <w:t>15</w:t>
+              <w:t>16</w:t>
             </w:r>
             <w:r>
               <w:rPr>
@@ -1451,7 +1451,7 @@
                 <w:noProof/>
                 <w:webHidden/>
               </w:rPr>
-              <w:t>16</w:t>
+              <w:t>17</w:t>
             </w:r>
             <w:r>
               <w:rPr>
@@ -1523,7 +1523,7 @@
                 <w:noProof/>
                 <w:webHidden/>
               </w:rPr>
-              <w:t>19</w:t>
+              <w:t>20</w:t>
             </w:r>
             <w:r>
               <w:rPr>
@@ -1597,7 +1597,7 @@
               <w:rPr>
                 <w:webHidden/>
               </w:rPr>
-              <w:t>21</w:t>
+              <w:t>23</w:t>
             </w:r>
             <w:r>
               <w:rPr>
@@ -1668,7 +1668,7 @@
                 <w:noProof/>
                 <w:webHidden/>
               </w:rPr>
-              <w:t>21</w:t>
+              <w:t>23</w:t>
             </w:r>
             <w:r>
               <w:rPr>
@@ -1748,7 +1748,7 @@
                 <w:noProof/>
                 <w:webHidden/>
               </w:rPr>
-              <w:t>22</w:t>
+              <w:t>24</w:t>
             </w:r>
             <w:r>
               <w:rPr>
@@ -1822,7 +1822,7 @@
               <w:rPr>
                 <w:webHidden/>
               </w:rPr>
-              <w:t>25</w:t>
+              <w:t>27</w:t>
             </w:r>
             <w:r>
               <w:rPr>
@@ -1895,7 +1895,7 @@
               <w:rPr>
                 <w:webHidden/>
               </w:rPr>
-              <w:t>27</w:t>
+              <w:t>29</w:t>
             </w:r>
             <w:r>
               <w:rPr>
@@ -1956,7 +1956,7 @@
               <w:rPr>
                 <w:webHidden/>
               </w:rPr>
-              <w:t>28</w:t>
+              <w:t>30</w:t>
             </w:r>
             <w:r>
               <w:rPr>
@@ -2017,7 +2017,7 @@
               <w:rPr>
                 <w:webHidden/>
               </w:rPr>
-              <w:t>30</w:t>
+              <w:t>32</w:t>
             </w:r>
             <w:r>
               <w:rPr>
@@ -2084,7 +2084,7 @@
               <w:rPr>
                 <w:webHidden/>
               </w:rPr>
-              <w:t>31</w:t>
+              <w:t>33</w:t>
             </w:r>
             <w:r>
               <w:rPr>
@@ -2151,7 +2151,7 @@
               <w:rPr>
                 <w:webHidden/>
               </w:rPr>
-              <w:t>32</w:t>
+              <w:t>34</w:t>
             </w:r>
             <w:r>
               <w:rPr>
@@ -2218,7 +2218,7 @@
               <w:rPr>
                 <w:webHidden/>
               </w:rPr>
-              <w:t>33</w:t>
+              <w:t>35</w:t>
             </w:r>
             <w:r>
               <w:rPr>
@@ -2285,7 +2285,7 @@
               <w:rPr>
                 <w:webHidden/>
               </w:rPr>
-              <w:t>34</w:t>
+              <w:t>36</w:t>
             </w:r>
             <w:r>
               <w:rPr>
@@ -2352,7 +2352,7 @@
               <w:rPr>
                 <w:webHidden/>
               </w:rPr>
-              <w:t>35</w:t>
+              <w:t>37</w:t>
             </w:r>
             <w:r>
               <w:rPr>
@@ -2379,6 +2379,9 @@
       <w:pPr>
         <w:spacing w:after="160" w:line="259" w:lineRule="auto"/>
         <w:ind w:firstLine="0"/>
+        <w:rPr>
+          <w:lang w:val="en-US"/>
+        </w:rPr>
       </w:pPr>
       <w:r>
         <w:br w:type="page"/>
@@ -2687,7 +2690,7 @@
                     <pic:cNvPicPr/>
                   </pic:nvPicPr>
                   <pic:blipFill>
-                    <a:blip r:embed="rId5"/>
+                    <a:blip r:embed="rId7"/>
                     <a:stretch>
                       <a:fillRect/>
                     </a:stretch>
@@ -2817,7 +2820,7 @@
                     <pic:cNvPicPr/>
                   </pic:nvPicPr>
                   <pic:blipFill>
-                    <a:blip r:embed="rId6"/>
+                    <a:blip r:embed="rId8"/>
                     <a:stretch>
                       <a:fillRect/>
                     </a:stretch>
@@ -3095,7 +3098,6 @@
       </w:pPr>
       <w:bookmarkStart w:id="3" w:name="_Toc162603192"/>
       <w:r>
-        <w:lastRenderedPageBreak/>
         <w:t>Классификация баз данных</w:t>
       </w:r>
       <w:bookmarkEnd w:id="3"/>
@@ -3179,11 +3181,11 @@
         <w:t>–</w:t>
       </w:r>
       <w:r>
-        <w:t xml:space="preserve"> атрибуты отношения. С помощью одной таблицы удобно описывать простейший вид связей между данными, а именно деление одного объекта (явления, сущности, системы и проч.), информация о котором хранится в таблице, на множество подобъектов, каждому из которых соответствует строка или запись таблицы. При этом каждый из подобъектов имеет одинаковую структуру или свойства, описываемые соответствующими значениями полей записей. Например, таблица может содержать сведения о </w:t>
+        <w:t xml:space="preserve"> атрибуты отношения. С помощью одной таблицы удобно описывать простейший вид связей между данными, а именно деление одного объекта (явления, сущности, системы и проч.), информация о котором хранится в таблице, на множество подобъектов, каждому из которых соответствует строка или запись таблицы. При этом каждый из подобъектов имеет одинаковую структуру или свойства, описываемые соответствующими </w:t>
       </w:r>
       <w:r>
         <w:lastRenderedPageBreak/>
-        <w:t xml:space="preserve">группе обучаемых, о каждом из которых известны следующие характеристики: фамилия, имя и отчество, пол, возраст и образование. Поскольку в рамках одной таблицы не удается описать более сложные логические структуры данных из предметной области, применяют связывание таблиц. </w:t>
+        <w:t xml:space="preserve">значениями полей записей. Например, таблица может содержать сведения о группе обучаемых, о каждом из которых известны следующие характеристики: фамилия, имя и отчество, пол, возраст и образование. Поскольку в рамках одной таблицы не удается описать более сложные логические структуры данных из предметной области, применяют связывание таблиц. </w:t>
       </w:r>
     </w:p>
     <w:p>
@@ -3349,7 +3351,7 @@
                     <pic:cNvPicPr/>
                   </pic:nvPicPr>
                   <pic:blipFill>
-                    <a:blip r:embed="rId7"/>
+                    <a:blip r:embed="rId9"/>
                     <a:stretch>
                       <a:fillRect/>
                     </a:stretch>
@@ -3499,7 +3501,7 @@
                     </pic:cNvPicPr>
                   </pic:nvPicPr>
                   <pic:blipFill>
-                    <a:blip r:embed="rId8">
+                    <a:blip r:embed="rId10">
                       <a:extLst>
                         <a:ext uri="{28A0092B-C50C-407E-A947-70E740481C1C}">
                           <a14:useLocalDpi xmlns:a14="http://schemas.microsoft.com/office/drawing/2010/main" val="0"/>
@@ -4164,11 +4166,11 @@
       </w:r>
       <w:proofErr w:type="spellEnd"/>
       <w:r>
-        <w:t xml:space="preserve"> всё устроено немного по-другому. Базы состоят из коллекций и документов — иерархических структур, содержащих пары «ключ — значение» (поля). Если проводить аналогии с реляционной базой, </w:t>
+        <w:t xml:space="preserve"> всё устроено немного по-другому. Базы состоят из коллекций и документов — иерархических структур, содержащих пары «ключ </w:t>
       </w:r>
       <w:r>
         <w:lastRenderedPageBreak/>
-        <w:t xml:space="preserve">коллекции при таком способе хранения соответствуют таблицам, а документы — строкам. Информация отформатирована в BSON — двоичной кодировке JSON-подобных документов. Это позволяет поддерживать данные типа </w:t>
+        <w:t xml:space="preserve">— значение» (поля). Если проводить аналогии с реляционной базой, коллекции при таком способе хранения соответствуют таблицам, а документы — строкам. Информация отформатирована в BSON — двоичной кодировке JSON-подобных документов. Это позволяет поддерживать данные типа </w:t>
       </w:r>
       <w:proofErr w:type="spellStart"/>
       <w:r>
@@ -4725,7 +4727,7 @@
                     <pic:cNvPicPr/>
                   </pic:nvPicPr>
                   <pic:blipFill>
-                    <a:blip r:embed="rId9"/>
+                    <a:blip r:embed="rId11"/>
                     <a:stretch>
                       <a:fillRect/>
                     </a:stretch>
@@ -4849,7 +4851,7 @@
                     <pic:cNvPicPr/>
                   </pic:nvPicPr>
                   <pic:blipFill>
-                    <a:blip r:embed="rId10"/>
+                    <a:blip r:embed="rId12"/>
                     <a:stretch>
                       <a:fillRect/>
                     </a:stretch>
@@ -5231,7 +5233,7 @@
                     </pic:cNvPicPr>
                   </pic:nvPicPr>
                   <pic:blipFill rotWithShape="1">
-                    <a:blip r:embed="rId11">
+                    <a:blip r:embed="rId13">
                       <a:extLst>
                         <a:ext uri="{28A0092B-C50C-407E-A947-70E740481C1C}">
                           <a14:useLocalDpi xmlns:a14="http://schemas.microsoft.com/office/drawing/2010/main" val="0"/>
@@ -5414,6 +5416,7 @@
         <w:jc w:val="both"/>
       </w:pPr>
       <w:r>
+        <w:lastRenderedPageBreak/>
         <w:t xml:space="preserve">Во второй главе данного курсового проекта была рассмотрена платформа программного обеспечения, основные плюсы и минусы </w:t>
       </w:r>
       <w:r>
@@ -5550,7 +5553,7 @@
                     </pic:cNvPicPr>
                   </pic:nvPicPr>
                   <pic:blipFill>
-                    <a:blip r:embed="rId12">
+                    <a:blip r:embed="rId14">
                       <a:extLst>
                         <a:ext uri="{28A0092B-C50C-407E-A947-70E740481C1C}">
                           <a14:useLocalDpi xmlns:a14="http://schemas.microsoft.com/office/drawing/2010/main" val="0"/>
@@ -5726,11 +5729,11 @@
         <w:jc w:val="both"/>
       </w:pPr>
       <w:r>
-        <w:t xml:space="preserve">SQL – это не полноценный компьютерный язык типа PASCAL, C++, JAVA. Еще раз отметим, что SQL, также как и QBE, является непроцедурным языком. С помощью SQL описываются свойства и взаимосвязи сущностей (объектов, переменных и т. п.), но не алгоритмы решения задачи. Он не содержит условных операторов, операторов цикла, организации подпрограмм, </w:t>
+        <w:t xml:space="preserve">SQL – это не полноценный компьютерный язык типа PASCAL, C++, JAVA. Еще раз отметим, что SQL, также как и QBE, является непроцедурным языком. С помощью SQL описываются свойства и взаимосвязи сущностей (объектов, переменных и т. п.), но не алгоритмы решения задачи. Он не </w:t>
       </w:r>
       <w:r>
         <w:lastRenderedPageBreak/>
-        <w:t>ввода-вывода и т. п. В связи с этим SQL автономно не используется. Инструкции SQL встраиваются в программу, написанную на традиционном языке программирования и дают возможность получить доступ к базам данных. Кроме того, из таких языков, С, C++, JAVA инструкции SQL можно посылать СУБД в явном виде, используя интерфейс вызовов функций.</w:t>
+        <w:t>содержит условных операторов, операторов цикла, организации подпрограмм, ввода-вывода и т. п. В связи с этим SQL автономно не используется. Инструкции SQL встраиваются в программу, написанную на традиционном языке программирования и дают возможность получить доступ к базам данных. Кроме того, из таких языков, С, C++, JAVA инструкции SQL можно посылать СУБД в явном виде, используя интерфейс вызовов функций.</w:t>
       </w:r>
     </w:p>
     <w:p>
@@ -5899,7 +5902,11 @@
         <w:t>Реляционная основа языка</w:t>
       </w:r>
       <w:r>
-        <w:t xml:space="preserve"> – SQL является языком реляционных БД, поэтому он стал популярным тогда, когда получила широкое распространение реляционная модель представления данных. Табличная структура реляционной БД хорошо понятна, а потому язык SQL прост для изучения;</w:t>
+        <w:t xml:space="preserve"> – SQL является языком реляционных БД, поэтому он стал популярным тогда, когда получила широкое распространение </w:t>
+      </w:r>
+      <w:r>
+        <w:lastRenderedPageBreak/>
+        <w:t>реляционная модель представления данных. Табличная структура реляционной БД хорошо понятна, а потому язык SQL прост для изучения;</w:t>
       </w:r>
     </w:p>
     <w:p>
@@ -5917,7 +5924,6 @@
           <w:i/>
           <w:iCs/>
         </w:rPr>
-        <w:lastRenderedPageBreak/>
         <w:t>Возможность создания интерактивных запросов</w:t>
       </w:r>
       <w:r>
@@ -6061,7 +6067,11 @@
       </w:r>
       <w:proofErr w:type="spellEnd"/>
       <w:r>
-        <w:t xml:space="preserve"> и их сторонники указывают на то, что SQL не является истинно реляционным языком. В опубликованном Кристофером </w:t>
+        <w:t xml:space="preserve"> и их сторонники указывают на то, что SQL не является истинно реляционным языком. В опубликованном </w:t>
+      </w:r>
+      <w:r>
+        <w:lastRenderedPageBreak/>
+        <w:t xml:space="preserve">Кристофером </w:t>
       </w:r>
       <w:proofErr w:type="spellStart"/>
       <w:r>
@@ -6085,11 +6095,7 @@
       </w:r>
       <w:proofErr w:type="spellEnd"/>
       <w:r>
-        <w:t xml:space="preserve"> излагают </w:t>
-      </w:r>
-      <w:r>
-        <w:lastRenderedPageBreak/>
-        <w:t xml:space="preserve">принципы СУБД следующего поколения и предлагают язык </w:t>
+        <w:t xml:space="preserve"> излагают принципы СУБД следующего поколения и предлагают язык </w:t>
       </w:r>
       <w:proofErr w:type="spellStart"/>
       <w:r>
@@ -6351,15 +6357,18 @@
         <w:jc w:val="both"/>
       </w:pPr>
       <w:r>
-        <w:t>СУБД общего назначения не ориентированы на какую-либо предметную область или на информационные потребности какой-либо группы пользователей. Каждая система такого рода реализуется как программный продукт, способный функционировать на некоторой модели ЭВМ в определенной операционной системе и поставляется многим пользователям как коммерческое изделие. Такие СУБД обладают средствами настройки на работу с конкретной базой данных. Использование СУБД общего назначения в качестве инструментального средства для создания автоматизированных информационных систем, основанных на технологии баз данных, позволяет существенно сокращать сроки разработки, экономить трудовые ресурсы. Этим СУБД присущи развитые функциональные возможности и даже определенная функциональная избыточность.</w:t>
-      </w:r>
-    </w:p>
-    <w:p>
-      <w:pPr>
-        <w:jc w:val="both"/>
-      </w:pPr>
+        <w:t xml:space="preserve">СУБД общего назначения не ориентированы на какую-либо предметную область или на информационные потребности какой-либо группы пользователей. Каждая система такого рода реализуется как программный продукт, способный функционировать на некоторой модели ЭВМ в определенной операционной системе и поставляется многим пользователям как коммерческое изделие. Такие СУБД обладают средствами настройки на работу с конкретной базой данных. Использование СУБД общего назначения в качестве инструментального средства для создания автоматизированных информационных систем, основанных на технологии баз данных, позволяет существенно сокращать сроки разработки, экономить трудовые ресурсы. Этим </w:t>
+      </w:r>
       <w:r>
         <w:lastRenderedPageBreak/>
+        <w:t>СУБД присущи развитые функциональные возможности и даже определенная функциональная избыточность.</w:t>
+      </w:r>
+    </w:p>
+    <w:p>
+      <w:pPr>
+        <w:jc w:val="both"/>
+      </w:pPr>
+      <w:r>
         <w:t xml:space="preserve">В рамках данного курсового проекта будет реализована простая система управления базами данных. Она будет включать в себя реализацию структурированного языка запросов для доступа к данным. Данные будут располагаться в зашифрованном виде в файловой системе </w:t>
       </w:r>
       <w:r>
@@ -7114,13 +7123,108 @@
       </w:pPr>
     </w:p>
     <w:sectPr>
+      <w:footerReference w:type="default" r:id="rId15"/>
       <w:pgSz w:w="11906" w:h="16838" w:code="9"/>
       <w:pgMar w:top="1134" w:right="851" w:bottom="1134" w:left="1701" w:header="709" w:footer="709" w:gutter="0"/>
+      <w:pgNumType w:start="2"/>
       <w:cols w:space="708"/>
-      <w:docGrid w:linePitch="360"/>
+      <w:titlePg/>
+      <w:docGrid w:linePitch="381"/>
     </w:sectPr>
   </w:body>
 </w:document>
+</file>
+
+<file path=word/endnotes.xml><?xml version="1.0" encoding="utf-8"?>
+<w:endnotes xmlns:wpc="http://schemas.microsoft.com/office/word/2010/wordprocessingCanvas" xmlns:cx="http://schemas.microsoft.com/office/drawing/2014/chartex" xmlns:cx1="http://schemas.microsoft.com/office/drawing/2015/9/8/chartex" xmlns:cx2="http://schemas.microsoft.com/office/drawing/2015/10/21/chartex" xmlns:cx3="http://schemas.microsoft.com/office/drawing/2016/5/9/chartex" xmlns:cx4="http://schemas.microsoft.com/office/drawing/2016/5/10/chartex" xmlns:cx5="http://schemas.microsoft.com/office/drawing/2016/5/11/chartex" xmlns:cx6="http://schemas.microsoft.com/office/drawing/2016/5/12/chartex" xmlns:cx7="http://schemas.microsoft.com/office/drawing/2016/5/13/chartex" xmlns:cx8="http://schemas.microsoft.com/office/drawing/2016/5/14/chartex" xmlns:mc="http://schemas.openxmlformats.org/markup-compatibility/2006" xmlns:aink="http://schemas.microsoft.com/office/drawing/2016/ink" xmlns:am3d="http://schemas.microsoft.com/office/drawing/2017/model3d" xmlns:o="urn:schemas-microsoft-com:office:office" xmlns:oel="http://schemas.microsoft.com/office/2019/extlst" xmlns:r="http://schemas.openxmlformats.org/officeDocument/2006/relationships" xmlns:m="http://schemas.openxmlformats.org/officeDocument/2006/math" xmlns:v="urn:schemas-microsoft-com:vml" xmlns:wp14="http://schemas.microsoft.com/office/word/2010/wordprocessingDrawing" xmlns:wp="http://schemas.openxmlformats.org/drawingml/2006/wordprocessingDrawing" xmlns:w10="urn:schemas-microsoft-com:office:word" xmlns:w="http://schemas.openxmlformats.org/wordprocessingml/2006/main" xmlns:w14="http://schemas.microsoft.com/office/word/2010/wordml" xmlns:w15="http://schemas.microsoft.com/office/word/2012/wordml" xmlns:w16cex="http://schemas.microsoft.com/office/word/2018/wordml/cex" xmlns:w16cid="http://schemas.microsoft.com/office/word/2016/wordml/cid" xmlns:w16="http://schemas.microsoft.com/office/word/2018/wordml" xmlns:w16du="http://schemas.microsoft.com/office/word/2023/wordml/word16du" xmlns:w16sdtdh="http://schemas.microsoft.com/office/word/2020/wordml/sdtdatahash" xmlns:w16se="http://schemas.microsoft.com/office/word/2015/wordml/symex" xmlns:wpg="http://schemas.microsoft.com/office/word/2010/wordprocessingGroup" xmlns:wpi="http://schemas.microsoft.com/office/word/2010/wordprocessingInk" xmlns:wne="http://schemas.microsoft.com/office/word/2006/wordml" xmlns:wps="http://schemas.microsoft.com/office/word/2010/wordprocessingShape" mc:Ignorable="w14 w15 w16se w16cid w16 w16cex w16sdtdh w16du wp14">
+  <w:endnote w:type="separator" w:id="-1">
+    <w:p>
+      <w:pPr>
+        <w:spacing w:line="240" w:lineRule="auto"/>
+      </w:pPr>
+      <w:r>
+        <w:separator/>
+      </w:r>
+    </w:p>
+  </w:endnote>
+  <w:endnote w:type="continuationSeparator" w:id="0">
+    <w:p>
+      <w:pPr>
+        <w:spacing w:line="240" w:lineRule="auto"/>
+      </w:pPr>
+      <w:r>
+        <w:continuationSeparator/>
+      </w:r>
+    </w:p>
+  </w:endnote>
+</w:endnotes>
+</file>
+
+<file path=word/footer1.xml><?xml version="1.0" encoding="utf-8"?>
+<w:ftr xmlns:wpc="http://schemas.microsoft.com/office/word/2010/wordprocessingCanvas" xmlns:cx="http://schemas.microsoft.com/office/drawing/2014/chartex" xmlns:cx1="http://schemas.microsoft.com/office/drawing/2015/9/8/chartex" xmlns:cx2="http://schemas.microsoft.com/office/drawing/2015/10/21/chartex" xmlns:cx3="http://schemas.microsoft.com/office/drawing/2016/5/9/chartex" xmlns:cx4="http://schemas.microsoft.com/office/drawing/2016/5/10/chartex" xmlns:cx5="http://schemas.microsoft.com/office/drawing/2016/5/11/chartex" xmlns:cx6="http://schemas.microsoft.com/office/drawing/2016/5/12/chartex" xmlns:cx7="http://schemas.microsoft.com/office/drawing/2016/5/13/chartex" xmlns:cx8="http://schemas.microsoft.com/office/drawing/2016/5/14/chartex" xmlns:mc="http://schemas.openxmlformats.org/markup-compatibility/2006" xmlns:aink="http://schemas.microsoft.com/office/drawing/2016/ink" xmlns:am3d="http://schemas.microsoft.com/office/drawing/2017/model3d" xmlns:o="urn:schemas-microsoft-com:office:office" xmlns:oel="http://schemas.microsoft.com/office/2019/extlst" xmlns:r="http://schemas.openxmlformats.org/officeDocument/2006/relationships" xmlns:m="http://schemas.openxmlformats.org/officeDocument/2006/math" xmlns:v="urn:schemas-microsoft-com:vml" xmlns:wp14="http://schemas.microsoft.com/office/word/2010/wordprocessingDrawing" xmlns:wp="http://schemas.openxmlformats.org/drawingml/2006/wordprocessingDrawing" xmlns:w10="urn:schemas-microsoft-com:office:word" xmlns:w="http://schemas.openxmlformats.org/wordprocessingml/2006/main" xmlns:w14="http://schemas.microsoft.com/office/word/2010/wordml" xmlns:w15="http://schemas.microsoft.com/office/word/2012/wordml" xmlns:w16cex="http://schemas.microsoft.com/office/word/2018/wordml/cex" xmlns:w16cid="http://schemas.microsoft.com/office/word/2016/wordml/cid" xmlns:w16="http://schemas.microsoft.com/office/word/2018/wordml" xmlns:w16du="http://schemas.microsoft.com/office/word/2023/wordml/word16du" xmlns:w16sdtdh="http://schemas.microsoft.com/office/word/2020/wordml/sdtdatahash" xmlns:w16se="http://schemas.microsoft.com/office/word/2015/wordml/symex" xmlns:wpg="http://schemas.microsoft.com/office/word/2010/wordprocessingGroup" xmlns:wpi="http://schemas.microsoft.com/office/word/2010/wordprocessingInk" xmlns:wne="http://schemas.microsoft.com/office/word/2006/wordml" xmlns:wps="http://schemas.microsoft.com/office/word/2010/wordprocessingShape" mc:Ignorable="w14 w15 w16se w16cid w16 w16cex w16sdtdh w16du wp14">
+  <w:sdt>
+    <w:sdtPr>
+      <w:id w:val="-1344698395"/>
+      <w:docPartObj>
+        <w:docPartGallery w:val="Page Numbers (Bottom of Page)"/>
+        <w:docPartUnique/>
+      </w:docPartObj>
+    </w:sdtPr>
+    <w:sdtContent>
+      <w:p>
+        <w:pPr>
+          <w:pStyle w:val="a7"/>
+          <w:jc w:val="right"/>
+        </w:pPr>
+        <w:r>
+          <w:fldChar w:fldCharType="begin"/>
+        </w:r>
+        <w:r>
+          <w:instrText>PAGE   \* MERGEFORMAT</w:instrText>
+        </w:r>
+        <w:r>
+          <w:fldChar w:fldCharType="separate"/>
+        </w:r>
+        <w:r>
+          <w:t>2</w:t>
+        </w:r>
+        <w:r>
+          <w:fldChar w:fldCharType="end"/>
+        </w:r>
+      </w:p>
+    </w:sdtContent>
+  </w:sdt>
+  <w:p>
+    <w:pPr>
+      <w:pStyle w:val="a7"/>
+    </w:pPr>
+  </w:p>
+</w:ftr>
+</file>
+
+<file path=word/footnotes.xml><?xml version="1.0" encoding="utf-8"?>
+<w:footnotes xmlns:wpc="http://schemas.microsoft.com/office/word/2010/wordprocessingCanvas" xmlns:cx="http://schemas.microsoft.com/office/drawing/2014/chartex" xmlns:cx1="http://schemas.microsoft.com/office/drawing/2015/9/8/chartex" xmlns:cx2="http://schemas.microsoft.com/office/drawing/2015/10/21/chartex" xmlns:cx3="http://schemas.microsoft.com/office/drawing/2016/5/9/chartex" xmlns:cx4="http://schemas.microsoft.com/office/drawing/2016/5/10/chartex" xmlns:cx5="http://schemas.microsoft.com/office/drawing/2016/5/11/chartex" xmlns:cx6="http://schemas.microsoft.com/office/drawing/2016/5/12/chartex" xmlns:cx7="http://schemas.microsoft.com/office/drawing/2016/5/13/chartex" xmlns:cx8="http://schemas.microsoft.com/office/drawing/2016/5/14/chartex" xmlns:mc="http://schemas.openxmlformats.org/markup-compatibility/2006" xmlns:aink="http://schemas.microsoft.com/office/drawing/2016/ink" xmlns:am3d="http://schemas.microsoft.com/office/drawing/2017/model3d" xmlns:o="urn:schemas-microsoft-com:office:office" xmlns:oel="http://schemas.microsoft.com/office/2019/extlst" xmlns:r="http://schemas.openxmlformats.org/officeDocument/2006/relationships" xmlns:m="http://schemas.openxmlformats.org/officeDocument/2006/math" xmlns:v="urn:schemas-microsoft-com:vml" xmlns:wp14="http://schemas.microsoft.com/office/word/2010/wordprocessingDrawing" xmlns:wp="http://schemas.openxmlformats.org/drawingml/2006/wordprocessingDrawing" xmlns:w10="urn:schemas-microsoft-com:office:word" xmlns:w="http://schemas.openxmlformats.org/wordprocessingml/2006/main" xmlns:w14="http://schemas.microsoft.com/office/word/2010/wordml" xmlns:w15="http://schemas.microsoft.com/office/word/2012/wordml" xmlns:w16cex="http://schemas.microsoft.com/office/word/2018/wordml/cex" xmlns:w16cid="http://schemas.microsoft.com/office/word/2016/wordml/cid" xmlns:w16="http://schemas.microsoft.com/office/word/2018/wordml" xmlns:w16du="http://schemas.microsoft.com/office/word/2023/wordml/word16du" xmlns:w16sdtdh="http://schemas.microsoft.com/office/word/2020/wordml/sdtdatahash" xmlns:w16se="http://schemas.microsoft.com/office/word/2015/wordml/symex" xmlns:wpg="http://schemas.microsoft.com/office/word/2010/wordprocessingGroup" xmlns:wpi="http://schemas.microsoft.com/office/word/2010/wordprocessingInk" xmlns:wne="http://schemas.microsoft.com/office/word/2006/wordml" xmlns:wps="http://schemas.microsoft.com/office/word/2010/wordprocessingShape" mc:Ignorable="w14 w15 w16se w16cid w16 w16cex w16sdtdh w16du wp14">
+  <w:footnote w:type="separator" w:id="-1">
+    <w:p>
+      <w:pPr>
+        <w:spacing w:line="240" w:lineRule="auto"/>
+      </w:pPr>
+      <w:r>
+        <w:separator/>
+      </w:r>
+    </w:p>
+  </w:footnote>
+  <w:footnote w:type="continuationSeparator" w:id="0">
+    <w:p>
+      <w:pPr>
+        <w:spacing w:line="240" w:lineRule="auto"/>
+      </w:pPr>
+      <w:r>
+        <w:continuationSeparator/>
+      </w:r>
+    </w:p>
+  </w:footnote>
+</w:footnotes>
 </file>
 
 <file path=word/numbering.xml><?xml version="1.0" encoding="utf-8"?>
@@ -9549,6 +9653,66 @@
       <w:ind w:left="652" w:hanging="425"/>
     </w:pPr>
   </w:style>
+  <w:style w:type="paragraph" w:styleId="a5">
+    <w:name w:val="header"/>
+    <w:basedOn w:val="a"/>
+    <w:link w:val="a6"/>
+    <w:uiPriority w:val="99"/>
+    <w:unhideWhenUsed/>
+    <w:rsid w:val="00546233"/>
+    <w:pPr>
+      <w:tabs>
+        <w:tab w:val="center" w:pos="4677"/>
+        <w:tab w:val="right" w:pos="9355"/>
+      </w:tabs>
+      <w:spacing w:line="240" w:lineRule="auto"/>
+    </w:pPr>
+  </w:style>
+  <w:style w:type="character" w:customStyle="1" w:styleId="a6">
+    <w:name w:val="Верхний колонтитул Знак"/>
+    <w:basedOn w:val="a0"/>
+    <w:link w:val="a5"/>
+    <w:uiPriority w:val="99"/>
+    <w:rsid w:val="00546233"/>
+    <w:rPr>
+      <w:rFonts w:ascii="Times New Roman" w:eastAsia="Times New Roman" w:hAnsi="Times New Roman" w:cs="Times New Roman"/>
+      <w:kern w:val="0"/>
+      <w:sz w:val="28"/>
+      <w:szCs w:val="24"/>
+      <w:lang w:eastAsia="ru-RU"/>
+      <w14:ligatures w14:val="none"/>
+    </w:rPr>
+  </w:style>
+  <w:style w:type="paragraph" w:styleId="a7">
+    <w:name w:val="footer"/>
+    <w:basedOn w:val="a"/>
+    <w:link w:val="a8"/>
+    <w:uiPriority w:val="99"/>
+    <w:unhideWhenUsed/>
+    <w:rsid w:val="00546233"/>
+    <w:pPr>
+      <w:tabs>
+        <w:tab w:val="center" w:pos="4677"/>
+        <w:tab w:val="right" w:pos="9355"/>
+      </w:tabs>
+      <w:spacing w:line="240" w:lineRule="auto"/>
+    </w:pPr>
+  </w:style>
+  <w:style w:type="character" w:customStyle="1" w:styleId="a8">
+    <w:name w:val="Нижний колонтитул Знак"/>
+    <w:basedOn w:val="a0"/>
+    <w:link w:val="a7"/>
+    <w:uiPriority w:val="99"/>
+    <w:rsid w:val="00546233"/>
+    <w:rPr>
+      <w:rFonts w:ascii="Times New Roman" w:eastAsia="Times New Roman" w:hAnsi="Times New Roman" w:cs="Times New Roman"/>
+      <w:kern w:val="0"/>
+      <w:sz w:val="28"/>
+      <w:szCs w:val="24"/>
+      <w:lang w:eastAsia="ru-RU"/>
+      <w14:ligatures w14:val="none"/>
+    </w:rPr>
+  </w:style>
 </w:styles>
 </file>
 

</xml_diff>

<commit_message>
course work huge update
</commit_message>
<xml_diff>
--- a/Курсовая.docx
+++ b/Курсовая.docx
@@ -1,6 +1,6 @@
 
 <file path=word/document.xml><?xml version="1.0" encoding="utf-8"?>
-<w:document xmlns:wpc="http://schemas.microsoft.com/office/word/2010/wordprocessingCanvas" xmlns:cx="http://schemas.microsoft.com/office/drawing/2014/chartex" xmlns:cx1="http://schemas.microsoft.com/office/drawing/2015/9/8/chartex" xmlns:cx2="http://schemas.microsoft.com/office/drawing/2015/10/21/chartex" xmlns:cx3="http://schemas.microsoft.com/office/drawing/2016/5/9/chartex" xmlns:cx4="http://schemas.microsoft.com/office/drawing/2016/5/10/chartex" xmlns:cx5="http://schemas.microsoft.com/office/drawing/2016/5/11/chartex" xmlns:cx6="http://schemas.microsoft.com/office/drawing/2016/5/12/chartex" xmlns:cx7="http://schemas.microsoft.com/office/drawing/2016/5/13/chartex" xmlns:cx8="http://schemas.microsoft.com/office/drawing/2016/5/14/chartex" xmlns:mc="http://schemas.openxmlformats.org/markup-compatibility/2006" xmlns:aink="http://schemas.microsoft.com/office/drawing/2016/ink" xmlns:am3d="http://schemas.microsoft.com/office/drawing/2017/model3d" xmlns:o="urn:schemas-microsoft-com:office:office" xmlns:oel="http://schemas.microsoft.com/office/2019/extlst" xmlns:r="http://schemas.openxmlformats.org/officeDocument/2006/relationships" xmlns:m="http://schemas.openxmlformats.org/officeDocument/2006/math" xmlns:v="urn:schemas-microsoft-com:vml" xmlns:wp14="http://schemas.microsoft.com/office/word/2010/wordprocessingDrawing" xmlns:wp="http://schemas.openxmlformats.org/drawingml/2006/wordprocessingDrawing" xmlns:w10="urn:schemas-microsoft-com:office:word" xmlns:w="http://schemas.openxmlformats.org/wordprocessingml/2006/main" xmlns:w14="http://schemas.microsoft.com/office/word/2010/wordml" xmlns:w15="http://schemas.microsoft.com/office/word/2012/wordml" xmlns:w16cex="http://schemas.microsoft.com/office/word/2018/wordml/cex" xmlns:w16cid="http://schemas.microsoft.com/office/word/2016/wordml/cid" xmlns:w16="http://schemas.microsoft.com/office/word/2018/wordml" xmlns:w16du="http://schemas.microsoft.com/office/word/2023/wordml/word16du" xmlns:w16sdtdh="http://schemas.microsoft.com/office/word/2020/wordml/sdtdatahash" xmlns:w16se="http://schemas.microsoft.com/office/word/2015/wordml/symex" xmlns:wpg="http://schemas.microsoft.com/office/word/2010/wordprocessingGroup" xmlns:wpi="http://schemas.microsoft.com/office/word/2010/wordprocessingInk" xmlns:wne="http://schemas.microsoft.com/office/word/2006/wordml" xmlns:wps="http://schemas.microsoft.com/office/word/2010/wordprocessingShape" mc:Ignorable="w14 w15 w16se w16cid w16 w16cex w16sdtdh w16du wp14">
+<w:document xmlns:wpc="http://schemas.microsoft.com/office/word/2010/wordprocessingCanvas" xmlns:cx="http://schemas.microsoft.com/office/drawing/2014/chartex" xmlns:cx1="http://schemas.microsoft.com/office/drawing/2015/9/8/chartex" xmlns:cx2="http://schemas.microsoft.com/office/drawing/2015/10/21/chartex" xmlns:cx3="http://schemas.microsoft.com/office/drawing/2016/5/9/chartex" xmlns:cx4="http://schemas.microsoft.com/office/drawing/2016/5/10/chartex" xmlns:cx5="http://schemas.microsoft.com/office/drawing/2016/5/11/chartex" xmlns:cx6="http://schemas.microsoft.com/office/drawing/2016/5/12/chartex" xmlns:cx7="http://schemas.microsoft.com/office/drawing/2016/5/13/chartex" xmlns:cx8="http://schemas.microsoft.com/office/drawing/2016/5/14/chartex" xmlns:mc="http://schemas.openxmlformats.org/markup-compatibility/2006" xmlns:aink="http://schemas.microsoft.com/office/drawing/2016/ink" xmlns:am3d="http://schemas.microsoft.com/office/drawing/2017/model3d" xmlns:o="urn:schemas-microsoft-com:office:office" xmlns:r="http://schemas.openxmlformats.org/officeDocument/2006/relationships" xmlns:m="http://schemas.openxmlformats.org/officeDocument/2006/math" xmlns:v="urn:schemas-microsoft-com:vml" xmlns:wp14="http://schemas.microsoft.com/office/word/2010/wordprocessingDrawing" xmlns:wp="http://schemas.openxmlformats.org/drawingml/2006/wordprocessingDrawing" xmlns:w10="urn:schemas-microsoft-com:office:word" xmlns:w="http://schemas.openxmlformats.org/wordprocessingml/2006/main" xmlns:w14="http://schemas.microsoft.com/office/word/2010/wordml" xmlns:w15="http://schemas.microsoft.com/office/word/2012/wordml" xmlns:w16cex="http://schemas.microsoft.com/office/word/2018/wordml/cex" xmlns:w16cid="http://schemas.microsoft.com/office/word/2016/wordml/cid" xmlns:w16="http://schemas.microsoft.com/office/word/2018/wordml" xmlns:w16sdtdh="http://schemas.microsoft.com/office/word/2020/wordml/sdtdatahash" xmlns:w16se="http://schemas.microsoft.com/office/word/2015/wordml/symex" xmlns:wpg="http://schemas.microsoft.com/office/word/2010/wordprocessingGroup" xmlns:wpi="http://schemas.microsoft.com/office/word/2010/wordprocessingInk" xmlns:wne="http://schemas.microsoft.com/office/word/2006/wordml" xmlns:wps="http://schemas.microsoft.com/office/word/2010/wordprocessingShape" mc:Ignorable="w14 w15 w16se w16cid w16 w16cex w16sdtdh wp14">
   <w:body>
     <w:p>
       <w:pPr>
@@ -716,26 +716,6 @@
           <w:szCs w:val="28"/>
         </w:rPr>
       </w:pPr>
-      <w:proofErr w:type="spellStart"/>
-      <w:r>
-        <w:rPr>
-          <w:szCs w:val="28"/>
-        </w:rPr>
-        <w:t>Нормоконтролер</w:t>
-      </w:r>
-      <w:proofErr w:type="spellEnd"/>
-      <w:r>
-        <w:rPr>
-          <w:szCs w:val="28"/>
-        </w:rPr>
-        <w:tab/>
-      </w:r>
-      <w:r>
-        <w:rPr>
-          <w:szCs w:val="28"/>
-        </w:rPr>
-        <w:t>Н. Ю. Гриценко</w:t>
-      </w:r>
     </w:p>
     <w:p>
       <w:pPr>
@@ -826,6 +806,9 @@
     <w:p>
       <w:pPr>
         <w:jc w:val="center"/>
+        <w:rPr>
+          <w:lang w:val="en-US"/>
+        </w:rPr>
       </w:pPr>
       <w:r>
         <w:t>Минск 202</w:t>
@@ -863,6 +846,7 @@
           <w:docPartUnique/>
         </w:docPartObj>
       </w:sdtPr>
+      <w:sdtEndPr/>
       <w:sdtContent>
         <w:p>
           <w:pPr>
@@ -929,7 +913,7 @@
               <w:rPr>
                 <w:webHidden/>
               </w:rPr>
-              <w:t>4</w:t>
+              <w:t>6</w:t>
             </w:r>
             <w:r>
               <w:rPr>
@@ -1002,7 +986,7 @@
               <w:rPr>
                 <w:webHidden/>
               </w:rPr>
-              <w:t>5</w:t>
+              <w:t>7</w:t>
             </w:r>
             <w:r>
               <w:rPr>
@@ -1073,7 +1057,7 @@
                 <w:noProof/>
                 <w:webHidden/>
               </w:rPr>
-              <w:t>5</w:t>
+              <w:t>7</w:t>
             </w:r>
             <w:r>
               <w:rPr>
@@ -1145,7 +1129,7 @@
                 <w:noProof/>
                 <w:webHidden/>
               </w:rPr>
-              <w:t>8</w:t>
+              <w:t>10</w:t>
             </w:r>
             <w:r>
               <w:rPr>
@@ -1217,7 +1201,7 @@
                 <w:noProof/>
                 <w:webHidden/>
               </w:rPr>
-              <w:t>12</w:t>
+              <w:t>14</w:t>
             </w:r>
             <w:r>
               <w:rPr>
@@ -1291,7 +1275,7 @@
               <w:rPr>
                 <w:webHidden/>
               </w:rPr>
-              <w:t>16</w:t>
+              <w:t>18</w:t>
             </w:r>
             <w:r>
               <w:rPr>
@@ -1370,7 +1354,7 @@
                 <w:noProof/>
                 <w:webHidden/>
               </w:rPr>
-              <w:t>16</w:t>
+              <w:t>18</w:t>
             </w:r>
             <w:r>
               <w:rPr>
@@ -1450,7 +1434,7 @@
                 <w:noProof/>
                 <w:webHidden/>
               </w:rPr>
-              <w:t>17</w:t>
+              <w:t>19</w:t>
             </w:r>
             <w:r>
               <w:rPr>
@@ -1522,7 +1506,7 @@
                 <w:noProof/>
                 <w:webHidden/>
               </w:rPr>
-              <w:t>20</w:t>
+              <w:t>22</w:t>
             </w:r>
             <w:r>
               <w:rPr>
@@ -1596,7 +1580,7 @@
               <w:rPr>
                 <w:webHidden/>
               </w:rPr>
-              <w:t>22</w:t>
+              <w:t>24</w:t>
             </w:r>
             <w:r>
               <w:rPr>
@@ -1667,7 +1651,7 @@
                 <w:noProof/>
                 <w:webHidden/>
               </w:rPr>
-              <w:t>22</w:t>
+              <w:t>24</w:t>
             </w:r>
             <w:r>
               <w:rPr>
@@ -1747,7 +1731,7 @@
                 <w:noProof/>
                 <w:webHidden/>
               </w:rPr>
-              <w:t>23</w:t>
+              <w:t>25</w:t>
             </w:r>
             <w:r>
               <w:rPr>
@@ -1821,7 +1805,7 @@
               <w:rPr>
                 <w:webHidden/>
               </w:rPr>
-              <w:t>26</w:t>
+              <w:t>28</w:t>
             </w:r>
             <w:r>
               <w:rPr>
@@ -1894,7 +1878,7 @@
               <w:rPr>
                 <w:webHidden/>
               </w:rPr>
-              <w:t>28</w:t>
+              <w:t>30</w:t>
             </w:r>
             <w:r>
               <w:rPr>
@@ -1955,7 +1939,7 @@
               <w:rPr>
                 <w:webHidden/>
               </w:rPr>
-              <w:t>30</w:t>
+              <w:t>32</w:t>
             </w:r>
             <w:r>
               <w:rPr>
@@ -2016,7 +2000,7 @@
               <w:rPr>
                 <w:webHidden/>
               </w:rPr>
-              <w:t>31</w:t>
+              <w:t>33</w:t>
             </w:r>
             <w:r>
               <w:rPr>
@@ -2083,7 +2067,7 @@
               <w:rPr>
                 <w:webHidden/>
               </w:rPr>
-              <w:t>32</w:t>
+              <w:t>34</w:t>
             </w:r>
             <w:r>
               <w:rPr>
@@ -2150,7 +2134,7 @@
               <w:rPr>
                 <w:webHidden/>
               </w:rPr>
-              <w:t>41</w:t>
+              <w:t>43</w:t>
             </w:r>
             <w:r>
               <w:rPr>
@@ -2217,7 +2201,7 @@
               <w:rPr>
                 <w:webHidden/>
               </w:rPr>
-              <w:t>42</w:t>
+              <w:t>44</w:t>
             </w:r>
             <w:r>
               <w:rPr>
@@ -2284,7 +2268,7 @@
               <w:rPr>
                 <w:webHidden/>
               </w:rPr>
-              <w:t>43</w:t>
+              <w:t>45</w:t>
             </w:r>
             <w:r>
               <w:rPr>
@@ -2351,7 +2335,7 @@
               <w:rPr>
                 <w:webHidden/>
               </w:rPr>
-              <w:t>44</w:t>
+              <w:t>46</w:t>
             </w:r>
             <w:r>
               <w:rPr>
@@ -2451,7 +2435,15 @@
         <w:jc w:val="both"/>
       </w:pPr>
       <w:r>
-        <w:t>Целью данного курсового проекта является разработка программного модуля, который позволит реализовать простую базу данных с хранением данных средствами файловой системы и обеспечит доступ к данным через упрощенный язык запросов. Основными задачами работы являются создание программного модуля, который будет обеспечивать функциональность базы данных. Модуль должен быть переносимым, то есть его можно использовать на различных платформах без необходимости установки дополнительных компонентов. Так же в базе данных будет разработан механизм хранения данных, используя файловую систему компьютера. Будет рассмотрен язык запросов</w:t>
+        <w:t xml:space="preserve">Целью данного курсового проекта является разработка программного модуля, который позволит реализовать простую базу данных с хранением данных средствами файловой системы и обеспечит доступ к данным через упрощенный язык запросов. Основными задачами работы являются создание программного модуля, который будет обеспечивать функциональность базы данных. Модуль должен быть переносимым, то есть его можно использовать на различных платформах без необходимости установки дополнительных компонентов. </w:t>
+      </w:r>
+    </w:p>
+    <w:p>
+      <w:pPr>
+        <w:jc w:val="both"/>
+      </w:pPr>
+      <w:r>
+        <w:t>Так же в базе данных будет разработан механизм хранения данных, используя файловую систему компьютера. Будет рассмотрен язык запросов</w:t>
       </w:r>
       <w:r>
         <w:t xml:space="preserve">, который применяют, чтобы работать с базами данных, структурированных </w:t>
@@ -6310,11 +6302,11 @@
         <w:t>язык манипулирования данными</w:t>
       </w:r>
       <w:r>
-        <w:t xml:space="preserve"> — командный язык </w:t>
+        <w:t xml:space="preserve"> — </w:t>
       </w:r>
       <w:proofErr w:type="gramStart"/>
       <w:r>
-        <w:t>СУБД</w:t>
+        <w:t>командный язык СУБД</w:t>
       </w:r>
       <w:proofErr w:type="gramEnd"/>
       <w:r>
@@ -6564,10 +6556,7 @@
         <w:t>Перед тем, как вставить новую запись в кучу, SQL Server читает PFS-страницу (Page Free Space). И если на странице достаточно свободного места, то сохраняет новую строку на данной странице. А если свободного места недостаточно, то выделяет экстент (восемь новых страниц данных — 64 КБ) и сохраняет данные на новой странице. PFS отслеживает место на страницах данных, используя два бита</w:t>
       </w:r>
       <w:r>
-        <w:t xml:space="preserve">. </w:t>
-      </w:r>
-      <w:r>
-        <w:t xml:space="preserve">Уровень заполнения страницы данных можно указать только для страниц данных кучи. В отличие от </w:t>
+        <w:t xml:space="preserve">. Уровень заполнения страницы данных можно указать только для страниц данных кучи. В отличие от </w:t>
       </w:r>
       <w:proofErr w:type="spellStart"/>
       <w:r>
@@ -6575,27 +6564,15 @@
       </w:r>
       <w:proofErr w:type="spellEnd"/>
       <w:r>
-        <w:t xml:space="preserve"> индекса, строки данных не сортируются и не должны вводиться в отсортированном виде. Это дело </w:t>
-      </w:r>
-      <w:r>
-        <w:t>базы данных</w:t>
-      </w:r>
-      <w:r>
-        <w:t xml:space="preserve"> решать, на какой странице сохранить запись данных.</w:t>
-      </w:r>
-    </w:p>
-    <w:p>
-      <w:pPr>
-        <w:jc w:val="both"/>
-      </w:pPr>
-      <w:r>
-        <w:t xml:space="preserve">Однако для доступа к месту записи страницы </w:t>
-      </w:r>
-      <w:r>
-        <w:t>базы данных</w:t>
-      </w:r>
-      <w:r>
-        <w:t xml:space="preserve"> требуется знать, где имеется достаточно пространства на страницах данных для завершения транзакции. Такая информация может быть получена на основе записанного уровня заполнения страницы данных. Эта информация содержится на странице PFS.</w:t>
+        <w:t xml:space="preserve"> индекса, строки данных не сортируются и не должны вводиться в отсортированном виде. Это дело базы данных решать, на какой странице сохранить запись данных.</w:t>
+      </w:r>
+    </w:p>
+    <w:p>
+      <w:pPr>
+        <w:jc w:val="both"/>
+      </w:pPr>
+      <w:r>
+        <w:t>Однако для доступа к месту записи страницы базы данных требуется знать, где имеется достаточно пространства на страницах данных для завершения транзакции. Такая информация может быть получена на основе записанного уровня заполнения страницы данных. Эта информация содержится на странице PFS.</w:t>
       </w:r>
     </w:p>
     <w:p>
@@ -6801,6 +6778,14 @@
       </w:pPr>
       <w:r>
         <w:t>Модуль базы данных не требует инсталлятора и может быть перенесен с одного компьютера на другой без применения дополнительных установок, что дает ему огромное преимущество в использовании из-за небольшого размера и отсутствия установки.</w:t>
+      </w:r>
+    </w:p>
+    <w:p>
+      <w:pPr>
+        <w:jc w:val="both"/>
+      </w:pPr>
+      <w:r>
+        <w:t>В этой главе курсового проекта была рассмотрена возможность того, как пользователь взаимодействует с разработанным модулем, рассмотрены основные преимущества использования конкретной системы управления базами данных.</w:t>
       </w:r>
     </w:p>
     <w:p>
@@ -6851,11 +6836,9 @@
       <w:r>
         <w:t>В рамках данного курсового проекта была выполнена разработка программного модуля, реализующего простую базу данных с возможностью хранения данных средствами файловой системы и обеспечения доступа к данным через упрощенный язык запросов. Целью проекта было создание переносимого программного модуля, который не требует установки дополнительных компонентов и обеспечивает основные операции работы с данными.</w:t>
       </w:r>
-    </w:p>
-    <w:p>
-      <w:pPr>
-        <w:jc w:val="both"/>
-      </w:pPr>
+      <w:r>
+        <w:t xml:space="preserve"> </w:t>
+      </w:r>
       <w:r>
         <w:t>В работе были рассмотрены основные аспекты баз данных, включая их классификацию, примеры систем управления базами данных и основные принципы их функционирования. Была изучена платформа программного обеспечения Linux, включая устройство диска и файловую систему, которые использовались для хранения данных. Также был рассмотрен структурированный язык запросов SQL и его достоинства и недостатки.</w:t>
       </w:r>
@@ -6865,7 +6848,13 @@
         <w:jc w:val="both"/>
       </w:pPr>
       <w:r>
-        <w:t>В процессе разработки функциональных возможностей программы был создан программный модуль, обеспечивающий основные операции работы с базой данных. Модуль был разработан с учетом переносимости и не требует дополнительных зависимостей, что позволяет его использование на различных платформах. Также был разработан механизм хранения данных с использованием файловой системы компьютера.</w:t>
+        <w:t>В процессе разработки программы был создан программный модуль, обеспечивающий основные операции работы с базой данных. Модуль был разработан с учетом переносимости и не требует дополнительных зависимостей, что позволяет его использование на различных платформах</w:t>
+      </w:r>
+      <w:r>
+        <w:t xml:space="preserve"> без установщика</w:t>
+      </w:r>
+      <w:r>
+        <w:t>. Также был разработан механизм хранения данных с использованием файловой системы компьютера.</w:t>
       </w:r>
     </w:p>
     <w:p>
@@ -6875,13 +6864,22 @@
       <w:r>
         <w:t>Для взаимодействия с разработанной базой данных был представлен упрощенный язык запросов, который обеспечивает основные операции добавления, обновления, удаления и выборки данных. Язык запросов был спроектирован с учетом простоты понимания и использования, чтобы пользователи могли легко работать с базой данных.</w:t>
       </w:r>
-    </w:p>
-    <w:p>
-      <w:pPr>
-        <w:jc w:val="both"/>
-      </w:pPr>
-      <w:r>
-        <w:t>В результате выполнения курсового проекта был достигнут основной поставленный целью - разработка программного модуля простой базы данных. Созданный модуль обладает функциональностью, позволяющей управлять данными, и обеспечивает возможность переносимого использования. Таким образом, проект успешно реализовал поставленные задачи и предоставил базу для дальнейших исследований и разработок в области баз данных.</w:t>
+      <w:r>
+        <w:t xml:space="preserve"> Также язык запросов представлен отличным от стандартов для введения новых практик взаимодействия с базой данных.</w:t>
+      </w:r>
+    </w:p>
+    <w:p>
+      <w:pPr>
+        <w:jc w:val="both"/>
+      </w:pPr>
+      <w:r>
+        <w:t xml:space="preserve">В результате выполнения курсового проекта был достигнут основной поставленный целью </w:t>
+      </w:r>
+      <w:r>
+        <w:t>–</w:t>
+      </w:r>
+      <w:r>
+        <w:t xml:space="preserve"> разработка программного модуля простой базы данных. Созданный модуль обладает функциональностью, позволяющей управлять данными, и обеспечивает возможность переносимого использования.</w:t>
       </w:r>
     </w:p>
     <w:p>
@@ -7157,7 +7155,6 @@
         <w:jc w:val="center"/>
         <w:rPr>
           <w:b/>
-          <w:lang w:val="en-US"/>
         </w:rPr>
       </w:pPr>
       <w:r>
@@ -7187,34 +7184,41 @@
         <w:jc w:val="center"/>
         <w:rPr>
           <w:b/>
-          <w:lang w:val="en-US"/>
-        </w:rPr>
-      </w:pPr>
-    </w:p>
-    <w:p>
-      <w:pPr>
-        <w:pBdr>
-          <w:top w:val="nil"/>
-          <w:left w:val="nil"/>
-          <w:bottom w:val="nil"/>
-          <w:right w:val="nil"/>
-          <w:between w:val="nil"/>
-        </w:pBdr>
-        <w:ind w:firstLine="0"/>
-        <w:jc w:val="both"/>
+        </w:rPr>
+      </w:pPr>
+    </w:p>
+    <w:p>
+      <w:pPr>
+        <w:pBdr>
+          <w:top w:val="nil"/>
+          <w:left w:val="nil"/>
+          <w:bottom w:val="nil"/>
+          <w:right w:val="nil"/>
+          <w:between w:val="nil"/>
+        </w:pBdr>
+        <w:ind w:firstLine="0"/>
+        <w:jc w:val="both"/>
+        <w:rPr>
+          <w:rFonts w:eastAsiaTheme="minorHAnsi"/>
+          <w:szCs w:val="28"/>
+          <w:lang w:val="en-US" w:eastAsia="en-US"/>
+        </w:rPr>
+      </w:pPr>
+      <w:r>
         <w:rPr>
           <w:rFonts w:eastAsiaTheme="minorHAnsi"/>
           <w:szCs w:val="28"/>
           <w:lang w:eastAsia="en-US"/>
         </w:rPr>
-      </w:pPr>
+        <w:t>Листинг</w:t>
+      </w:r>
       <w:r>
         <w:rPr>
           <w:rFonts w:eastAsiaTheme="minorHAnsi"/>
           <w:szCs w:val="28"/>
-          <w:lang w:eastAsia="en-US"/>
-        </w:rPr>
-        <w:t>Листинг 1. QueryPlan.cpp</w:t>
+          <w:lang w:val="en-US" w:eastAsia="en-US"/>
+        </w:rPr>
+        <w:t xml:space="preserve"> 1. QueryPlan.cpp</w:t>
       </w:r>
     </w:p>
     <w:p>
@@ -8109,7 +8113,27 @@
           <w:szCs w:val="20"/>
           <w:lang w:val="en-US" w:eastAsia="en-US"/>
         </w:rPr>
-        <w:t xml:space="preserve"> RelOp.</w:t>
+        <w:t xml:space="preserve"> </w:t>
+      </w:r>
+      <w:proofErr w:type="spellStart"/>
+      <w:r>
+        <w:rPr>
+          <w:rFonts w:ascii="Courier New" w:eastAsiaTheme="minorHAnsi" w:hAnsi="Courier New" w:cs="Courier New"/>
+          <w:sz w:val="20"/>
+          <w:szCs w:val="20"/>
+          <w:lang w:val="en-US" w:eastAsia="en-US"/>
+        </w:rPr>
+        <w:t>RelOp</w:t>
+      </w:r>
+      <w:proofErr w:type="spellEnd"/>
+      <w:r>
+        <w:rPr>
+          <w:rFonts w:ascii="Courier New" w:eastAsiaTheme="minorHAnsi" w:hAnsi="Courier New" w:cs="Courier New"/>
+          <w:sz w:val="20"/>
+          <w:szCs w:val="20"/>
+          <w:lang w:val="en-US" w:eastAsia="en-US"/>
+        </w:rPr>
+        <w:t>.</w:t>
       </w:r>
     </w:p>
     <w:p>
@@ -8381,7 +8405,27 @@
           <w:szCs w:val="20"/>
           <w:lang w:val="en-US" w:eastAsia="en-US"/>
         </w:rPr>
-        <w:t xml:space="preserve"> RelOp.</w:t>
+        <w:t xml:space="preserve"> </w:t>
+      </w:r>
+      <w:proofErr w:type="spellStart"/>
+      <w:r>
+        <w:rPr>
+          <w:rFonts w:ascii="Courier New" w:eastAsiaTheme="minorHAnsi" w:hAnsi="Courier New" w:cs="Courier New"/>
+          <w:sz w:val="20"/>
+          <w:szCs w:val="20"/>
+          <w:lang w:val="en-US" w:eastAsia="en-US"/>
+        </w:rPr>
+        <w:t>RelOp</w:t>
+      </w:r>
+      <w:proofErr w:type="spellEnd"/>
+      <w:r>
+        <w:rPr>
+          <w:rFonts w:ascii="Courier New" w:eastAsiaTheme="minorHAnsi" w:hAnsi="Courier New" w:cs="Courier New"/>
+          <w:sz w:val="20"/>
+          <w:szCs w:val="20"/>
+          <w:lang w:val="en-US" w:eastAsia="en-US"/>
+        </w:rPr>
+        <w:t>.</w:t>
       </w:r>
     </w:p>
     <w:p>
@@ -8738,7 +8782,27 @@
           <w:szCs w:val="20"/>
           <w:lang w:val="en-US" w:eastAsia="en-US"/>
         </w:rPr>
-        <w:t xml:space="preserve"> RelOp.</w:t>
+        <w:t xml:space="preserve"> </w:t>
+      </w:r>
+      <w:proofErr w:type="spellStart"/>
+      <w:r>
+        <w:rPr>
+          <w:rFonts w:ascii="Courier New" w:eastAsiaTheme="minorHAnsi" w:hAnsi="Courier New" w:cs="Courier New"/>
+          <w:sz w:val="20"/>
+          <w:szCs w:val="20"/>
+          <w:lang w:val="en-US" w:eastAsia="en-US"/>
+        </w:rPr>
+        <w:t>RelOp</w:t>
+      </w:r>
+      <w:proofErr w:type="spellEnd"/>
+      <w:r>
+        <w:rPr>
+          <w:rFonts w:ascii="Courier New" w:eastAsiaTheme="minorHAnsi" w:hAnsi="Courier New" w:cs="Courier New"/>
+          <w:sz w:val="20"/>
+          <w:szCs w:val="20"/>
+          <w:lang w:val="en-US" w:eastAsia="en-US"/>
+        </w:rPr>
+        <w:t>.</w:t>
       </w:r>
     </w:p>
     <w:p>
@@ -9076,7 +9140,27 @@
           <w:szCs w:val="20"/>
           <w:lang w:val="en-US" w:eastAsia="en-US"/>
         </w:rPr>
-        <w:t xml:space="preserve"> RelOp if distinct is present.</w:t>
+        <w:t xml:space="preserve"> </w:t>
+      </w:r>
+      <w:proofErr w:type="spellStart"/>
+      <w:r>
+        <w:rPr>
+          <w:rFonts w:ascii="Courier New" w:eastAsiaTheme="minorHAnsi" w:hAnsi="Courier New" w:cs="Courier New"/>
+          <w:sz w:val="20"/>
+          <w:szCs w:val="20"/>
+          <w:lang w:val="en-US" w:eastAsia="en-US"/>
+        </w:rPr>
+        <w:t>RelOp</w:t>
+      </w:r>
+      <w:proofErr w:type="spellEnd"/>
+      <w:r>
+        <w:rPr>
+          <w:rFonts w:ascii="Courier New" w:eastAsiaTheme="minorHAnsi" w:hAnsi="Courier New" w:cs="Courier New"/>
+          <w:sz w:val="20"/>
+          <w:szCs w:val="20"/>
+          <w:lang w:val="en-US" w:eastAsia="en-US"/>
+        </w:rPr>
+        <w:t xml:space="preserve"> if distinct is present.</w:t>
       </w:r>
     </w:p>
     <w:p>
@@ -9435,7 +9519,27 @@
           <w:szCs w:val="20"/>
           <w:lang w:val="en-US" w:eastAsia="en-US"/>
         </w:rPr>
-        <w:t xml:space="preserve"> RelOp.</w:t>
+        <w:t xml:space="preserve"> </w:t>
+      </w:r>
+      <w:proofErr w:type="spellStart"/>
+      <w:r>
+        <w:rPr>
+          <w:rFonts w:ascii="Courier New" w:eastAsiaTheme="minorHAnsi" w:hAnsi="Courier New" w:cs="Courier New"/>
+          <w:sz w:val="20"/>
+          <w:szCs w:val="20"/>
+          <w:lang w:val="en-US" w:eastAsia="en-US"/>
+        </w:rPr>
+        <w:t>RelOp</w:t>
+      </w:r>
+      <w:proofErr w:type="spellEnd"/>
+      <w:r>
+        <w:rPr>
+          <w:rFonts w:ascii="Courier New" w:eastAsiaTheme="minorHAnsi" w:hAnsi="Courier New" w:cs="Courier New"/>
+          <w:sz w:val="20"/>
+          <w:szCs w:val="20"/>
+          <w:lang w:val="en-US" w:eastAsia="en-US"/>
+        </w:rPr>
+        <w:t>.</w:t>
       </w:r>
     </w:p>
     <w:p>
@@ -31218,15 +31322,15 @@
           <w:rFonts w:ascii="Courier New" w:eastAsiaTheme="minorHAnsi" w:hAnsi="Courier New" w:cs="Courier New"/>
           <w:sz w:val="20"/>
           <w:szCs w:val="20"/>
-          <w:lang w:eastAsia="en-US"/>
-        </w:rPr>
-      </w:pPr>
-      <w:r>
-        <w:rPr>
-          <w:rFonts w:ascii="Courier New" w:eastAsiaTheme="minorHAnsi" w:hAnsi="Courier New" w:cs="Courier New"/>
-          <w:sz w:val="20"/>
-          <w:szCs w:val="20"/>
-          <w:lang w:eastAsia="en-US"/>
+          <w:lang w:val="en-US" w:eastAsia="en-US"/>
+        </w:rPr>
+      </w:pPr>
+      <w:r>
+        <w:rPr>
+          <w:rFonts w:ascii="Courier New" w:eastAsiaTheme="minorHAnsi" w:hAnsi="Courier New" w:cs="Courier New"/>
+          <w:sz w:val="20"/>
+          <w:szCs w:val="20"/>
+          <w:lang w:val="en-US" w:eastAsia="en-US"/>
         </w:rPr>
         <w:t>}</w:t>
       </w:r>
@@ -31235,8 +31339,14 @@
       <w:pPr>
         <w:spacing w:after="160" w:line="259" w:lineRule="auto"/>
         <w:ind w:firstLine="0"/>
-      </w:pPr>
-      <w:r>
+        <w:rPr>
+          <w:lang w:val="en-US"/>
+        </w:rPr>
+      </w:pPr>
+      <w:r>
+        <w:rPr>
+          <w:lang w:val="en-US"/>
+        </w:rPr>
         <w:br w:type="page"/>
       </w:r>
     </w:p>
@@ -31506,7 +31616,7 @@
       <w:footerReference w:type="default" r:id="rId15"/>
       <w:pgSz w:w="11906" w:h="16838" w:code="9"/>
       <w:pgMar w:top="1134" w:right="851" w:bottom="1134" w:left="1701" w:header="709" w:footer="709" w:gutter="0"/>
-      <w:pgNumType w:start="2"/>
+      <w:pgNumType w:start="4"/>
       <w:cols w:space="708"/>
       <w:titlePg/>
       <w:docGrid w:linePitch="381"/>
@@ -31516,7 +31626,7 @@
 </file>
 
 <file path=word/endnotes.xml><?xml version="1.0" encoding="utf-8"?>
-<w:endnotes xmlns:wpc="http://schemas.microsoft.com/office/word/2010/wordprocessingCanvas" xmlns:cx="http://schemas.microsoft.com/office/drawing/2014/chartex" xmlns:cx1="http://schemas.microsoft.com/office/drawing/2015/9/8/chartex" xmlns:cx2="http://schemas.microsoft.com/office/drawing/2015/10/21/chartex" xmlns:cx3="http://schemas.microsoft.com/office/drawing/2016/5/9/chartex" xmlns:cx4="http://schemas.microsoft.com/office/drawing/2016/5/10/chartex" xmlns:cx5="http://schemas.microsoft.com/office/drawing/2016/5/11/chartex" xmlns:cx6="http://schemas.microsoft.com/office/drawing/2016/5/12/chartex" xmlns:cx7="http://schemas.microsoft.com/office/drawing/2016/5/13/chartex" xmlns:cx8="http://schemas.microsoft.com/office/drawing/2016/5/14/chartex" xmlns:mc="http://schemas.openxmlformats.org/markup-compatibility/2006" xmlns:aink="http://schemas.microsoft.com/office/drawing/2016/ink" xmlns:am3d="http://schemas.microsoft.com/office/drawing/2017/model3d" xmlns:o="urn:schemas-microsoft-com:office:office" xmlns:oel="http://schemas.microsoft.com/office/2019/extlst" xmlns:r="http://schemas.openxmlformats.org/officeDocument/2006/relationships" xmlns:m="http://schemas.openxmlformats.org/officeDocument/2006/math" xmlns:v="urn:schemas-microsoft-com:vml" xmlns:wp14="http://schemas.microsoft.com/office/word/2010/wordprocessingDrawing" xmlns:wp="http://schemas.openxmlformats.org/drawingml/2006/wordprocessingDrawing" xmlns:w10="urn:schemas-microsoft-com:office:word" xmlns:w="http://schemas.openxmlformats.org/wordprocessingml/2006/main" xmlns:w14="http://schemas.microsoft.com/office/word/2010/wordml" xmlns:w15="http://schemas.microsoft.com/office/word/2012/wordml" xmlns:w16cex="http://schemas.microsoft.com/office/word/2018/wordml/cex" xmlns:w16cid="http://schemas.microsoft.com/office/word/2016/wordml/cid" xmlns:w16="http://schemas.microsoft.com/office/word/2018/wordml" xmlns:w16du="http://schemas.microsoft.com/office/word/2023/wordml/word16du" xmlns:w16sdtdh="http://schemas.microsoft.com/office/word/2020/wordml/sdtdatahash" xmlns:w16se="http://schemas.microsoft.com/office/word/2015/wordml/symex" xmlns:wpg="http://schemas.microsoft.com/office/word/2010/wordprocessingGroup" xmlns:wpi="http://schemas.microsoft.com/office/word/2010/wordprocessingInk" xmlns:wne="http://schemas.microsoft.com/office/word/2006/wordml" xmlns:wps="http://schemas.microsoft.com/office/word/2010/wordprocessingShape" mc:Ignorable="w14 w15 w16se w16cid w16 w16cex w16sdtdh w16du wp14">
+<w:endnotes xmlns:wpc="http://schemas.microsoft.com/office/word/2010/wordprocessingCanvas" xmlns:cx="http://schemas.microsoft.com/office/drawing/2014/chartex" xmlns:cx1="http://schemas.microsoft.com/office/drawing/2015/9/8/chartex" xmlns:cx2="http://schemas.microsoft.com/office/drawing/2015/10/21/chartex" xmlns:cx3="http://schemas.microsoft.com/office/drawing/2016/5/9/chartex" xmlns:cx4="http://schemas.microsoft.com/office/drawing/2016/5/10/chartex" xmlns:cx5="http://schemas.microsoft.com/office/drawing/2016/5/11/chartex" xmlns:cx6="http://schemas.microsoft.com/office/drawing/2016/5/12/chartex" xmlns:cx7="http://schemas.microsoft.com/office/drawing/2016/5/13/chartex" xmlns:cx8="http://schemas.microsoft.com/office/drawing/2016/5/14/chartex" xmlns:mc="http://schemas.openxmlformats.org/markup-compatibility/2006" xmlns:aink="http://schemas.microsoft.com/office/drawing/2016/ink" xmlns:am3d="http://schemas.microsoft.com/office/drawing/2017/model3d" xmlns:o="urn:schemas-microsoft-com:office:office" xmlns:r="http://schemas.openxmlformats.org/officeDocument/2006/relationships" xmlns:m="http://schemas.openxmlformats.org/officeDocument/2006/math" xmlns:v="urn:schemas-microsoft-com:vml" xmlns:wp14="http://schemas.microsoft.com/office/word/2010/wordprocessingDrawing" xmlns:wp="http://schemas.openxmlformats.org/drawingml/2006/wordprocessingDrawing" xmlns:w10="urn:schemas-microsoft-com:office:word" xmlns:w="http://schemas.openxmlformats.org/wordprocessingml/2006/main" xmlns:w14="http://schemas.microsoft.com/office/word/2010/wordml" xmlns:w15="http://schemas.microsoft.com/office/word/2012/wordml" xmlns:w16cex="http://schemas.microsoft.com/office/word/2018/wordml/cex" xmlns:w16cid="http://schemas.microsoft.com/office/word/2016/wordml/cid" xmlns:w16="http://schemas.microsoft.com/office/word/2018/wordml" xmlns:w16sdtdh="http://schemas.microsoft.com/office/word/2020/wordml/sdtdatahash" xmlns:w16se="http://schemas.microsoft.com/office/word/2015/wordml/symex" xmlns:wpg="http://schemas.microsoft.com/office/word/2010/wordprocessingGroup" xmlns:wpi="http://schemas.microsoft.com/office/word/2010/wordprocessingInk" xmlns:wne="http://schemas.microsoft.com/office/word/2006/wordml" xmlns:wps="http://schemas.microsoft.com/office/word/2010/wordprocessingShape" mc:Ignorable="w14 w15 w16se w16cid w16 w16cex w16sdtdh wp14">
   <w:endnote w:type="separator" w:id="-1">
     <w:p>
       <w:pPr>
@@ -31541,7 +31651,7 @@
 </file>
 
 <file path=word/footer1.xml><?xml version="1.0" encoding="utf-8"?>
-<w:ftr xmlns:wpc="http://schemas.microsoft.com/office/word/2010/wordprocessingCanvas" xmlns:cx="http://schemas.microsoft.com/office/drawing/2014/chartex" xmlns:cx1="http://schemas.microsoft.com/office/drawing/2015/9/8/chartex" xmlns:cx2="http://schemas.microsoft.com/office/drawing/2015/10/21/chartex" xmlns:cx3="http://schemas.microsoft.com/office/drawing/2016/5/9/chartex" xmlns:cx4="http://schemas.microsoft.com/office/drawing/2016/5/10/chartex" xmlns:cx5="http://schemas.microsoft.com/office/drawing/2016/5/11/chartex" xmlns:cx6="http://schemas.microsoft.com/office/drawing/2016/5/12/chartex" xmlns:cx7="http://schemas.microsoft.com/office/drawing/2016/5/13/chartex" xmlns:cx8="http://schemas.microsoft.com/office/drawing/2016/5/14/chartex" xmlns:mc="http://schemas.openxmlformats.org/markup-compatibility/2006" xmlns:aink="http://schemas.microsoft.com/office/drawing/2016/ink" xmlns:am3d="http://schemas.microsoft.com/office/drawing/2017/model3d" xmlns:o="urn:schemas-microsoft-com:office:office" xmlns:oel="http://schemas.microsoft.com/office/2019/extlst" xmlns:r="http://schemas.openxmlformats.org/officeDocument/2006/relationships" xmlns:m="http://schemas.openxmlformats.org/officeDocument/2006/math" xmlns:v="urn:schemas-microsoft-com:vml" xmlns:wp14="http://schemas.microsoft.com/office/word/2010/wordprocessingDrawing" xmlns:wp="http://schemas.openxmlformats.org/drawingml/2006/wordprocessingDrawing" xmlns:w10="urn:schemas-microsoft-com:office:word" xmlns:w="http://schemas.openxmlformats.org/wordprocessingml/2006/main" xmlns:w14="http://schemas.microsoft.com/office/word/2010/wordml" xmlns:w15="http://schemas.microsoft.com/office/word/2012/wordml" xmlns:w16cex="http://schemas.microsoft.com/office/word/2018/wordml/cex" xmlns:w16cid="http://schemas.microsoft.com/office/word/2016/wordml/cid" xmlns:w16="http://schemas.microsoft.com/office/word/2018/wordml" xmlns:w16du="http://schemas.microsoft.com/office/word/2023/wordml/word16du" xmlns:w16sdtdh="http://schemas.microsoft.com/office/word/2020/wordml/sdtdatahash" xmlns:w16se="http://schemas.microsoft.com/office/word/2015/wordml/symex" xmlns:wpg="http://schemas.microsoft.com/office/word/2010/wordprocessingGroup" xmlns:wpi="http://schemas.microsoft.com/office/word/2010/wordprocessingInk" xmlns:wne="http://schemas.microsoft.com/office/word/2006/wordml" xmlns:wps="http://schemas.microsoft.com/office/word/2010/wordprocessingShape" mc:Ignorable="w14 w15 w16se w16cid w16 w16cex w16sdtdh w16du wp14">
+<w:ftr xmlns:wpc="http://schemas.microsoft.com/office/word/2010/wordprocessingCanvas" xmlns:cx="http://schemas.microsoft.com/office/drawing/2014/chartex" xmlns:cx1="http://schemas.microsoft.com/office/drawing/2015/9/8/chartex" xmlns:cx2="http://schemas.microsoft.com/office/drawing/2015/10/21/chartex" xmlns:cx3="http://schemas.microsoft.com/office/drawing/2016/5/9/chartex" xmlns:cx4="http://schemas.microsoft.com/office/drawing/2016/5/10/chartex" xmlns:cx5="http://schemas.microsoft.com/office/drawing/2016/5/11/chartex" xmlns:cx6="http://schemas.microsoft.com/office/drawing/2016/5/12/chartex" xmlns:cx7="http://schemas.microsoft.com/office/drawing/2016/5/13/chartex" xmlns:cx8="http://schemas.microsoft.com/office/drawing/2016/5/14/chartex" xmlns:mc="http://schemas.openxmlformats.org/markup-compatibility/2006" xmlns:aink="http://schemas.microsoft.com/office/drawing/2016/ink" xmlns:am3d="http://schemas.microsoft.com/office/drawing/2017/model3d" xmlns:o="urn:schemas-microsoft-com:office:office" xmlns:r="http://schemas.openxmlformats.org/officeDocument/2006/relationships" xmlns:m="http://schemas.openxmlformats.org/officeDocument/2006/math" xmlns:v="urn:schemas-microsoft-com:vml" xmlns:wp14="http://schemas.microsoft.com/office/word/2010/wordprocessingDrawing" xmlns:wp="http://schemas.openxmlformats.org/drawingml/2006/wordprocessingDrawing" xmlns:w10="urn:schemas-microsoft-com:office:word" xmlns:w="http://schemas.openxmlformats.org/wordprocessingml/2006/main" xmlns:w14="http://schemas.microsoft.com/office/word/2010/wordml" xmlns:w15="http://schemas.microsoft.com/office/word/2012/wordml" xmlns:w16cex="http://schemas.microsoft.com/office/word/2018/wordml/cex" xmlns:w16cid="http://schemas.microsoft.com/office/word/2016/wordml/cid" xmlns:w16="http://schemas.microsoft.com/office/word/2018/wordml" xmlns:w16sdtdh="http://schemas.microsoft.com/office/word/2020/wordml/sdtdatahash" xmlns:w16se="http://schemas.microsoft.com/office/word/2015/wordml/symex" xmlns:wpg="http://schemas.microsoft.com/office/word/2010/wordprocessingGroup" xmlns:wpi="http://schemas.microsoft.com/office/word/2010/wordprocessingInk" xmlns:wne="http://schemas.microsoft.com/office/word/2006/wordml" xmlns:wps="http://schemas.microsoft.com/office/word/2010/wordprocessingShape" mc:Ignorable="w14 w15 w16se w16cid w16 w16cex w16sdtdh wp14">
   <w:sdt>
     <w:sdtPr>
       <w:id w:val="-1344698395"/>
@@ -31550,6 +31660,7 @@
         <w:docPartUnique/>
       </w:docPartObj>
     </w:sdtPr>
+    <w:sdtEndPr/>
     <w:sdtContent>
       <w:p>
         <w:pPr>
@@ -31583,7 +31694,7 @@
 </file>
 
 <file path=word/footnotes.xml><?xml version="1.0" encoding="utf-8"?>
-<w:footnotes xmlns:wpc="http://schemas.microsoft.com/office/word/2010/wordprocessingCanvas" xmlns:cx="http://schemas.microsoft.com/office/drawing/2014/chartex" xmlns:cx1="http://schemas.microsoft.com/office/drawing/2015/9/8/chartex" xmlns:cx2="http://schemas.microsoft.com/office/drawing/2015/10/21/chartex" xmlns:cx3="http://schemas.microsoft.com/office/drawing/2016/5/9/chartex" xmlns:cx4="http://schemas.microsoft.com/office/drawing/2016/5/10/chartex" xmlns:cx5="http://schemas.microsoft.com/office/drawing/2016/5/11/chartex" xmlns:cx6="http://schemas.microsoft.com/office/drawing/2016/5/12/chartex" xmlns:cx7="http://schemas.microsoft.com/office/drawing/2016/5/13/chartex" xmlns:cx8="http://schemas.microsoft.com/office/drawing/2016/5/14/chartex" xmlns:mc="http://schemas.openxmlformats.org/markup-compatibility/2006" xmlns:aink="http://schemas.microsoft.com/office/drawing/2016/ink" xmlns:am3d="http://schemas.microsoft.com/office/drawing/2017/model3d" xmlns:o="urn:schemas-microsoft-com:office:office" xmlns:oel="http://schemas.microsoft.com/office/2019/extlst" xmlns:r="http://schemas.openxmlformats.org/officeDocument/2006/relationships" xmlns:m="http://schemas.openxmlformats.org/officeDocument/2006/math" xmlns:v="urn:schemas-microsoft-com:vml" xmlns:wp14="http://schemas.microsoft.com/office/word/2010/wordprocessingDrawing" xmlns:wp="http://schemas.openxmlformats.org/drawingml/2006/wordprocessingDrawing" xmlns:w10="urn:schemas-microsoft-com:office:word" xmlns:w="http://schemas.openxmlformats.org/wordprocessingml/2006/main" xmlns:w14="http://schemas.microsoft.com/office/word/2010/wordml" xmlns:w15="http://schemas.microsoft.com/office/word/2012/wordml" xmlns:w16cex="http://schemas.microsoft.com/office/word/2018/wordml/cex" xmlns:w16cid="http://schemas.microsoft.com/office/word/2016/wordml/cid" xmlns:w16="http://schemas.microsoft.com/office/word/2018/wordml" xmlns:w16du="http://schemas.microsoft.com/office/word/2023/wordml/word16du" xmlns:w16sdtdh="http://schemas.microsoft.com/office/word/2020/wordml/sdtdatahash" xmlns:w16se="http://schemas.microsoft.com/office/word/2015/wordml/symex" xmlns:wpg="http://schemas.microsoft.com/office/word/2010/wordprocessingGroup" xmlns:wpi="http://schemas.microsoft.com/office/word/2010/wordprocessingInk" xmlns:wne="http://schemas.microsoft.com/office/word/2006/wordml" xmlns:wps="http://schemas.microsoft.com/office/word/2010/wordprocessingShape" mc:Ignorable="w14 w15 w16se w16cid w16 w16cex w16sdtdh w16du wp14">
+<w:footnotes xmlns:wpc="http://schemas.microsoft.com/office/word/2010/wordprocessingCanvas" xmlns:cx="http://schemas.microsoft.com/office/drawing/2014/chartex" xmlns:cx1="http://schemas.microsoft.com/office/drawing/2015/9/8/chartex" xmlns:cx2="http://schemas.microsoft.com/office/drawing/2015/10/21/chartex" xmlns:cx3="http://schemas.microsoft.com/office/drawing/2016/5/9/chartex" xmlns:cx4="http://schemas.microsoft.com/office/drawing/2016/5/10/chartex" xmlns:cx5="http://schemas.microsoft.com/office/drawing/2016/5/11/chartex" xmlns:cx6="http://schemas.microsoft.com/office/drawing/2016/5/12/chartex" xmlns:cx7="http://schemas.microsoft.com/office/drawing/2016/5/13/chartex" xmlns:cx8="http://schemas.microsoft.com/office/drawing/2016/5/14/chartex" xmlns:mc="http://schemas.openxmlformats.org/markup-compatibility/2006" xmlns:aink="http://schemas.microsoft.com/office/drawing/2016/ink" xmlns:am3d="http://schemas.microsoft.com/office/drawing/2017/model3d" xmlns:o="urn:schemas-microsoft-com:office:office" xmlns:r="http://schemas.openxmlformats.org/officeDocument/2006/relationships" xmlns:m="http://schemas.openxmlformats.org/officeDocument/2006/math" xmlns:v="urn:schemas-microsoft-com:vml" xmlns:wp14="http://schemas.microsoft.com/office/word/2010/wordprocessingDrawing" xmlns:wp="http://schemas.openxmlformats.org/drawingml/2006/wordprocessingDrawing" xmlns:w10="urn:schemas-microsoft-com:office:word" xmlns:w="http://schemas.openxmlformats.org/wordprocessingml/2006/main" xmlns:w14="http://schemas.microsoft.com/office/word/2010/wordml" xmlns:w15="http://schemas.microsoft.com/office/word/2012/wordml" xmlns:w16cex="http://schemas.microsoft.com/office/word/2018/wordml/cex" xmlns:w16cid="http://schemas.microsoft.com/office/word/2016/wordml/cid" xmlns:w16="http://schemas.microsoft.com/office/word/2018/wordml" xmlns:w16sdtdh="http://schemas.microsoft.com/office/word/2020/wordml/sdtdatahash" xmlns:w16se="http://schemas.microsoft.com/office/word/2015/wordml/symex" xmlns:wpg="http://schemas.microsoft.com/office/word/2010/wordprocessingGroup" xmlns:wpi="http://schemas.microsoft.com/office/word/2010/wordprocessingInk" xmlns:wne="http://schemas.microsoft.com/office/word/2006/wordml" xmlns:wps="http://schemas.microsoft.com/office/word/2010/wordprocessingShape" mc:Ignorable="w14 w15 w16se w16cid w16 w16cex w16sdtdh wp14">
   <w:footnote w:type="separator" w:id="-1">
     <w:p>
       <w:pPr>
@@ -31608,7 +31719,7 @@
 </file>
 
 <file path=word/numbering.xml><?xml version="1.0" encoding="utf-8"?>
-<w:numbering xmlns:wpc="http://schemas.microsoft.com/office/word/2010/wordprocessingCanvas" xmlns:cx="http://schemas.microsoft.com/office/drawing/2014/chartex" xmlns:cx1="http://schemas.microsoft.com/office/drawing/2015/9/8/chartex" xmlns:cx2="http://schemas.microsoft.com/office/drawing/2015/10/21/chartex" xmlns:cx3="http://schemas.microsoft.com/office/drawing/2016/5/9/chartex" xmlns:cx4="http://schemas.microsoft.com/office/drawing/2016/5/10/chartex" xmlns:cx5="http://schemas.microsoft.com/office/drawing/2016/5/11/chartex" xmlns:cx6="http://schemas.microsoft.com/office/drawing/2016/5/12/chartex" xmlns:cx7="http://schemas.microsoft.com/office/drawing/2016/5/13/chartex" xmlns:cx8="http://schemas.microsoft.com/office/drawing/2016/5/14/chartex" xmlns:mc="http://schemas.openxmlformats.org/markup-compatibility/2006" xmlns:aink="http://schemas.microsoft.com/office/drawing/2016/ink" xmlns:am3d="http://schemas.microsoft.com/office/drawing/2017/model3d" xmlns:o="urn:schemas-microsoft-com:office:office" xmlns:oel="http://schemas.microsoft.com/office/2019/extlst" xmlns:r="http://schemas.openxmlformats.org/officeDocument/2006/relationships" xmlns:m="http://schemas.openxmlformats.org/officeDocument/2006/math" xmlns:v="urn:schemas-microsoft-com:vml" xmlns:wp14="http://schemas.microsoft.com/office/word/2010/wordprocessingDrawing" xmlns:wp="http://schemas.openxmlformats.org/drawingml/2006/wordprocessingDrawing" xmlns:w10="urn:schemas-microsoft-com:office:word" xmlns:w="http://schemas.openxmlformats.org/wordprocessingml/2006/main" xmlns:w14="http://schemas.microsoft.com/office/word/2010/wordml" xmlns:w15="http://schemas.microsoft.com/office/word/2012/wordml" xmlns:w16cex="http://schemas.microsoft.com/office/word/2018/wordml/cex" xmlns:w16cid="http://schemas.microsoft.com/office/word/2016/wordml/cid" xmlns:w16="http://schemas.microsoft.com/office/word/2018/wordml" xmlns:w16du="http://schemas.microsoft.com/office/word/2023/wordml/word16du" xmlns:w16sdtdh="http://schemas.microsoft.com/office/word/2020/wordml/sdtdatahash" xmlns:w16se="http://schemas.microsoft.com/office/word/2015/wordml/symex" xmlns:wpg="http://schemas.microsoft.com/office/word/2010/wordprocessingGroup" xmlns:wpi="http://schemas.microsoft.com/office/word/2010/wordprocessingInk" xmlns:wne="http://schemas.microsoft.com/office/word/2006/wordml" xmlns:wps="http://schemas.microsoft.com/office/word/2010/wordprocessingShape" mc:Ignorable="w14 w15 w16se w16cid w16 w16cex w16sdtdh w16du wp14">
+<w:numbering xmlns:wpc="http://schemas.microsoft.com/office/word/2010/wordprocessingCanvas" xmlns:cx="http://schemas.microsoft.com/office/drawing/2014/chartex" xmlns:cx1="http://schemas.microsoft.com/office/drawing/2015/9/8/chartex" xmlns:cx2="http://schemas.microsoft.com/office/drawing/2015/10/21/chartex" xmlns:cx3="http://schemas.microsoft.com/office/drawing/2016/5/9/chartex" xmlns:cx4="http://schemas.microsoft.com/office/drawing/2016/5/10/chartex" xmlns:cx5="http://schemas.microsoft.com/office/drawing/2016/5/11/chartex" xmlns:cx6="http://schemas.microsoft.com/office/drawing/2016/5/12/chartex" xmlns:cx7="http://schemas.microsoft.com/office/drawing/2016/5/13/chartex" xmlns:cx8="http://schemas.microsoft.com/office/drawing/2016/5/14/chartex" xmlns:mc="http://schemas.openxmlformats.org/markup-compatibility/2006" xmlns:aink="http://schemas.microsoft.com/office/drawing/2016/ink" xmlns:am3d="http://schemas.microsoft.com/office/drawing/2017/model3d" xmlns:o="urn:schemas-microsoft-com:office:office" xmlns:r="http://schemas.openxmlformats.org/officeDocument/2006/relationships" xmlns:m="http://schemas.openxmlformats.org/officeDocument/2006/math" xmlns:v="urn:schemas-microsoft-com:vml" xmlns:wp14="http://schemas.microsoft.com/office/word/2010/wordprocessingDrawing" xmlns:wp="http://schemas.openxmlformats.org/drawingml/2006/wordprocessingDrawing" xmlns:w10="urn:schemas-microsoft-com:office:word" xmlns:w="http://schemas.openxmlformats.org/wordprocessingml/2006/main" xmlns:w14="http://schemas.microsoft.com/office/word/2010/wordml" xmlns:w15="http://schemas.microsoft.com/office/word/2012/wordml" xmlns:w16cex="http://schemas.microsoft.com/office/word/2018/wordml/cex" xmlns:w16cid="http://schemas.microsoft.com/office/word/2016/wordml/cid" xmlns:w16="http://schemas.microsoft.com/office/word/2018/wordml" xmlns:w16sdtdh="http://schemas.microsoft.com/office/word/2020/wordml/sdtdatahash" xmlns:w16se="http://schemas.microsoft.com/office/word/2015/wordml/symex" xmlns:wpg="http://schemas.microsoft.com/office/word/2010/wordprocessingGroup" xmlns:wpi="http://schemas.microsoft.com/office/word/2010/wordprocessingInk" xmlns:wne="http://schemas.microsoft.com/office/word/2006/wordml" xmlns:wps="http://schemas.microsoft.com/office/word/2010/wordprocessingShape" mc:Ignorable="w14 w15 w16se w16cid w16 w16cex w16sdtdh wp14">
   <w:abstractNum w:abstractNumId="0" w15:restartNumberingAfterBreak="0">
     <w:nsid w:val="03730AAF"/>
     <w:multiLevelType w:val="multilevel"/>
@@ -33226,22 +33337,22 @@
       </w:rPr>
     </w:lvl>
   </w:abstractNum>
-  <w:num w:numId="1" w16cid:durableId="103962987">
+  <w:num w:numId="1">
     <w:abstractNumId w:val="0"/>
   </w:num>
-  <w:num w:numId="2" w16cid:durableId="295914588">
+  <w:num w:numId="2">
     <w:abstractNumId w:val="4"/>
   </w:num>
-  <w:num w:numId="3" w16cid:durableId="1185023175">
+  <w:num w:numId="3">
     <w:abstractNumId w:val="6"/>
   </w:num>
-  <w:num w:numId="4" w16cid:durableId="499008913">
+  <w:num w:numId="4">
     <w:abstractNumId w:val="14"/>
   </w:num>
-  <w:num w:numId="5" w16cid:durableId="43065386">
+  <w:num w:numId="5">
     <w:abstractNumId w:val="11"/>
   </w:num>
-  <w:num w:numId="6" w16cid:durableId="2039694949">
+  <w:num w:numId="6">
     <w:abstractNumId w:val="0"/>
     <w:lvlOverride w:ilvl="0">
       <w:startOverride w:val="1"/>
@@ -33271,7 +33382,7 @@
       <w:startOverride w:val="1"/>
     </w:lvlOverride>
   </w:num>
-  <w:num w:numId="7" w16cid:durableId="2104301553">
+  <w:num w:numId="7">
     <w:abstractNumId w:val="0"/>
     <w:lvlOverride w:ilvl="0">
       <w:startOverride w:val="1"/>
@@ -33301,16 +33412,16 @@
       <w:startOverride w:val="1"/>
     </w:lvlOverride>
   </w:num>
-  <w:num w:numId="8" w16cid:durableId="1170022224">
+  <w:num w:numId="8">
     <w:abstractNumId w:val="1"/>
   </w:num>
-  <w:num w:numId="9" w16cid:durableId="194969883">
+  <w:num w:numId="9">
     <w:abstractNumId w:val="2"/>
   </w:num>
-  <w:num w:numId="10" w16cid:durableId="1186015524">
+  <w:num w:numId="10">
     <w:abstractNumId w:val="3"/>
   </w:num>
-  <w:num w:numId="11" w16cid:durableId="1916473217">
+  <w:num w:numId="11">
     <w:abstractNumId w:val="0"/>
     <w:lvlOverride w:ilvl="0">
       <w:startOverride w:val="1"/>
@@ -33340,10 +33451,10 @@
       <w:startOverride w:val="1"/>
     </w:lvlOverride>
   </w:num>
-  <w:num w:numId="12" w16cid:durableId="218438432">
+  <w:num w:numId="12">
     <w:abstractNumId w:val="10"/>
   </w:num>
-  <w:num w:numId="13" w16cid:durableId="862868177">
+  <w:num w:numId="13">
     <w:abstractNumId w:val="0"/>
     <w:lvlOverride w:ilvl="0">
       <w:startOverride w:val="1"/>
@@ -33373,25 +33484,25 @@
       <w:startOverride w:val="1"/>
     </w:lvlOverride>
   </w:num>
-  <w:num w:numId="14" w16cid:durableId="1542935825">
+  <w:num w:numId="14">
     <w:abstractNumId w:val="9"/>
   </w:num>
-  <w:num w:numId="15" w16cid:durableId="1952669016">
+  <w:num w:numId="15">
     <w:abstractNumId w:val="7"/>
   </w:num>
-  <w:num w:numId="16" w16cid:durableId="1810828133">
+  <w:num w:numId="16">
     <w:abstractNumId w:val="12"/>
   </w:num>
-  <w:num w:numId="17" w16cid:durableId="1658651988">
+  <w:num w:numId="17">
     <w:abstractNumId w:val="8"/>
   </w:num>
-  <w:num w:numId="18" w16cid:durableId="1455758250">
+  <w:num w:numId="18">
     <w:abstractNumId w:val="15"/>
   </w:num>
-  <w:num w:numId="19" w16cid:durableId="1189374438">
+  <w:num w:numId="19">
     <w:abstractNumId w:val="5"/>
   </w:num>
-  <w:num w:numId="20" w16cid:durableId="1927112223">
+  <w:num w:numId="20">
     <w:abstractNumId w:val="0"/>
     <w:lvlOverride w:ilvl="0">
       <w:startOverride w:val="1"/>
@@ -33421,10 +33532,10 @@
       <w:startOverride w:val="1"/>
     </w:lvlOverride>
   </w:num>
-  <w:num w:numId="21" w16cid:durableId="6098082">
+  <w:num w:numId="21">
     <w:abstractNumId w:val="13"/>
   </w:num>
-  <w:num w:numId="22" w16cid:durableId="1540893279">
+  <w:num w:numId="22">
     <w:abstractNumId w:val="0"/>
     <w:lvlOverride w:ilvl="0">
       <w:startOverride w:val="1"/>
@@ -33458,7 +33569,7 @@
 </file>
 
 <file path=word/styles.xml><?xml version="1.0" encoding="utf-8"?>
-<w:styles xmlns:mc="http://schemas.openxmlformats.org/markup-compatibility/2006" xmlns:r="http://schemas.openxmlformats.org/officeDocument/2006/relationships" xmlns:w="http://schemas.openxmlformats.org/wordprocessingml/2006/main" xmlns:w14="http://schemas.microsoft.com/office/word/2010/wordml" xmlns:w15="http://schemas.microsoft.com/office/word/2012/wordml" xmlns:w16cex="http://schemas.microsoft.com/office/word/2018/wordml/cex" xmlns:w16cid="http://schemas.microsoft.com/office/word/2016/wordml/cid" xmlns:w16="http://schemas.microsoft.com/office/word/2018/wordml" xmlns:w16du="http://schemas.microsoft.com/office/word/2023/wordml/word16du" xmlns:w16sdtdh="http://schemas.microsoft.com/office/word/2020/wordml/sdtdatahash" xmlns:w16se="http://schemas.microsoft.com/office/word/2015/wordml/symex" mc:Ignorable="w14 w15 w16se w16cid w16 w16cex w16sdtdh w16du">
+<w:styles xmlns:mc="http://schemas.openxmlformats.org/markup-compatibility/2006" xmlns:r="http://schemas.openxmlformats.org/officeDocument/2006/relationships" xmlns:w="http://schemas.openxmlformats.org/wordprocessingml/2006/main" xmlns:w14="http://schemas.microsoft.com/office/word/2010/wordml" xmlns:w15="http://schemas.microsoft.com/office/word/2012/wordml" xmlns:w16cex="http://schemas.microsoft.com/office/word/2018/wordml/cex" xmlns:w16cid="http://schemas.microsoft.com/office/word/2016/wordml/cid" xmlns:w16="http://schemas.microsoft.com/office/word/2018/wordml" xmlns:w16sdtdh="http://schemas.microsoft.com/office/word/2020/wordml/sdtdatahash" xmlns:w16se="http://schemas.microsoft.com/office/word/2015/wordml/symex" mc:Ignorable="w14 w15 w16se w16cid w16 w16cex w16sdtdh">
   <w:docDefaults>
     <w:rPrDefault>
       <w:rPr>

</xml_diff>

<commit_message>
course work last update
</commit_message>
<xml_diff>
--- a/Курсовая.docx
+++ b/Курсовая.docx
@@ -806,9 +806,6 @@
     <w:p>
       <w:pPr>
         <w:jc w:val="center"/>
-        <w:rPr>
-          <w:lang w:val="en-US"/>
-        </w:rPr>
       </w:pPr>
       <w:r>
         <w:t>Минск 202</w:t>
@@ -6450,6 +6447,9 @@
       <w:r>
         <w:t>оскольку программный модуль не требует установки, он не создает нагрузки на ресурсы компьютера, такие как реестр Windows или раздел диска, что делает его привлекательным для использования на компьютерах с ограниченными ресурсами.</w:t>
       </w:r>
+      <w:r>
+        <w:t xml:space="preserve"> Более подробно со всеми функциональными возможностями можно ознакомится в Приложении В.</w:t>
+      </w:r>
     </w:p>
     <w:p>
       <w:pPr>
@@ -6515,6 +6515,9 @@
       <w:r>
         <w:t>таблиц, что позволяет хранить данные в файловой системе компьютера.</w:t>
       </w:r>
+      <w:r>
+        <w:t xml:space="preserve"> Алгоритм работы созданного программного продукта подробно описан в блок-схеме алгоритма, в Приложении Б.</w:t>
+      </w:r>
     </w:p>
     <w:p>
       <w:pPr>
@@ -6610,11 +6613,14 @@
         <w:t>TABLE</w:t>
       </w:r>
       <w:r>
-        <w:t xml:space="preserve">, в нем дается название для таблицы и перечисляются названия и типы полей создаваемой таблицы. Как было упомянуто выше, таблица создается на куче, то есть, в случае конкретной реализации, создается бинарный файл, куда будут </w:t>
+        <w:t xml:space="preserve">, в нем дается название для таблицы и перечисляются названия и типы полей создаваемой таблицы. Как было упомянуто выше, таблица создается на куче, </w:t>
       </w:r>
       <w:r>
         <w:lastRenderedPageBreak/>
-        <w:t>записываться данные таблицы и создается файл схемы таблицы, который поясняет какие поля и типы полей используются в конкретной таблице.</w:t>
+        <w:t>то есть, в случае конкретной реализации, создается бинарный файл, куда будут записываться данные таблицы и создается файл схемы таблицы, который поясняет какие поля и типы полей используются в конкретной таблице.</w:t>
+      </w:r>
+      <w:r>
+        <w:t xml:space="preserve"> Пример такой операции можно видеть в Приложении Г, рисунок 3.</w:t>
       </w:r>
     </w:p>
     <w:p>
@@ -6666,7 +6672,13 @@
         <w:t>CSV</w:t>
       </w:r>
       <w:r>
-        <w:t>. Такой формат был использован для того, чтобы не повторять стандарты, реализованные во многих других системах управления базами данных. Также такой формат позволяет легко и быстро заполнить большим объемом данных таблицы, описанные в базе данных.</w:t>
+        <w:t xml:space="preserve">. Такой формат был использован для того, чтобы не повторять стандарты, реализованные во многих других системах управления базами данных. </w:t>
+      </w:r>
+      <w:r>
+        <w:t xml:space="preserve">Проведение такой операции приведено на скриншоте в Приложении Г, рисунок 1. </w:t>
+      </w:r>
+      <w:r>
+        <w:t>Также такой формат позволяет легко и быстро заполнить большим объемом данных таблицы, описанные в базе данных.</w:t>
       </w:r>
     </w:p>
     <w:p>
@@ -6778,6 +6790,9 @@
       </w:pPr>
       <w:r>
         <w:t>Модуль базы данных не требует инсталлятора и может быть перенесен с одного компьютера на другой без применения дополнительных установок, что дает ему огромное преимущество в использовании из-за небольшого размера и отсутствия установки.</w:t>
+      </w:r>
+      <w:r>
+        <w:t xml:space="preserve"> Файловая система представлена в Приложении Г, рисунок 2.</w:t>
       </w:r>
     </w:p>
     <w:p>

</xml_diff>